<commit_message>
Updated use case specification and use case diagram.
</commit_message>
<xml_diff>
--- a/docs/UseCaseSpecification.docx
+++ b/docs/UseCaseSpecification.docx
@@ -5,9 +5,405 @@
     <w:p>
       <w:pPr>
         <w:pStyle w:val="Heading1"/>
-      </w:pPr>
+        <w:rPr>
+          <w:rFonts w:asciiTheme="minorHAnsi" w:eastAsiaTheme="minorHAnsi" w:hAnsiTheme="minorHAnsi" w:cstheme="minorBidi"/>
+          <w:b w:val="0"/>
+          <w:bCs w:val="0"/>
+          <w:color w:val="auto"/>
+          <w:sz w:val="72"/>
+          <w:szCs w:val="72"/>
+        </w:rPr>
+      </w:pPr>
+    </w:p>
+    <w:p/>
+    <w:p>
+      <w:pPr>
+        <w:jc w:val="center"/>
+        <w:rPr>
+          <w:b/>
+          <w:sz w:val="96"/>
+          <w:szCs w:val="96"/>
+        </w:rPr>
+      </w:pPr>
+    </w:p>
+    <w:p>
+      <w:pPr>
+        <w:jc w:val="center"/>
+        <w:rPr>
+          <w:b/>
+          <w:bCs/>
+          <w:sz w:val="72"/>
+          <w:szCs w:val="72"/>
+        </w:rPr>
+      </w:pPr>
+      <w:proofErr w:type="spellStart"/>
       <w:r>
-        <w:t>1 – Server Administration Use Cases</w:t>
+        <w:rPr>
+          <w:b/>
+          <w:sz w:val="96"/>
+          <w:szCs w:val="96"/>
+        </w:rPr>
+        <w:t>RoboWars</w:t>
+      </w:r>
+      <w:proofErr w:type="spellEnd"/>
+      <w:r>
+        <w:rPr>
+          <w:b/>
+          <w:sz w:val="96"/>
+          <w:szCs w:val="96"/>
+        </w:rPr>
+        <w:t xml:space="preserve"> Use Case Specificatio</w:t>
+      </w:r>
+      <w:r>
+        <w:rPr>
+          <w:b/>
+          <w:sz w:val="96"/>
+          <w:szCs w:val="96"/>
+        </w:rPr>
+        <w:t>n</w:t>
+      </w:r>
+    </w:p>
+    <w:p>
+      <w:pPr>
+        <w:jc w:val="center"/>
+        <w:rPr>
+          <w:b/>
+          <w:bCs/>
+          <w:sz w:val="72"/>
+          <w:szCs w:val="72"/>
+        </w:rPr>
+      </w:pPr>
+    </w:p>
+    <w:p>
+      <w:pPr>
+        <w:jc w:val="center"/>
+        <w:rPr>
+          <w:b/>
+          <w:bCs/>
+          <w:sz w:val="72"/>
+          <w:szCs w:val="72"/>
+        </w:rPr>
+      </w:pPr>
+    </w:p>
+    <w:p>
+      <w:pPr>
+        <w:jc w:val="right"/>
+        <w:rPr>
+          <w:b/>
+          <w:sz w:val="96"/>
+          <w:szCs w:val="96"/>
+        </w:rPr>
+      </w:pPr>
+      <w:r>
+        <w:rPr>
+          <w:b/>
+          <w:sz w:val="28"/>
+          <w:szCs w:val="28"/>
+        </w:rPr>
+        <w:t>SYSC 4907</w:t>
+      </w:r>
+      <w:r>
+        <w:rPr>
+          <w:b/>
+          <w:sz w:val="28"/>
+          <w:szCs w:val="28"/>
+        </w:rPr>
+        <w:br/>
+      </w:r>
+      <w:r>
+        <w:rPr>
+          <w:b/>
+          <w:sz w:val="28"/>
+          <w:szCs w:val="28"/>
+        </w:rPr>
+        <w:t>October 1</w:t>
+      </w:r>
+      <w:r>
+        <w:rPr>
+          <w:b/>
+          <w:sz w:val="28"/>
+          <w:szCs w:val="28"/>
+          <w:vertAlign w:val="superscript"/>
+        </w:rPr>
+        <w:t>st</w:t>
+      </w:r>
+      <w:r>
+        <w:rPr>
+          <w:b/>
+          <w:sz w:val="28"/>
+          <w:szCs w:val="28"/>
+        </w:rPr>
+        <w:t>,</w:t>
+      </w:r>
+      <w:r>
+        <w:rPr>
+          <w:b/>
+          <w:sz w:val="28"/>
+          <w:szCs w:val="28"/>
+        </w:rPr>
+        <w:t xml:space="preserve"> 2010</w:t>
+      </w:r>
+      <w:r>
+        <w:rPr>
+          <w:b/>
+          <w:sz w:val="28"/>
+          <w:szCs w:val="28"/>
+        </w:rPr>
+        <w:br/>
+        <w:t>Project #34</w:t>
+      </w:r>
+      <w:r>
+        <w:rPr>
+          <w:b/>
+          <w:sz w:val="28"/>
+          <w:szCs w:val="28"/>
+        </w:rPr>
+        <w:br/>
+      </w:r>
+      <w:r>
+        <w:rPr>
+          <w:b/>
+          <w:sz w:val="28"/>
+          <w:szCs w:val="28"/>
+        </w:rPr>
+        <w:br/>
+        <w:t>Alexander Craig - 100741774</w:t>
+      </w:r>
+      <w:r>
+        <w:rPr>
+          <w:b/>
+          <w:sz w:val="28"/>
+          <w:szCs w:val="28"/>
+        </w:rPr>
+        <w:br/>
+        <w:t xml:space="preserve">Alexander </w:t>
+      </w:r>
+      <w:proofErr w:type="spellStart"/>
+      <w:r>
+        <w:rPr>
+          <w:b/>
+          <w:sz w:val="28"/>
+          <w:szCs w:val="28"/>
+        </w:rPr>
+        <w:t>Dinardo</w:t>
+      </w:r>
+      <w:proofErr w:type="spellEnd"/>
+      <w:r>
+        <w:rPr>
+          <w:b/>
+          <w:sz w:val="28"/>
+          <w:szCs w:val="28"/>
+        </w:rPr>
+        <w:t xml:space="preserve"> - 100737587</w:t>
+      </w:r>
+      <w:r>
+        <w:rPr>
+          <w:b/>
+          <w:sz w:val="28"/>
+          <w:szCs w:val="28"/>
+        </w:rPr>
+        <w:br/>
+        <w:t xml:space="preserve">Steven </w:t>
+      </w:r>
+      <w:proofErr w:type="spellStart"/>
+      <w:r>
+        <w:rPr>
+          <w:b/>
+          <w:sz w:val="28"/>
+          <w:szCs w:val="28"/>
+        </w:rPr>
+        <w:t>Legere</w:t>
+      </w:r>
+      <w:proofErr w:type="spellEnd"/>
+      <w:r>
+        <w:rPr>
+          <w:b/>
+          <w:sz w:val="28"/>
+          <w:szCs w:val="28"/>
+        </w:rPr>
+        <w:t xml:space="preserve"> - 100735141</w:t>
+      </w:r>
+      <w:r>
+        <w:rPr>
+          <w:b/>
+          <w:sz w:val="28"/>
+          <w:szCs w:val="28"/>
+        </w:rPr>
+        <w:br/>
+        <w:t>Mike Wright - 100741876</w:t>
+      </w:r>
+    </w:p>
+    <w:p>
+      <w:pPr>
+        <w:pStyle w:val="Heading1"/>
+        <w:sectPr>
+          <w:pgSz w:w="12240" w:h="15840"/>
+          <w:pgMar w:top="1440" w:right="1440" w:bottom="1440" w:left="1440" w:header="708" w:footer="708" w:gutter="0"/>
+          <w:cols w:space="708"/>
+          <w:docGrid w:linePitch="360"/>
+        </w:sectPr>
+      </w:pPr>
+    </w:p>
+    <w:p>
+      <w:pPr>
+        <w:pStyle w:val="Heading1"/>
+      </w:pPr>
+      <w:r>
+        <w:lastRenderedPageBreak/>
+        <w:t>1 – Actor Definitions</w:t>
+      </w:r>
+    </w:p>
+    <w:p>
+      <w:r>
+        <w:rPr>
+          <w:b/>
+          <w:u w:val="single"/>
+        </w:rPr>
+        <w:t>Server Administrator:</w:t>
+      </w:r>
+      <w:r>
+        <w:rPr>
+          <w:b/>
+        </w:rPr>
+        <w:t xml:space="preserve"> </w:t>
+      </w:r>
+      <w:r>
+        <w:t>The server administrator</w:t>
+      </w:r>
+      <w:r>
+        <w:t xml:space="preserve"> actor</w:t>
+      </w:r>
+      <w:r>
+        <w:t xml:space="preserve"> represents a user who is physically present at the location of the robot arena and server. This user has access to a configuration GUI</w:t>
+      </w:r>
+      <w:r>
+        <w:t xml:space="preserve"> running </w:t>
+      </w:r>
+      <w:r>
+        <w:t>on the server machine</w:t>
+      </w:r>
+      <w:r>
+        <w:t>, and is primarily responsible for configuring the camera to be used with the system and ensuring that the robots ar</w:t>
+      </w:r>
+      <w:r>
+        <w:t>e correctly positioned prior to</w:t>
+      </w:r>
+      <w:r>
+        <w:t xml:space="preserve"> </w:t>
+      </w:r>
+      <w:r>
+        <w:t xml:space="preserve">mobile users initiating </w:t>
+      </w:r>
+      <w:proofErr w:type="spellStart"/>
+      <w:r>
+        <w:t>gameplay</w:t>
+      </w:r>
+      <w:proofErr w:type="spellEnd"/>
+      <w:r>
+        <w:t>.</w:t>
+      </w:r>
+      <w:r>
+        <w:t xml:space="preserve"> The server administrator can also handle any physical problems with the robots, and may force a reset of robot positions if necessary.</w:t>
+      </w:r>
+    </w:p>
+    <w:p>
+      <w:r>
+        <w:rPr>
+          <w:b/>
+          <w:u w:val="single"/>
+        </w:rPr>
+        <w:t>Robot:</w:t>
+      </w:r>
+      <w:r>
+        <w:t xml:space="preserve"> </w:t>
+      </w:r>
+      <w:r>
+        <w:t xml:space="preserve">The robot actor represents any robot which will be registered for remote control with the system. Although the system is specifically designed for use with LEGO </w:t>
+      </w:r>
+      <w:proofErr w:type="spellStart"/>
+      <w:r>
+        <w:t>Mindstorm</w:t>
+      </w:r>
+      <w:proofErr w:type="spellEnd"/>
+      <w:r>
+        <w:t xml:space="preserve"> NXT robotics kits, any robot which supports Bluetooth communication and the system’s custom communication protocol can be used.</w:t>
+      </w:r>
+    </w:p>
+    <w:p>
+      <w:r>
+        <w:rPr>
+          <w:b/>
+          <w:u w:val="single"/>
+        </w:rPr>
+        <w:t>Mobile User:</w:t>
+      </w:r>
+      <w:r>
+        <w:t xml:space="preserve"> The mobile user actor represents any user of the system who connects remotely from a mobile platform.  Note that the module of code running on the mobile user’s </w:t>
+      </w:r>
+      <w:proofErr w:type="spellStart"/>
+      <w:r>
+        <w:t>smartphone</w:t>
+      </w:r>
+      <w:proofErr w:type="spellEnd"/>
+      <w:r>
+        <w:t xml:space="preserve"> is considered within the scope of the robotics control system for the purposes of these design documents.</w:t>
+      </w:r>
+      <w:r>
+        <w:t xml:space="preserve"> All mobile users have the ability to connect to the system lobby and chat with other users.</w:t>
+      </w:r>
+    </w:p>
+    <w:p>
+      <w:r>
+        <w:rPr>
+          <w:b/>
+          <w:u w:val="single"/>
+        </w:rPr>
+        <w:t>Player:</w:t>
+      </w:r>
+      <w:r>
+        <w:t xml:space="preserve"> A player is the default state of all mobile users when they connect to the system. This actor represents a mobile user </w:t>
+      </w:r>
+      <w:r>
+        <w:t>who intends to make full use of the robotics control system. They are included in the rotation of users who are paired to the registered robots, and they have the ability to modify game options and launch games.</w:t>
+      </w:r>
+    </w:p>
+    <w:p>
+      <w:r>
+        <w:rPr>
+          <w:b/>
+          <w:u w:val="single"/>
+        </w:rPr>
+        <w:t>Spectator:</w:t>
+      </w:r>
+      <w:r>
+        <w:t xml:space="preserve"> A spectator represents a mobile user who has specifically opted-out of robotics control. Spectators can still view </w:t>
+      </w:r>
+      <w:proofErr w:type="spellStart"/>
+      <w:r>
+        <w:t>gameplay</w:t>
+      </w:r>
+      <w:proofErr w:type="spellEnd"/>
+      <w:r>
+        <w:t xml:space="preserve"> in progress and chat with other users, but they will not be considered in the robot control rotation.</w:t>
+      </w:r>
+    </w:p>
+    <w:p>
+      <w:pPr>
+        <w:pStyle w:val="Heading1"/>
+      </w:pPr>
+      <w:r>
+        <w:t>2 – Use Cases</w:t>
+      </w:r>
+    </w:p>
+    <w:p>
+      <w:pPr>
+        <w:pStyle w:val="Heading2"/>
+      </w:pPr>
+      <w:r>
+        <w:t>2.1</w:t>
+      </w:r>
+      <w:r>
+        <w:t xml:space="preserve"> – Server Administration Use Cases</w:t>
       </w:r>
     </w:p>
     <w:tbl>
@@ -282,7 +678,11 @@
               </w:numPr>
             </w:pPr>
             <w:r>
-              <w:t>The server administrator sets the co-ordinates and heading of the camera (in relation to the robot’s arena).</w:t>
+              <w:t xml:space="preserve">The server administrator sets the co-ordinates and heading of the camera (in </w:t>
+            </w:r>
+            <w:r>
+              <w:lastRenderedPageBreak/>
+              <w:t>relation to the robot’s arena).</w:t>
             </w:r>
           </w:p>
           <w:p>
@@ -323,6 +723,7 @@
               <w:rPr>
                 <w:b/>
               </w:rPr>
+              <w:lastRenderedPageBreak/>
               <w:t>P</w:t>
             </w:r>
             <w:r>
@@ -654,6 +1055,308 @@
       </w:tr>
     </w:tbl>
     <w:p/>
+    <w:tbl>
+      <w:tblPr>
+        <w:tblStyle w:val="TableGrid"/>
+        <w:tblW w:w="9747" w:type="dxa"/>
+        <w:tblLook w:val="04A0"/>
+      </w:tblPr>
+      <w:tblGrid>
+        <w:gridCol w:w="1881"/>
+        <w:gridCol w:w="7866"/>
+      </w:tblGrid>
+      <w:tr>
+        <w:tc>
+          <w:tcPr>
+            <w:tcW w:w="1881" w:type="dxa"/>
+            <w:tcBorders>
+              <w:bottom w:val="double" w:sz="4" w:space="0" w:color="auto"/>
+            </w:tcBorders>
+          </w:tcPr>
+          <w:p>
+            <w:pPr>
+              <w:rPr>
+                <w:b/>
+              </w:rPr>
+            </w:pPr>
+            <w:r>
+              <w:rPr>
+                <w:b/>
+              </w:rPr>
+              <w:t>Use Case Name</w:t>
+            </w:r>
+          </w:p>
+        </w:tc>
+        <w:tc>
+          <w:tcPr>
+            <w:tcW w:w="7866" w:type="dxa"/>
+            <w:tcBorders>
+              <w:bottom w:val="double" w:sz="4" w:space="0" w:color="auto"/>
+            </w:tcBorders>
+          </w:tcPr>
+          <w:p>
+            <w:pPr>
+              <w:rPr>
+                <w:b/>
+              </w:rPr>
+            </w:pPr>
+            <w:r>
+              <w:rPr>
+                <w:b/>
+              </w:rPr>
+              <w:t>Reset robot positions</w:t>
+            </w:r>
+          </w:p>
+        </w:tc>
+      </w:tr>
+      <w:tr>
+        <w:tc>
+          <w:tcPr>
+            <w:tcW w:w="1881" w:type="dxa"/>
+            <w:tcBorders>
+              <w:top w:val="double" w:sz="4" w:space="0" w:color="auto"/>
+            </w:tcBorders>
+          </w:tcPr>
+          <w:p>
+            <w:pPr>
+              <w:rPr>
+                <w:b/>
+              </w:rPr>
+            </w:pPr>
+            <w:r>
+              <w:rPr>
+                <w:b/>
+              </w:rPr>
+              <w:t>Description</w:t>
+            </w:r>
+          </w:p>
+        </w:tc>
+        <w:tc>
+          <w:tcPr>
+            <w:tcW w:w="7866" w:type="dxa"/>
+            <w:tcBorders>
+              <w:top w:val="double" w:sz="4" w:space="0" w:color="auto"/>
+            </w:tcBorders>
+          </w:tcPr>
+          <w:p>
+            <w:r>
+              <w:t>The server administrator forces a reset of the robot positions in the system’s internal state. This should be performed if the system’s positioning information for a robot becomes out of sync with the robot’s actual position for any reason.</w:t>
+            </w:r>
+          </w:p>
+        </w:tc>
+      </w:tr>
+      <w:tr>
+        <w:tc>
+          <w:tcPr>
+            <w:tcW w:w="1881" w:type="dxa"/>
+          </w:tcPr>
+          <w:p>
+            <w:pPr>
+              <w:rPr>
+                <w:b/>
+              </w:rPr>
+            </w:pPr>
+            <w:r>
+              <w:rPr>
+                <w:b/>
+              </w:rPr>
+              <w:t>Precondition</w:t>
+            </w:r>
+          </w:p>
+        </w:tc>
+        <w:tc>
+          <w:tcPr>
+            <w:tcW w:w="7866" w:type="dxa"/>
+          </w:tcPr>
+          <w:p>
+            <w:r>
+              <w:t>The server software is running.</w:t>
+            </w:r>
+          </w:p>
+          <w:p>
+            <w:r>
+              <w:t>A game is not in progress.</w:t>
+            </w:r>
+          </w:p>
+        </w:tc>
+      </w:tr>
+      <w:tr>
+        <w:tc>
+          <w:tcPr>
+            <w:tcW w:w="1881" w:type="dxa"/>
+          </w:tcPr>
+          <w:p>
+            <w:pPr>
+              <w:rPr>
+                <w:b/>
+              </w:rPr>
+            </w:pPr>
+            <w:r>
+              <w:rPr>
+                <w:b/>
+              </w:rPr>
+              <w:t>Primary Actor</w:t>
+            </w:r>
+          </w:p>
+        </w:tc>
+        <w:tc>
+          <w:tcPr>
+            <w:tcW w:w="7866" w:type="dxa"/>
+          </w:tcPr>
+          <w:p>
+            <w:r>
+              <w:t>Server Administrator</w:t>
+            </w:r>
+          </w:p>
+        </w:tc>
+      </w:tr>
+      <w:tr>
+        <w:tc>
+          <w:tcPr>
+            <w:tcW w:w="1881" w:type="dxa"/>
+          </w:tcPr>
+          <w:p>
+            <w:pPr>
+              <w:rPr>
+                <w:b/>
+              </w:rPr>
+            </w:pPr>
+            <w:r>
+              <w:rPr>
+                <w:b/>
+              </w:rPr>
+              <w:t>Secondary Actors</w:t>
+            </w:r>
+          </w:p>
+        </w:tc>
+        <w:tc>
+          <w:tcPr>
+            <w:tcW w:w="7866" w:type="dxa"/>
+          </w:tcPr>
+          <w:p>
+            <w:r>
+              <w:t>None</w:t>
+            </w:r>
+          </w:p>
+        </w:tc>
+      </w:tr>
+      <w:tr>
+        <w:tc>
+          <w:tcPr>
+            <w:tcW w:w="1881" w:type="dxa"/>
+          </w:tcPr>
+          <w:p>
+            <w:pPr>
+              <w:rPr>
+                <w:b/>
+              </w:rPr>
+            </w:pPr>
+            <w:r>
+              <w:rPr>
+                <w:b/>
+              </w:rPr>
+              <w:t>Dependencies</w:t>
+            </w:r>
+          </w:p>
+        </w:tc>
+        <w:tc>
+          <w:tcPr>
+            <w:tcW w:w="7866" w:type="dxa"/>
+          </w:tcPr>
+          <w:p>
+            <w:r>
+              <w:t>None</w:t>
+            </w:r>
+          </w:p>
+        </w:tc>
+      </w:tr>
+      <w:tr>
+        <w:tc>
+          <w:tcPr>
+            <w:tcW w:w="1881" w:type="dxa"/>
+          </w:tcPr>
+          <w:p>
+            <w:pPr>
+              <w:rPr>
+                <w:b/>
+              </w:rPr>
+            </w:pPr>
+            <w:r>
+              <w:rPr>
+                <w:b/>
+              </w:rPr>
+              <w:t>Basic Flow</w:t>
+            </w:r>
+          </w:p>
+        </w:tc>
+        <w:tc>
+          <w:tcPr>
+            <w:tcW w:w="7866" w:type="dxa"/>
+          </w:tcPr>
+          <w:p>
+            <w:pPr>
+              <w:pStyle w:val="ListParagraph"/>
+              <w:numPr>
+                <w:ilvl w:val="0"/>
+                <w:numId w:val="19"/>
+              </w:numPr>
+            </w:pPr>
+            <w:r>
+              <w:t>The server administrator selects a “reset robot positions” option from the server administration GUI.</w:t>
+            </w:r>
+          </w:p>
+          <w:p>
+            <w:pPr>
+              <w:pStyle w:val="ListParagraph"/>
+              <w:numPr>
+                <w:ilvl w:val="0"/>
+                <w:numId w:val="19"/>
+              </w:numPr>
+            </w:pPr>
+            <w:r>
+              <w:t>The position of all robots currently registered with the system is reset to their default starting positions (this should be accompanied by the administrator physically relocating the robots to their starting positions).</w:t>
+            </w:r>
+          </w:p>
+        </w:tc>
+      </w:tr>
+      <w:tr>
+        <w:tc>
+          <w:tcPr>
+            <w:tcW w:w="1881" w:type="dxa"/>
+          </w:tcPr>
+          <w:p>
+            <w:pPr>
+              <w:rPr>
+                <w:b/>
+              </w:rPr>
+            </w:pPr>
+            <w:r>
+              <w:rPr>
+                <w:b/>
+              </w:rPr>
+              <w:t>P</w:t>
+            </w:r>
+            <w:r>
+              <w:rPr>
+                <w:b/>
+              </w:rPr>
+              <w:t>ost Condition</w:t>
+            </w:r>
+          </w:p>
+        </w:tc>
+        <w:tc>
+          <w:tcPr>
+            <w:tcW w:w="7866" w:type="dxa"/>
+          </w:tcPr>
+          <w:p>
+            <w:r>
+              <w:t>The system records all registered robots as being positioned at their default starting position.</w:t>
+            </w:r>
+          </w:p>
+        </w:tc>
+      </w:tr>
+    </w:tbl>
+    <w:p/>
     <w:p>
       <w:pPr>
         <w:rPr>
@@ -671,11 +1374,14 @@
     </w:p>
     <w:p>
       <w:pPr>
-        <w:pStyle w:val="Heading1"/>
+        <w:pStyle w:val="Heading2"/>
       </w:pPr>
       <w:r>
         <w:lastRenderedPageBreak/>
-        <w:t>2 – Robot Interaction Use Cases</w:t>
+        <w:t>2.2</w:t>
+      </w:r>
+      <w:r>
+        <w:t xml:space="preserve"> – Robot Interaction Use Cases</w:t>
       </w:r>
     </w:p>
     <w:tbl>
@@ -1648,11 +2354,14 @@
     </w:tbl>
     <w:p>
       <w:pPr>
-        <w:pStyle w:val="Heading1"/>
+        <w:pStyle w:val="Heading2"/>
       </w:pPr>
       <w:r>
         <w:lastRenderedPageBreak/>
-        <w:t>3 – S</w:t>
+        <w:t>2.3</w:t>
+      </w:r>
+      <w:r>
+        <w:t xml:space="preserve"> – S</w:t>
       </w:r>
       <w:r>
         <w:t>erver State and User Management Use Cases</w:t>
@@ -3277,11 +3986,14 @@
     </w:p>
     <w:p>
       <w:pPr>
-        <w:pStyle w:val="Heading1"/>
+        <w:pStyle w:val="Heading2"/>
       </w:pPr>
       <w:r>
         <w:lastRenderedPageBreak/>
-        <w:t xml:space="preserve">4 – Virtual </w:t>
+        <w:t>2.4</w:t>
+      </w:r>
+      <w:r>
+        <w:t xml:space="preserve"> – Virtual </w:t>
       </w:r>
       <w:proofErr w:type="spellStart"/>
       <w:r>
@@ -4083,7 +4795,6 @@
               <w:rPr>
                 <w:b/>
               </w:rPr>
-              <w:lastRenderedPageBreak/>
               <w:t>Use Case Name</w:t>
             </w:r>
           </w:p>
@@ -5114,8 +5825,12 @@
     </w:tbl>
     <w:p/>
     <w:sectPr>
+      <w:headerReference w:type="default" r:id="rId8"/>
+      <w:footerReference w:type="default" r:id="rId9"/>
+      <w:type w:val="continuous"/>
       <w:pgSz w:w="12240" w:h="15840"/>
       <w:pgMar w:top="1440" w:right="1440" w:bottom="1440" w:left="1440" w:header="708" w:footer="708" w:gutter="0"/>
+      <w:pgNumType w:start="1"/>
       <w:cols w:space="708"/>
       <w:docGrid w:linePitch="360"/>
     </w:sectPr>
@@ -5148,6 +5863,67 @@
 </w:endnotes>
 </file>
 
+<file path=word/footer1.xml><?xml version="1.0" encoding="utf-8"?>
+<w:ftr xmlns:ve="http://schemas.openxmlformats.org/markup-compatibility/2006" xmlns:o="urn:schemas-microsoft-com:office:office" xmlns:r="http://schemas.openxmlformats.org/officeDocument/2006/relationships" xmlns:m="http://schemas.openxmlformats.org/officeDocument/2006/math" xmlns:v="urn:schemas-microsoft-com:vml" xmlns:wp="http://schemas.openxmlformats.org/drawingml/2006/wordprocessingDrawing" xmlns:w10="urn:schemas-microsoft-com:office:word" xmlns:w="http://schemas.openxmlformats.org/wordprocessingml/2006/main" xmlns:wne="http://schemas.microsoft.com/office/word/2006/wordml">
+  <w:p>
+    <w:pPr>
+      <w:pStyle w:val="Footer"/>
+      <w:tabs>
+        <w:tab w:val="left" w:pos="2655"/>
+      </w:tabs>
+      <w:jc w:val="center"/>
+    </w:pPr>
+    <w:r>
+      <w:t>SYSC 4907</w:t>
+    </w:r>
+    <w:r>
+      <w:tab/>
+    </w:r>
+    <w:r>
+      <w:tab/>
+    </w:r>
+    <w:proofErr w:type="spellStart"/>
+    <w:r>
+      <w:t>RoboWars</w:t>
+    </w:r>
+    <w:proofErr w:type="spellEnd"/>
+    <w:r>
+      <w:t xml:space="preserve"> Use Case Specifications</w:t>
+    </w:r>
+    <w:r>
+      <w:tab/>
+      <w:t>October 1</w:t>
+    </w:r>
+    <w:r>
+      <w:rPr>
+        <w:vertAlign w:val="superscript"/>
+      </w:rPr>
+      <w:t>st</w:t>
+    </w:r>
+    <w:r>
+      <w:t>, 2010</w:t>
+    </w:r>
+  </w:p>
+  <w:p>
+    <w:pPr>
+      <w:pStyle w:val="Footer"/>
+      <w:tabs>
+        <w:tab w:val="left" w:pos="2655"/>
+      </w:tabs>
+      <w:jc w:val="center"/>
+    </w:pPr>
+    <w:r>
+      <w:t>Team #34</w:t>
+    </w:r>
+  </w:p>
+  <w:p>
+    <w:pPr>
+      <w:pStyle w:val="Footer"/>
+    </w:pPr>
+  </w:p>
+</w:ftr>
+</file>
+
 <file path=word/footnotes.xml><?xml version="1.0" encoding="utf-8"?>
 <w:footnotes xmlns:ve="http://schemas.openxmlformats.org/markup-compatibility/2006" xmlns:o="urn:schemas-microsoft-com:office:office" xmlns:r="http://schemas.openxmlformats.org/officeDocument/2006/relationships" xmlns:m="http://schemas.openxmlformats.org/officeDocument/2006/math" xmlns:v="urn:schemas-microsoft-com:vml" xmlns:wp="http://schemas.openxmlformats.org/drawingml/2006/wordprocessingDrawing" xmlns:w10="urn:schemas-microsoft-com:office:word" xmlns:w="http://schemas.openxmlformats.org/wordprocessingml/2006/main" xmlns:wne="http://schemas.microsoft.com/office/word/2006/wordml">
   <w:footnote w:type="separator" w:id="-1">
@@ -5171,6 +5947,41 @@
     </w:p>
   </w:footnote>
 </w:footnotes>
+</file>
+
+<file path=word/header1.xml><?xml version="1.0" encoding="utf-8"?>
+<w:hdr xmlns:ve="http://schemas.openxmlformats.org/markup-compatibility/2006" xmlns:o="urn:schemas-microsoft-com:office:office" xmlns:r="http://schemas.openxmlformats.org/officeDocument/2006/relationships" xmlns:m="http://schemas.openxmlformats.org/officeDocument/2006/math" xmlns:v="urn:schemas-microsoft-com:vml" xmlns:wp="http://schemas.openxmlformats.org/drawingml/2006/wordprocessingDrawing" xmlns:w10="urn:schemas-microsoft-com:office:word" xmlns:w="http://schemas.openxmlformats.org/wordprocessingml/2006/main" xmlns:wne="http://schemas.microsoft.com/office/word/2006/wordml">
+  <w:sdt>
+    <w:sdtPr>
+      <w:id w:val="66400751"/>
+      <w:docPartObj>
+        <w:docPartGallery w:val="Page Numbers (Top of Page)"/>
+        <w:docPartUnique/>
+      </w:docPartObj>
+    </w:sdtPr>
+    <w:sdtContent>
+      <w:p>
+        <w:pPr>
+          <w:pStyle w:val="Header"/>
+          <w:jc w:val="right"/>
+        </w:pPr>
+        <w:fldSimple w:instr=" PAGE   \* MERGEFORMAT ">
+          <w:r>
+            <w:rPr>
+              <w:noProof/>
+            </w:rPr>
+            <w:t>6</w:t>
+          </w:r>
+        </w:fldSimple>
+      </w:p>
+    </w:sdtContent>
+  </w:sdt>
+  <w:p>
+    <w:pPr>
+      <w:pStyle w:val="Header"/>
+    </w:pPr>
+  </w:p>
+</w:hdr>
 </file>
 
 <file path=word/numbering.xml><?xml version="1.0" encoding="utf-8"?>
@@ -5950,6 +6761,205 @@
     </w:lvl>
   </w:abstractNum>
   <w:abstractNum w:abstractNumId="9">
+    <w:nsid w:val="4ECD4411"/>
+    <w:multiLevelType w:val="hybridMultilevel"/>
+    <w:tmpl w:val="82241EEE"/>
+    <w:lvl w:ilvl="0" w:tplc="1009000F">
+      <w:start w:val="1"/>
+      <w:numFmt w:val="decimal"/>
+      <w:lvlText w:val="%1."/>
+      <w:lvlJc w:val="left"/>
+      <w:pPr>
+        <w:ind w:left="720" w:hanging="360"/>
+      </w:pPr>
+    </w:lvl>
+    <w:lvl w:ilvl="1" w:tplc="10090019" w:tentative="1">
+      <w:start w:val="1"/>
+      <w:numFmt w:val="lowerLetter"/>
+      <w:lvlText w:val="%2."/>
+      <w:lvlJc w:val="left"/>
+      <w:pPr>
+        <w:ind w:left="1440" w:hanging="360"/>
+      </w:pPr>
+    </w:lvl>
+    <w:lvl w:ilvl="2" w:tplc="1009001B" w:tentative="1">
+      <w:start w:val="1"/>
+      <w:numFmt w:val="lowerRoman"/>
+      <w:lvlText w:val="%3."/>
+      <w:lvlJc w:val="right"/>
+      <w:pPr>
+        <w:ind w:left="2160" w:hanging="180"/>
+      </w:pPr>
+    </w:lvl>
+    <w:lvl w:ilvl="3" w:tplc="1009000F" w:tentative="1">
+      <w:start w:val="1"/>
+      <w:numFmt w:val="decimal"/>
+      <w:lvlText w:val="%4."/>
+      <w:lvlJc w:val="left"/>
+      <w:pPr>
+        <w:ind w:left="2880" w:hanging="360"/>
+      </w:pPr>
+    </w:lvl>
+    <w:lvl w:ilvl="4" w:tplc="10090019" w:tentative="1">
+      <w:start w:val="1"/>
+      <w:numFmt w:val="lowerLetter"/>
+      <w:lvlText w:val="%5."/>
+      <w:lvlJc w:val="left"/>
+      <w:pPr>
+        <w:ind w:left="3600" w:hanging="360"/>
+      </w:pPr>
+    </w:lvl>
+    <w:lvl w:ilvl="5" w:tplc="1009001B" w:tentative="1">
+      <w:start w:val="1"/>
+      <w:numFmt w:val="lowerRoman"/>
+      <w:lvlText w:val="%6."/>
+      <w:lvlJc w:val="right"/>
+      <w:pPr>
+        <w:ind w:left="4320" w:hanging="180"/>
+      </w:pPr>
+    </w:lvl>
+    <w:lvl w:ilvl="6" w:tplc="1009000F" w:tentative="1">
+      <w:start w:val="1"/>
+      <w:numFmt w:val="decimal"/>
+      <w:lvlText w:val="%7."/>
+      <w:lvlJc w:val="left"/>
+      <w:pPr>
+        <w:ind w:left="5040" w:hanging="360"/>
+      </w:pPr>
+    </w:lvl>
+    <w:lvl w:ilvl="7" w:tplc="10090019" w:tentative="1">
+      <w:start w:val="1"/>
+      <w:numFmt w:val="lowerLetter"/>
+      <w:lvlText w:val="%8."/>
+      <w:lvlJc w:val="left"/>
+      <w:pPr>
+        <w:ind w:left="5760" w:hanging="360"/>
+      </w:pPr>
+    </w:lvl>
+    <w:lvl w:ilvl="8" w:tplc="1009001B" w:tentative="1">
+      <w:start w:val="1"/>
+      <w:numFmt w:val="lowerRoman"/>
+      <w:lvlText w:val="%9."/>
+      <w:lvlJc w:val="right"/>
+      <w:pPr>
+        <w:ind w:left="6480" w:hanging="180"/>
+      </w:pPr>
+    </w:lvl>
+  </w:abstractNum>
+  <w:abstractNum w:abstractNumId="10">
+    <w:nsid w:val="52F30204"/>
+    <w:multiLevelType w:val="multilevel"/>
+    <w:tmpl w:val="FCEC8016"/>
+    <w:lvl w:ilvl="0">
+      <w:start w:val="1"/>
+      <w:numFmt w:val="decimal"/>
+      <w:lvlText w:val="%1"/>
+      <w:lvlJc w:val="left"/>
+      <w:pPr>
+        <w:ind w:left="405" w:hanging="405"/>
+      </w:pPr>
+      <w:rPr>
+        <w:rFonts w:hint="default"/>
+      </w:rPr>
+    </w:lvl>
+    <w:lvl w:ilvl="1">
+      <w:start w:val="1"/>
+      <w:numFmt w:val="decimal"/>
+      <w:lvlText w:val="%1.%2"/>
+      <w:lvlJc w:val="left"/>
+      <w:pPr>
+        <w:ind w:left="405" w:hanging="405"/>
+      </w:pPr>
+      <w:rPr>
+        <w:rFonts w:hint="default"/>
+      </w:rPr>
+    </w:lvl>
+    <w:lvl w:ilvl="2">
+      <w:start w:val="1"/>
+      <w:numFmt w:val="decimal"/>
+      <w:lvlText w:val="%1.%2.%3"/>
+      <w:lvlJc w:val="left"/>
+      <w:pPr>
+        <w:ind w:left="720" w:hanging="720"/>
+      </w:pPr>
+      <w:rPr>
+        <w:rFonts w:hint="default"/>
+      </w:rPr>
+    </w:lvl>
+    <w:lvl w:ilvl="3">
+      <w:start w:val="1"/>
+      <w:numFmt w:val="decimal"/>
+      <w:lvlText w:val="%1.%2.%3.%4"/>
+      <w:lvlJc w:val="left"/>
+      <w:pPr>
+        <w:ind w:left="720" w:hanging="720"/>
+      </w:pPr>
+      <w:rPr>
+        <w:rFonts w:hint="default"/>
+      </w:rPr>
+    </w:lvl>
+    <w:lvl w:ilvl="4">
+      <w:start w:val="1"/>
+      <w:numFmt w:val="decimal"/>
+      <w:lvlText w:val="%1.%2.%3.%4.%5"/>
+      <w:lvlJc w:val="left"/>
+      <w:pPr>
+        <w:ind w:left="1080" w:hanging="1080"/>
+      </w:pPr>
+      <w:rPr>
+        <w:rFonts w:hint="default"/>
+      </w:rPr>
+    </w:lvl>
+    <w:lvl w:ilvl="5">
+      <w:start w:val="1"/>
+      <w:numFmt w:val="decimal"/>
+      <w:lvlText w:val="%1.%2.%3.%4.%5.%6"/>
+      <w:lvlJc w:val="left"/>
+      <w:pPr>
+        <w:ind w:left="1080" w:hanging="1080"/>
+      </w:pPr>
+      <w:rPr>
+        <w:rFonts w:hint="default"/>
+      </w:rPr>
+    </w:lvl>
+    <w:lvl w:ilvl="6">
+      <w:start w:val="1"/>
+      <w:numFmt w:val="decimal"/>
+      <w:lvlText w:val="%1.%2.%3.%4.%5.%6.%7"/>
+      <w:lvlJc w:val="left"/>
+      <w:pPr>
+        <w:ind w:left="1440" w:hanging="1440"/>
+      </w:pPr>
+      <w:rPr>
+        <w:rFonts w:hint="default"/>
+      </w:rPr>
+    </w:lvl>
+    <w:lvl w:ilvl="7">
+      <w:start w:val="1"/>
+      <w:numFmt w:val="decimal"/>
+      <w:lvlText w:val="%1.%2.%3.%4.%5.%6.%7.%8"/>
+      <w:lvlJc w:val="left"/>
+      <w:pPr>
+        <w:ind w:left="1440" w:hanging="1440"/>
+      </w:pPr>
+      <w:rPr>
+        <w:rFonts w:hint="default"/>
+      </w:rPr>
+    </w:lvl>
+    <w:lvl w:ilvl="8">
+      <w:start w:val="1"/>
+      <w:numFmt w:val="decimal"/>
+      <w:lvlText w:val="%1.%2.%3.%4.%5.%6.%7.%8.%9"/>
+      <w:lvlJc w:val="left"/>
+      <w:pPr>
+        <w:ind w:left="1440" w:hanging="1440"/>
+      </w:pPr>
+      <w:rPr>
+        <w:rFonts w:hint="default"/>
+      </w:rPr>
+    </w:lvl>
+  </w:abstractNum>
+  <w:abstractNum w:abstractNumId="11">
     <w:nsid w:val="5CCB125E"/>
     <w:multiLevelType w:val="hybridMultilevel"/>
     <w:tmpl w:val="82241EEE"/>
@@ -6035,7 +7045,7 @@
       </w:pPr>
     </w:lvl>
   </w:abstractNum>
-  <w:abstractNum w:abstractNumId="10">
+  <w:abstractNum w:abstractNumId="12">
     <w:nsid w:val="5F3072B1"/>
     <w:multiLevelType w:val="hybridMultilevel"/>
     <w:tmpl w:val="82241EEE"/>
@@ -6121,7 +7131,7 @@
       </w:pPr>
     </w:lvl>
   </w:abstractNum>
-  <w:abstractNum w:abstractNumId="11">
+  <w:abstractNum w:abstractNumId="13">
     <w:nsid w:val="64B844FB"/>
     <w:multiLevelType w:val="hybridMultilevel"/>
     <w:tmpl w:val="82241EEE"/>
@@ -6207,7 +7217,7 @@
       </w:pPr>
     </w:lvl>
   </w:abstractNum>
-  <w:abstractNum w:abstractNumId="12">
+  <w:abstractNum w:abstractNumId="14">
     <w:nsid w:val="6A922C7C"/>
     <w:multiLevelType w:val="hybridMultilevel"/>
     <w:tmpl w:val="82241EEE"/>
@@ -6293,7 +7303,7 @@
       </w:pPr>
     </w:lvl>
   </w:abstractNum>
-  <w:abstractNum w:abstractNumId="13">
+  <w:abstractNum w:abstractNumId="15">
     <w:nsid w:val="6ECA1657"/>
     <w:multiLevelType w:val="hybridMultilevel"/>
     <w:tmpl w:val="82241EEE"/>
@@ -6379,7 +7389,7 @@
       </w:pPr>
     </w:lvl>
   </w:abstractNum>
-  <w:abstractNum w:abstractNumId="14">
+  <w:abstractNum w:abstractNumId="16">
     <w:nsid w:val="78FB7C94"/>
     <w:multiLevelType w:val="hybridMultilevel"/>
     <w:tmpl w:val="82241EEE"/>
@@ -6465,7 +7475,7 @@
       </w:pPr>
     </w:lvl>
   </w:abstractNum>
-  <w:abstractNum w:abstractNumId="15">
+  <w:abstractNum w:abstractNumId="17">
     <w:nsid w:val="7A8815F3"/>
     <w:multiLevelType w:val="hybridMultilevel"/>
     <w:tmpl w:val="82241EEE"/>
@@ -6551,7 +7561,7 @@
       </w:pPr>
     </w:lvl>
   </w:abstractNum>
-  <w:abstractNum w:abstractNumId="16">
+  <w:abstractNum w:abstractNumId="18">
     <w:nsid w:val="7EB672AB"/>
     <w:multiLevelType w:val="hybridMultilevel"/>
     <w:tmpl w:val="82241EEE"/>
@@ -6638,25 +7648,25 @@
     </w:lvl>
   </w:abstractNum>
   <w:num w:numId="1">
-    <w:abstractNumId w:val="13"/>
+    <w:abstractNumId w:val="15"/>
   </w:num>
   <w:num w:numId="2">
-    <w:abstractNumId w:val="12"/>
+    <w:abstractNumId w:val="14"/>
   </w:num>
   <w:num w:numId="3">
-    <w:abstractNumId w:val="10"/>
+    <w:abstractNumId w:val="12"/>
   </w:num>
   <w:num w:numId="4">
     <w:abstractNumId w:val="3"/>
   </w:num>
   <w:num w:numId="5">
-    <w:abstractNumId w:val="15"/>
+    <w:abstractNumId w:val="17"/>
   </w:num>
   <w:num w:numId="6">
     <w:abstractNumId w:val="0"/>
   </w:num>
   <w:num w:numId="7">
-    <w:abstractNumId w:val="11"/>
+    <w:abstractNumId w:val="13"/>
   </w:num>
   <w:num w:numId="8">
     <w:abstractNumId w:val="4"/>
@@ -6674,7 +7684,7 @@
     <w:abstractNumId w:val="5"/>
   </w:num>
   <w:num w:numId="13">
-    <w:abstractNumId w:val="14"/>
+    <w:abstractNumId w:val="16"/>
   </w:num>
   <w:num w:numId="14">
     <w:abstractNumId w:val="7"/>
@@ -6683,10 +7693,16 @@
     <w:abstractNumId w:val="2"/>
   </w:num>
   <w:num w:numId="16">
-    <w:abstractNumId w:val="9"/>
+    <w:abstractNumId w:val="11"/>
   </w:num>
   <w:num w:numId="17">
-    <w:abstractNumId w:val="16"/>
+    <w:abstractNumId w:val="18"/>
+  </w:num>
+  <w:num w:numId="18">
+    <w:abstractNumId w:val="10"/>
+  </w:num>
+  <w:num w:numId="19">
+    <w:abstractNumId w:val="9"/>
   </w:num>
 </w:numbering>
 </file>
@@ -6875,6 +7891,30 @@
       <w:szCs w:val="28"/>
     </w:rPr>
   </w:style>
+  <w:style w:type="paragraph" w:styleId="Heading2">
+    <w:name w:val="heading 2"/>
+    <w:basedOn w:val="Normal"/>
+    <w:next w:val="Normal"/>
+    <w:link w:val="Heading2Char"/>
+    <w:uiPriority w:val="9"/>
+    <w:unhideWhenUsed/>
+    <w:qFormat/>
+    <w:rsid w:val="00051D99"/>
+    <w:pPr>
+      <w:keepNext/>
+      <w:keepLines/>
+      <w:spacing w:before="200" w:after="0"/>
+      <w:outlineLvl w:val="1"/>
+    </w:pPr>
+    <w:rPr>
+      <w:rFonts w:asciiTheme="majorHAnsi" w:eastAsiaTheme="majorEastAsia" w:hAnsiTheme="majorHAnsi" w:cstheme="majorBidi"/>
+      <w:b/>
+      <w:bCs/>
+      <w:color w:val="4F81BD" w:themeColor="accent1"/>
+      <w:sz w:val="26"/>
+      <w:szCs w:val="26"/>
+    </w:rPr>
+  </w:style>
   <w:style w:type="character" w:default="1" w:styleId="DefaultParagraphFont">
     <w:name w:val="Default Paragraph Font"/>
     <w:uiPriority w:val="1"/>
@@ -6945,7 +7985,6 @@
     <w:basedOn w:val="Normal"/>
     <w:link w:val="HeaderChar"/>
     <w:uiPriority w:val="99"/>
-    <w:semiHidden/>
     <w:unhideWhenUsed/>
     <w:rsid w:val="00B057A3"/>
     <w:pPr>
@@ -6961,7 +8000,6 @@
     <w:basedOn w:val="DefaultParagraphFont"/>
     <w:link w:val="Header"/>
     <w:uiPriority w:val="99"/>
-    <w:semiHidden/>
     <w:rsid w:val="00B057A3"/>
   </w:style>
   <w:style w:type="paragraph" w:styleId="Footer">
@@ -7001,6 +8039,21 @@
       <w:color w:val="365F91" w:themeColor="accent1" w:themeShade="BF"/>
       <w:sz w:val="28"/>
       <w:szCs w:val="28"/>
+    </w:rPr>
+  </w:style>
+  <w:style w:type="character" w:customStyle="1" w:styleId="Heading2Char">
+    <w:name w:val="Heading 2 Char"/>
+    <w:basedOn w:val="DefaultParagraphFont"/>
+    <w:link w:val="Heading2"/>
+    <w:uiPriority w:val="9"/>
+    <w:rsid w:val="00051D99"/>
+    <w:rPr>
+      <w:rFonts w:asciiTheme="majorHAnsi" w:eastAsiaTheme="majorEastAsia" w:hAnsiTheme="majorHAnsi" w:cstheme="majorBidi"/>
+      <w:b/>
+      <w:bCs/>
+      <w:color w:val="4F81BD" w:themeColor="accent1"/>
+      <w:sz w:val="26"/>
+      <w:szCs w:val="26"/>
     </w:rPr>
   </w:style>
 </w:styles>
@@ -7294,7 +8347,7 @@
 </file>
 
 <file path=customXml/itemProps1.xml><?xml version="1.0" encoding="utf-8"?>
-<ds:datastoreItem xmlns:ds="http://schemas.openxmlformats.org/officeDocument/2006/customXml" ds:itemID="{79665600-26E9-4978-9AE5-C85D07FB8A31}">
+<ds:datastoreItem xmlns:ds="http://schemas.openxmlformats.org/officeDocument/2006/customXml" ds:itemID="{B0EBEDFF-B5AE-481E-B3CD-1531B2C1D087}">
   <ds:schemaRefs>
     <ds:schemaRef ds:uri="http://schemas.openxmlformats.org/officeDocument/2006/bibliography"/>
   </ds:schemaRefs>

</xml_diff>

<commit_message>
Updated use case specification.
</commit_message>
<xml_diff>
--- a/docs/UseCaseSpecification.docx
+++ b/docs/UseCaseSpecification.docx
@@ -36,23 +36,13 @@
           <w:szCs w:val="72"/>
         </w:rPr>
       </w:pPr>
-      <w:proofErr w:type="spellStart"/>
       <w:r>
         <w:rPr>
           <w:b/>
           <w:sz w:val="96"/>
           <w:szCs w:val="96"/>
         </w:rPr>
-        <w:t>RoboWars</w:t>
-      </w:r>
-      <w:proofErr w:type="spellEnd"/>
-      <w:r>
-        <w:rPr>
-          <w:b/>
-          <w:sz w:val="96"/>
-          <w:szCs w:val="96"/>
-        </w:rPr>
-        <w:t xml:space="preserve"> Use Case Specificatio</w:t>
+        <w:t>RoboWars Use Case Specificatio</w:t>
       </w:r>
       <w:r>
         <w:rPr>
@@ -292,15 +282,7 @@
         <w:t xml:space="preserve"> </w:t>
       </w:r>
       <w:r>
-        <w:t xml:space="preserve">mobile users initiating </w:t>
-      </w:r>
-      <w:proofErr w:type="spellStart"/>
-      <w:r>
-        <w:t>gameplay</w:t>
-      </w:r>
-      <w:proofErr w:type="spellEnd"/>
-      <w:r>
-        <w:t>.</w:t>
+        <w:t>mobile users initiating gameplay.</w:t>
       </w:r>
       <w:r>
         <w:t xml:space="preserve"> The server administrator can also handle any physical problems with the robots, and may force a reset of robot positions if necessary.</w:t>
@@ -376,15 +358,7 @@
         <w:t>Spectator:</w:t>
       </w:r>
       <w:r>
-        <w:t xml:space="preserve"> A spectator represents a mobile user who has specifically opted-out of robotics control. Spectators can still view </w:t>
-      </w:r>
-      <w:proofErr w:type="spellStart"/>
-      <w:r>
-        <w:t>gameplay</w:t>
-      </w:r>
-      <w:proofErr w:type="spellEnd"/>
-      <w:r>
-        <w:t xml:space="preserve"> in progress and chat with other users, but they will not be considered in the robot control rotation.</w:t>
+        <w:t xml:space="preserve"> A spectator represents a mobile user who has specifically opted-out of robotics control. Spectators can still view gameplay in progress and chat with other users, but they will not be considered in the robot control rotation.</w:t>
       </w:r>
     </w:p>
     <w:p>
@@ -491,7 +465,7 @@
           </w:tcPr>
           <w:p>
             <w:r>
-              <w:t>A live video feed of the “arena’ containing the remote robots is read from the attached camera and displayed through the server administration GUI.</w:t>
+              <w:t>The server administrator selects the camera to use from a list of detected cameras, and configures the position, facing, and field of view of the selected camera.</w:t>
             </w:r>
           </w:p>
         </w:tc>
@@ -683,6 +657,18 @@
             <w:r>
               <w:lastRenderedPageBreak/>
               <w:t>relation to the robot’s arena).</w:t>
+            </w:r>
+          </w:p>
+          <w:p>
+            <w:pPr>
+              <w:pStyle w:val="ListParagraph"/>
+              <w:numPr>
+                <w:ilvl w:val="0"/>
+                <w:numId w:val="9"/>
+              </w:numPr>
+            </w:pPr>
+            <w:r>
+              <w:t>The server administrator specifies the field of view of the selected camera (necessary for augmented video rendering calculations).</w:t>
             </w:r>
           </w:p>
           <w:p>
@@ -2352,12 +2338,339 @@
         </w:tc>
       </w:tr>
     </w:tbl>
+    <w:tbl>
+      <w:tblPr>
+        <w:tblStyle w:val="TableGrid"/>
+        <w:tblpPr w:leftFromText="180" w:rightFromText="180" w:vertAnchor="text" w:horzAnchor="margin" w:tblpY="452"/>
+        <w:tblW w:w="9747" w:type="dxa"/>
+        <w:tblLook w:val="04A0"/>
+      </w:tblPr>
+      <w:tblGrid>
+        <w:gridCol w:w="1881"/>
+        <w:gridCol w:w="7866"/>
+      </w:tblGrid>
+      <w:tr>
+        <w:tc>
+          <w:tcPr>
+            <w:tcW w:w="1881" w:type="dxa"/>
+            <w:tcBorders>
+              <w:bottom w:val="double" w:sz="4" w:space="0" w:color="auto"/>
+            </w:tcBorders>
+          </w:tcPr>
+          <w:p>
+            <w:pPr>
+              <w:rPr>
+                <w:b/>
+              </w:rPr>
+            </w:pPr>
+            <w:r>
+              <w:rPr>
+                <w:b/>
+              </w:rPr>
+              <w:lastRenderedPageBreak/>
+              <w:t>Use Case Name</w:t>
+            </w:r>
+          </w:p>
+        </w:tc>
+        <w:tc>
+          <w:tcPr>
+            <w:tcW w:w="7866" w:type="dxa"/>
+            <w:tcBorders>
+              <w:bottom w:val="double" w:sz="4" w:space="0" w:color="auto"/>
+            </w:tcBorders>
+          </w:tcPr>
+          <w:p>
+            <w:pPr>
+              <w:rPr>
+                <w:b/>
+              </w:rPr>
+            </w:pPr>
+            <w:r>
+              <w:rPr>
+                <w:b/>
+              </w:rPr>
+              <w:t>Join waiting lobby</w:t>
+            </w:r>
+          </w:p>
+        </w:tc>
+      </w:tr>
+      <w:tr>
+        <w:tc>
+          <w:tcPr>
+            <w:tcW w:w="1881" w:type="dxa"/>
+            <w:tcBorders>
+              <w:top w:val="double" w:sz="4" w:space="0" w:color="auto"/>
+            </w:tcBorders>
+          </w:tcPr>
+          <w:p>
+            <w:pPr>
+              <w:rPr>
+                <w:b/>
+              </w:rPr>
+            </w:pPr>
+            <w:r>
+              <w:rPr>
+                <w:b/>
+              </w:rPr>
+              <w:t>Description</w:t>
+            </w:r>
+          </w:p>
+        </w:tc>
+        <w:tc>
+          <w:tcPr>
+            <w:tcW w:w="7866" w:type="dxa"/>
+            <w:tcBorders>
+              <w:top w:val="double" w:sz="4" w:space="0" w:color="auto"/>
+            </w:tcBorders>
+          </w:tcPr>
+          <w:p>
+            <w:r>
+              <w:t>A mobile client initializes a connection to the server.</w:t>
+            </w:r>
+          </w:p>
+        </w:tc>
+      </w:tr>
+      <w:tr>
+        <w:tc>
+          <w:tcPr>
+            <w:tcW w:w="1881" w:type="dxa"/>
+          </w:tcPr>
+          <w:p>
+            <w:pPr>
+              <w:rPr>
+                <w:b/>
+              </w:rPr>
+            </w:pPr>
+            <w:r>
+              <w:rPr>
+                <w:b/>
+              </w:rPr>
+              <w:t>Precondition</w:t>
+            </w:r>
+          </w:p>
+        </w:tc>
+        <w:tc>
+          <w:tcPr>
+            <w:tcW w:w="7866" w:type="dxa"/>
+          </w:tcPr>
+          <w:p>
+            <w:r>
+              <w:t>The server software is running.</w:t>
+            </w:r>
+          </w:p>
+        </w:tc>
+      </w:tr>
+      <w:tr>
+        <w:tc>
+          <w:tcPr>
+            <w:tcW w:w="1881" w:type="dxa"/>
+          </w:tcPr>
+          <w:p>
+            <w:pPr>
+              <w:rPr>
+                <w:b/>
+              </w:rPr>
+            </w:pPr>
+            <w:r>
+              <w:rPr>
+                <w:b/>
+              </w:rPr>
+              <w:t>Primary Actor</w:t>
+            </w:r>
+          </w:p>
+        </w:tc>
+        <w:tc>
+          <w:tcPr>
+            <w:tcW w:w="7866" w:type="dxa"/>
+          </w:tcPr>
+          <w:p>
+            <w:r>
+              <w:t>Mobile user</w:t>
+            </w:r>
+          </w:p>
+        </w:tc>
+      </w:tr>
+      <w:tr>
+        <w:tc>
+          <w:tcPr>
+            <w:tcW w:w="1881" w:type="dxa"/>
+          </w:tcPr>
+          <w:p>
+            <w:pPr>
+              <w:rPr>
+                <w:b/>
+              </w:rPr>
+            </w:pPr>
+            <w:r>
+              <w:rPr>
+                <w:b/>
+              </w:rPr>
+              <w:t>Secondary Actors</w:t>
+            </w:r>
+          </w:p>
+        </w:tc>
+        <w:tc>
+          <w:tcPr>
+            <w:tcW w:w="7866" w:type="dxa"/>
+          </w:tcPr>
+          <w:p>
+            <w:r>
+              <w:t>None</w:t>
+            </w:r>
+          </w:p>
+        </w:tc>
+      </w:tr>
+      <w:tr>
+        <w:tc>
+          <w:tcPr>
+            <w:tcW w:w="1881" w:type="dxa"/>
+          </w:tcPr>
+          <w:p>
+            <w:pPr>
+              <w:rPr>
+                <w:b/>
+              </w:rPr>
+            </w:pPr>
+            <w:r>
+              <w:rPr>
+                <w:b/>
+              </w:rPr>
+              <w:t>Dependencies</w:t>
+            </w:r>
+          </w:p>
+        </w:tc>
+        <w:tc>
+          <w:tcPr>
+            <w:tcW w:w="7866" w:type="dxa"/>
+          </w:tcPr>
+          <w:p>
+            <w:r>
+              <w:t>None</w:t>
+            </w:r>
+          </w:p>
+        </w:tc>
+      </w:tr>
+      <w:tr>
+        <w:tc>
+          <w:tcPr>
+            <w:tcW w:w="1881" w:type="dxa"/>
+          </w:tcPr>
+          <w:p>
+            <w:pPr>
+              <w:rPr>
+                <w:b/>
+              </w:rPr>
+            </w:pPr>
+            <w:r>
+              <w:rPr>
+                <w:b/>
+              </w:rPr>
+              <w:t>Basic Flow</w:t>
+            </w:r>
+          </w:p>
+        </w:tc>
+        <w:tc>
+          <w:tcPr>
+            <w:tcW w:w="7866" w:type="dxa"/>
+          </w:tcPr>
+          <w:p>
+            <w:pPr>
+              <w:pStyle w:val="ListParagraph"/>
+              <w:numPr>
+                <w:ilvl w:val="0"/>
+                <w:numId w:val="1"/>
+              </w:numPr>
+            </w:pPr>
+            <w:r>
+              <w:t>The mobile user initiates a connection to the system through standard internet protocol.</w:t>
+            </w:r>
+          </w:p>
+          <w:p>
+            <w:pPr>
+              <w:pStyle w:val="ListParagraph"/>
+              <w:numPr>
+                <w:ilvl w:val="0"/>
+                <w:numId w:val="1"/>
+              </w:numPr>
+            </w:pPr>
+            <w:r>
+              <w:t>The system responds with an acknowledgment to ensure the connection has been established.</w:t>
+            </w:r>
+          </w:p>
+          <w:p>
+            <w:pPr>
+              <w:pStyle w:val="ListParagraph"/>
+              <w:numPr>
+                <w:ilvl w:val="0"/>
+                <w:numId w:val="1"/>
+              </w:numPr>
+            </w:pPr>
+            <w:r>
+              <w:t>The mobile user provides a user name to identify them in the current session.</w:t>
+            </w:r>
+          </w:p>
+          <w:p>
+            <w:pPr>
+              <w:pStyle w:val="ListParagraph"/>
+              <w:numPr>
+                <w:ilvl w:val="0"/>
+                <w:numId w:val="1"/>
+              </w:numPr>
+            </w:pPr>
+            <w:r>
+              <w:t>The mobile user is added to end of the rotating list of active users.</w:t>
+            </w:r>
+          </w:p>
+          <w:p>
+            <w:pPr>
+              <w:pStyle w:val="ListParagraph"/>
+              <w:numPr>
+                <w:ilvl w:val="0"/>
+                <w:numId w:val="1"/>
+              </w:numPr>
+            </w:pPr>
+            <w:r>
+              <w:t>The mobile user is presented with the server lobby (a list of connected user names and a chat window).</w:t>
+            </w:r>
+          </w:p>
+        </w:tc>
+      </w:tr>
+      <w:tr>
+        <w:tc>
+          <w:tcPr>
+            <w:tcW w:w="1881" w:type="dxa"/>
+          </w:tcPr>
+          <w:p>
+            <w:pPr>
+              <w:rPr>
+                <w:b/>
+              </w:rPr>
+            </w:pPr>
+            <w:r>
+              <w:rPr>
+                <w:b/>
+              </w:rPr>
+              <w:t>Post Condition</w:t>
+            </w:r>
+          </w:p>
+        </w:tc>
+        <w:tc>
+          <w:tcPr>
+            <w:tcW w:w="7866" w:type="dxa"/>
+          </w:tcPr>
+          <w:p>
+            <w:r>
+              <w:t>The mobile user is identified by a unique user name and is added to the server lobby.</w:t>
+            </w:r>
+          </w:p>
+        </w:tc>
+      </w:tr>
+    </w:tbl>
     <w:p>
       <w:pPr>
         <w:pStyle w:val="Heading2"/>
       </w:pPr>
       <w:r>
-        <w:lastRenderedPageBreak/>
         <w:t>2.3</w:t>
       </w:r>
       <w:r>
@@ -2367,10 +2680,10 @@
         <w:t>erver State and User Management Use Cases</w:t>
       </w:r>
     </w:p>
+    <w:p/>
     <w:tbl>
       <w:tblPr>
         <w:tblStyle w:val="TableGrid"/>
-        <w:tblpPr w:leftFromText="180" w:rightFromText="180" w:vertAnchor="text" w:horzAnchor="margin" w:tblpY="317"/>
         <w:tblW w:w="9747" w:type="dxa"/>
         <w:tblLook w:val="04A0"/>
       </w:tblPr>
@@ -2417,7 +2730,7 @@
               <w:rPr>
                 <w:b/>
               </w:rPr>
-              <w:t>Join waiting lobby</w:t>
+              <w:t>Send chat message</w:t>
             </w:r>
           </w:p>
         </w:tc>
@@ -2453,7 +2766,7 @@
           </w:tcPr>
           <w:p>
             <w:r>
-              <w:t>A mobile client initializes a connection to the server.</w:t>
+              <w:t>A mobile user sends a chat message to be displayed to all other connected mobile users.</w:t>
             </w:r>
           </w:p>
         </w:tc>
@@ -2483,7 +2796,12 @@
           </w:tcPr>
           <w:p>
             <w:r>
-              <w:t>The server software is running.</w:t>
+              <w:t xml:space="preserve">The mobile user has established a connection to the server. </w:t>
+            </w:r>
+          </w:p>
+          <w:p>
+            <w:r>
+              <w:t>The mobile user is either in the game lobby or in a running game.</w:t>
             </w:r>
           </w:p>
         </w:tc>
@@ -2606,11 +2924,11 @@
               <w:pStyle w:val="ListParagraph"/>
               <w:numPr>
                 <w:ilvl w:val="0"/>
-                <w:numId w:val="1"/>
+                <w:numId w:val="2"/>
               </w:numPr>
             </w:pPr>
             <w:r>
-              <w:t>The mobile user initiates a connection to the system through standard internet protocol.</w:t>
+              <w:t>The user enters a string of text to be displayed to other mobile users.</w:t>
             </w:r>
           </w:p>
           <w:p>
@@ -2618,47 +2936,11 @@
               <w:pStyle w:val="ListParagraph"/>
               <w:numPr>
                 <w:ilvl w:val="0"/>
-                <w:numId w:val="1"/>
+                <w:numId w:val="2"/>
               </w:numPr>
             </w:pPr>
             <w:r>
-              <w:t>The system responds with an acknowledgment to ensure the connection has been established.</w:t>
-            </w:r>
-          </w:p>
-          <w:p>
-            <w:pPr>
-              <w:pStyle w:val="ListParagraph"/>
-              <w:numPr>
-                <w:ilvl w:val="0"/>
-                <w:numId w:val="1"/>
-              </w:numPr>
-            </w:pPr>
-            <w:r>
-              <w:t>The mobile user provides a user name to identify them in the current session.</w:t>
-            </w:r>
-          </w:p>
-          <w:p>
-            <w:pPr>
-              <w:pStyle w:val="ListParagraph"/>
-              <w:numPr>
-                <w:ilvl w:val="0"/>
-                <w:numId w:val="1"/>
-              </w:numPr>
-            </w:pPr>
-            <w:r>
-              <w:t>The mobile user is added to end of the rotating list of active users.</w:t>
-            </w:r>
-          </w:p>
-          <w:p>
-            <w:pPr>
-              <w:pStyle w:val="ListParagraph"/>
-              <w:numPr>
-                <w:ilvl w:val="0"/>
-                <w:numId w:val="1"/>
-              </w:numPr>
-            </w:pPr>
-            <w:r>
-              <w:t>The mobile user is presented with the server lobby (a list of connected user names and a chat window).</w:t>
+              <w:t>The system displays the text message to all connected users along with the user name of the originating mobile user.</w:t>
             </w:r>
           </w:p>
         </w:tc>
@@ -2688,7 +2970,7 @@
           </w:tcPr>
           <w:p>
             <w:r>
-              <w:t>The mobile user is identified by a unique user name and is added to the server lobby.</w:t>
+              <w:t>The chat message is displayed on the mobile client of all connected mobile users.</w:t>
             </w:r>
           </w:p>
         </w:tc>
@@ -2744,21 +3026,7 @@
               <w:rPr>
                 <w:b/>
               </w:rPr>
-              <w:t xml:space="preserve">Send </w:t>
-            </w:r>
-            <w:proofErr w:type="spellStart"/>
-            <w:r>
-              <w:rPr>
-                <w:b/>
-              </w:rPr>
-              <w:t>chat</w:t>
-            </w:r>
-            <w:proofErr w:type="spellEnd"/>
-            <w:r>
-              <w:rPr>
-                <w:b/>
-              </w:rPr>
-              <w:t xml:space="preserve"> message</w:t>
+              <w:t>Opt-out of robot control</w:t>
             </w:r>
           </w:p>
         </w:tc>
@@ -2794,7 +3062,7 @@
           </w:tcPr>
           <w:p>
             <w:r>
-              <w:t>A mobile user sends a chat message to be displayed to all other connected mobile users.</w:t>
+              <w:t>A mobile user who wishes to view rather than control the remote robots may choose to opt-out of robot control and become a pure spectator.</w:t>
             </w:r>
           </w:p>
         </w:tc>
@@ -2824,12 +3092,12 @@
           </w:tcPr>
           <w:p>
             <w:r>
-              <w:t xml:space="preserve">The mobile user has established a connection to the server. </w:t>
-            </w:r>
-          </w:p>
-          <w:p>
-            <w:r>
-              <w:t>The mobile user is either in the game lobby or in a running game.</w:t>
+              <w:t xml:space="preserve">The mobile is user is in the game lobby. </w:t>
+            </w:r>
+          </w:p>
+          <w:p>
+            <w:r>
+              <w:t>A game is not currently in progress.</w:t>
             </w:r>
           </w:p>
         </w:tc>
@@ -2859,7 +3127,7 @@
           </w:tcPr>
           <w:p>
             <w:r>
-              <w:t>Mobile user</w:t>
+              <w:t>Spectator</w:t>
             </w:r>
           </w:p>
         </w:tc>
@@ -2952,11 +3220,11 @@
               <w:pStyle w:val="ListParagraph"/>
               <w:numPr>
                 <w:ilvl w:val="0"/>
-                <w:numId w:val="2"/>
+                <w:numId w:val="3"/>
               </w:numPr>
             </w:pPr>
             <w:r>
-              <w:t>The user enters a string of text to be displayed to other mobile users.</w:t>
+              <w:t>The user selects an option (checkbox) to opt-out of robot control.</w:t>
             </w:r>
           </w:p>
           <w:p>
@@ -2964,30 +3232,55 @@
               <w:pStyle w:val="ListParagraph"/>
               <w:numPr>
                 <w:ilvl w:val="0"/>
-                <w:numId w:val="2"/>
+                <w:numId w:val="3"/>
               </w:numPr>
             </w:pPr>
             <w:r>
-              <w:t>The system displays the text message to all connected users along with the user name of the originating mobile user.</w:t>
-            </w:r>
-          </w:p>
-        </w:tc>
-      </w:tr>
-      <w:tr>
-        <w:tc>
-          <w:tcPr>
-            <w:tcW w:w="1881" w:type="dxa"/>
-          </w:tcPr>
-          <w:p>
-            <w:pPr>
-              <w:rPr>
-                <w:b/>
-              </w:rPr>
-            </w:pPr>
-            <w:r>
-              <w:rPr>
-                <w:b/>
-              </w:rPr>
+              <w:t>The user is identified in the waiting lobby with a “(Spectator)” tag next to their user name.</w:t>
+            </w:r>
+          </w:p>
+          <w:p>
+            <w:pPr>
+              <w:pStyle w:val="ListParagraph"/>
+              <w:numPr>
+                <w:ilvl w:val="0"/>
+                <w:numId w:val="3"/>
+              </w:numPr>
+            </w:pPr>
+            <w:r>
+              <w:t>The user is moved to the bottom of the lobby waiting list.</w:t>
+            </w:r>
+          </w:p>
+          <w:p>
+            <w:pPr>
+              <w:pStyle w:val="ListParagraph"/>
+              <w:numPr>
+                <w:ilvl w:val="0"/>
+                <w:numId w:val="3"/>
+              </w:numPr>
+            </w:pPr>
+            <w:r>
+              <w:t>When a game is launched, the user is not considered for pairing to a remote robot.</w:t>
+            </w:r>
+          </w:p>
+        </w:tc>
+      </w:tr>
+      <w:tr>
+        <w:tc>
+          <w:tcPr>
+            <w:tcW w:w="1881" w:type="dxa"/>
+          </w:tcPr>
+          <w:p>
+            <w:pPr>
+              <w:rPr>
+                <w:b/>
+              </w:rPr>
+            </w:pPr>
+            <w:r>
+              <w:rPr>
+                <w:b/>
+              </w:rPr>
+              <w:lastRenderedPageBreak/>
               <w:t>Post Condition</w:t>
             </w:r>
           </w:p>
@@ -2998,7 +3291,7 @@
           </w:tcPr>
           <w:p>
             <w:r>
-              <w:t>The chat message is displayed on the mobile client of all connected mobile users.</w:t>
+              <w:t>A spectator will never be placed in control of one of the remote robots.</w:t>
             </w:r>
           </w:p>
         </w:tc>
@@ -3054,7 +3347,13 @@
               <w:rPr>
                 <w:b/>
               </w:rPr>
-              <w:t>Opt-out of robot control</w:t>
+              <w:t>Se</w:t>
+            </w:r>
+            <w:r>
+              <w:rPr>
+                <w:b/>
+              </w:rPr>
+              <w:t>lect game type</w:t>
             </w:r>
           </w:p>
         </w:tc>
@@ -3090,7 +3389,7 @@
           </w:tcPr>
           <w:p>
             <w:r>
-              <w:t>A mobile user who wishes to view rather than control the remote robots may choose to opt-out of robot control and become a pure spectator.</w:t>
+              <w:t>A player selects the type of game to play prior to starting a new game.</w:t>
             </w:r>
           </w:p>
         </w:tc>
@@ -3120,7 +3419,12 @@
           </w:tcPr>
           <w:p>
             <w:r>
-              <w:t xml:space="preserve">The mobile is user is in the game lobby. </w:t>
+              <w:t xml:space="preserve">The player is in the game lobby. </w:t>
+            </w:r>
+          </w:p>
+          <w:p>
+            <w:r>
+              <w:t xml:space="preserve">The player has not opted-out of robot control (not a spectator). </w:t>
             </w:r>
           </w:p>
           <w:p>
@@ -3155,7 +3459,7 @@
           </w:tcPr>
           <w:p>
             <w:r>
-              <w:t>Spectator</w:t>
+              <w:t>Player</w:t>
             </w:r>
           </w:p>
         </w:tc>
@@ -3248,11 +3552,11 @@
               <w:pStyle w:val="ListParagraph"/>
               <w:numPr>
                 <w:ilvl w:val="0"/>
-                <w:numId w:val="3"/>
+                <w:numId w:val="4"/>
               </w:numPr>
             </w:pPr>
             <w:r>
-              <w:t>The user selects an option (checkbox) to opt-out of robot control.</w:t>
+              <w:t>The player is presented with a selection (drop down box) of all supported game modes (“Tank Simulation” and “Light Cycles”).</w:t>
             </w:r>
           </w:p>
           <w:p>
@@ -3260,11 +3564,11 @@
               <w:pStyle w:val="ListParagraph"/>
               <w:numPr>
                 <w:ilvl w:val="0"/>
-                <w:numId w:val="3"/>
+                <w:numId w:val="4"/>
               </w:numPr>
             </w:pPr>
             <w:r>
-              <w:t>The user is identified in the waiting lobby with a “(Spectator)” tag next to their user name.</w:t>
+              <w:t>The player selects one of the provided game modes.</w:t>
             </w:r>
           </w:p>
           <w:p>
@@ -3272,47 +3576,30 @@
               <w:pStyle w:val="ListParagraph"/>
               <w:numPr>
                 <w:ilvl w:val="0"/>
-                <w:numId w:val="3"/>
+                <w:numId w:val="4"/>
               </w:numPr>
             </w:pPr>
             <w:r>
-              <w:t>The user is moved to the bottom of the lobby waiting list.</w:t>
-            </w:r>
-          </w:p>
-          <w:p>
-            <w:pPr>
-              <w:pStyle w:val="ListParagraph"/>
-              <w:numPr>
-                <w:ilvl w:val="0"/>
-                <w:numId w:val="3"/>
-              </w:numPr>
-            </w:pPr>
-            <w:r>
-              <w:t xml:space="preserve">When a game is launched, the user is not considered for pairing to a remote </w:t>
-            </w:r>
-            <w:r>
-              <w:lastRenderedPageBreak/>
-              <w:t>robot.</w:t>
-            </w:r>
-          </w:p>
-        </w:tc>
-      </w:tr>
-      <w:tr>
-        <w:tc>
-          <w:tcPr>
-            <w:tcW w:w="1881" w:type="dxa"/>
-          </w:tcPr>
-          <w:p>
-            <w:pPr>
-              <w:rPr>
-                <w:b/>
-              </w:rPr>
-            </w:pPr>
-            <w:r>
-              <w:rPr>
-                <w:b/>
-              </w:rPr>
-              <w:lastRenderedPageBreak/>
+              <w:t>The selected game mode is displayed in the waiting lobby to all connected users.</w:t>
+            </w:r>
+          </w:p>
+        </w:tc>
+      </w:tr>
+      <w:tr>
+        <w:tc>
+          <w:tcPr>
+            <w:tcW w:w="1881" w:type="dxa"/>
+          </w:tcPr>
+          <w:p>
+            <w:pPr>
+              <w:rPr>
+                <w:b/>
+              </w:rPr>
+            </w:pPr>
+            <w:r>
+              <w:rPr>
+                <w:b/>
+              </w:rPr>
               <w:t>Post Condition</w:t>
             </w:r>
           </w:p>
@@ -3323,7 +3610,7 @@
           </w:tcPr>
           <w:p>
             <w:r>
-              <w:t>A spectator will never be placed in control of one of the remote robots.</w:t>
+              <w:t>When a game is launched, the selected game mode will be used unless another selection is made before the game begins.</w:t>
             </w:r>
           </w:p>
         </w:tc>
@@ -3379,13 +3666,7 @@
               <w:rPr>
                 <w:b/>
               </w:rPr>
-              <w:t>Se</w:t>
-            </w:r>
-            <w:r>
-              <w:rPr>
-                <w:b/>
-              </w:rPr>
-              <w:t>lect game type</w:t>
+              <w:t>Pair player to robot for remote control</w:t>
             </w:r>
           </w:p>
         </w:tc>
@@ -3421,7 +3702,7 @@
           </w:tcPr>
           <w:p>
             <w:r>
-              <w:t>A player selects the type of game to play prior to starting a new game.</w:t>
+              <w:t>A specific player is paired to a specific robot for the duration of a single game. Any commands from the player will control only the robot paired to the specific player.</w:t>
             </w:r>
           </w:p>
         </w:tc>
@@ -3451,17 +3732,12 @@
           </w:tcPr>
           <w:p>
             <w:r>
-              <w:t xml:space="preserve">The player is in the game lobby. </w:t>
-            </w:r>
-          </w:p>
-          <w:p>
-            <w:r>
-              <w:t xml:space="preserve">The player has not opted-out of robot control (not a spectator). </w:t>
-            </w:r>
-          </w:p>
-          <w:p>
-            <w:r>
-              <w:t>A game is not currently in progress.</w:t>
+              <w:t xml:space="preserve">A currently unused robot and unpaired player must be connected to the system. </w:t>
+            </w:r>
+          </w:p>
+          <w:p>
+            <w:r>
+              <w:t>A game is not in progress.</w:t>
             </w:r>
           </w:p>
         </w:tc>
@@ -3521,7 +3797,7 @@
           </w:tcPr>
           <w:p>
             <w:r>
-              <w:t>None</w:t>
+              <w:t>Robot</w:t>
             </w:r>
           </w:p>
         </w:tc>
@@ -3584,11 +3860,11 @@
               <w:pStyle w:val="ListParagraph"/>
               <w:numPr>
                 <w:ilvl w:val="0"/>
-                <w:numId w:val="4"/>
+                <w:numId w:val="7"/>
               </w:numPr>
             </w:pPr>
             <w:r>
-              <w:t>The player is presented with a selection (drop down box) of all supported game modes (“Tank Simulation” and “Light Cycles”).</w:t>
+              <w:t>The system selects the first player in the waiting lobby to be paired to a robot.</w:t>
             </w:r>
           </w:p>
           <w:p>
@@ -3596,11 +3872,11 @@
               <w:pStyle w:val="ListParagraph"/>
               <w:numPr>
                 <w:ilvl w:val="0"/>
-                <w:numId w:val="4"/>
+                <w:numId w:val="7"/>
               </w:numPr>
             </w:pPr>
             <w:r>
-              <w:t>The player selects one of the provided game modes.</w:t>
+              <w:t>The system selects the first available robot to be paired to the player.</w:t>
             </w:r>
           </w:p>
           <w:p>
@@ -3608,11 +3884,23 @@
               <w:pStyle w:val="ListParagraph"/>
               <w:numPr>
                 <w:ilvl w:val="0"/>
-                <w:numId w:val="4"/>
+                <w:numId w:val="7"/>
               </w:numPr>
             </w:pPr>
             <w:r>
-              <w:t>The selected game mode is displayed in the waiting lobby to all connected users.</w:t>
+              <w:t>The system flags the robot as “in use” (only one player can control a robot)</w:t>
+            </w:r>
+          </w:p>
+          <w:p>
+            <w:pPr>
+              <w:pStyle w:val="ListParagraph"/>
+              <w:numPr>
+                <w:ilvl w:val="0"/>
+                <w:numId w:val="7"/>
+              </w:numPr>
+            </w:pPr>
+            <w:r>
+              <w:t>The system moves the paired player to the bottom of the waiting list of players (provides rotation of robot use when more players than robots are connected).</w:t>
             </w:r>
           </w:p>
         </w:tc>
@@ -3642,7 +3930,447 @@
           </w:tcPr>
           <w:p>
             <w:r>
-              <w:t>When a game is launched, the selected game mode will be used unless another selection is made before the game begins.</w:t>
+              <w:t>All further commands from the paired player are propagated only to the paired robot.</w:t>
+            </w:r>
+          </w:p>
+        </w:tc>
+      </w:tr>
+    </w:tbl>
+    <w:p/>
+    <w:p>
+      <w:pPr>
+        <w:rPr>
+          <w:rFonts w:asciiTheme="majorHAnsi" w:eastAsiaTheme="majorEastAsia" w:hAnsiTheme="majorHAnsi" w:cstheme="majorBidi"/>
+          <w:b/>
+          <w:bCs/>
+          <w:color w:val="365F91" w:themeColor="accent1" w:themeShade="BF"/>
+          <w:sz w:val="28"/>
+          <w:szCs w:val="28"/>
+        </w:rPr>
+      </w:pPr>
+      <w:r>
+        <w:br w:type="page"/>
+      </w:r>
+    </w:p>
+    <w:p>
+      <w:pPr>
+        <w:pStyle w:val="Heading2"/>
+      </w:pPr>
+      <w:r>
+        <w:lastRenderedPageBreak/>
+        <w:t>2.4</w:t>
+      </w:r>
+      <w:r>
+        <w:t xml:space="preserve"> – Virtual Gameplay Use Cases</w:t>
+      </w:r>
+    </w:p>
+    <w:tbl>
+      <w:tblPr>
+        <w:tblStyle w:val="TableGrid"/>
+        <w:tblW w:w="9747" w:type="dxa"/>
+        <w:tblLook w:val="04A0"/>
+      </w:tblPr>
+      <w:tblGrid>
+        <w:gridCol w:w="1881"/>
+        <w:gridCol w:w="7866"/>
+      </w:tblGrid>
+      <w:tr>
+        <w:tc>
+          <w:tcPr>
+            <w:tcW w:w="1881" w:type="dxa"/>
+            <w:tcBorders>
+              <w:bottom w:val="double" w:sz="4" w:space="0" w:color="auto"/>
+            </w:tcBorders>
+          </w:tcPr>
+          <w:p>
+            <w:pPr>
+              <w:rPr>
+                <w:b/>
+              </w:rPr>
+            </w:pPr>
+            <w:r>
+              <w:rPr>
+                <w:b/>
+              </w:rPr>
+              <w:t>Use Case Name</w:t>
+            </w:r>
+          </w:p>
+        </w:tc>
+        <w:tc>
+          <w:tcPr>
+            <w:tcW w:w="7866" w:type="dxa"/>
+            <w:tcBorders>
+              <w:bottom w:val="double" w:sz="4" w:space="0" w:color="auto"/>
+            </w:tcBorders>
+          </w:tcPr>
+          <w:p>
+            <w:pPr>
+              <w:rPr>
+                <w:b/>
+              </w:rPr>
+            </w:pPr>
+            <w:r>
+              <w:rPr>
+                <w:b/>
+              </w:rPr>
+              <w:t>Launch game</w:t>
+            </w:r>
+          </w:p>
+        </w:tc>
+      </w:tr>
+      <w:tr>
+        <w:tc>
+          <w:tcPr>
+            <w:tcW w:w="1881" w:type="dxa"/>
+            <w:tcBorders>
+              <w:top w:val="double" w:sz="4" w:space="0" w:color="auto"/>
+            </w:tcBorders>
+          </w:tcPr>
+          <w:p>
+            <w:pPr>
+              <w:rPr>
+                <w:b/>
+              </w:rPr>
+            </w:pPr>
+            <w:r>
+              <w:rPr>
+                <w:b/>
+              </w:rPr>
+              <w:t>Description</w:t>
+            </w:r>
+          </w:p>
+        </w:tc>
+        <w:tc>
+          <w:tcPr>
+            <w:tcW w:w="7866" w:type="dxa"/>
+            <w:tcBorders>
+              <w:top w:val="double" w:sz="4" w:space="0" w:color="auto"/>
+            </w:tcBorders>
+          </w:tcPr>
+          <w:p>
+            <w:r>
+              <w:t>A player in the lobby initiates a game. The lobby is replaced with an augmented video feed, and players are paired to robots for remote control. Virtual gameplay begins.</w:t>
+            </w:r>
+          </w:p>
+        </w:tc>
+      </w:tr>
+      <w:tr>
+        <w:tc>
+          <w:tcPr>
+            <w:tcW w:w="1881" w:type="dxa"/>
+          </w:tcPr>
+          <w:p>
+            <w:pPr>
+              <w:rPr>
+                <w:b/>
+              </w:rPr>
+            </w:pPr>
+            <w:r>
+              <w:rPr>
+                <w:b/>
+              </w:rPr>
+              <w:t>Precondition</w:t>
+            </w:r>
+          </w:p>
+        </w:tc>
+        <w:tc>
+          <w:tcPr>
+            <w:tcW w:w="7866" w:type="dxa"/>
+          </w:tcPr>
+          <w:p>
+            <w:r>
+              <w:t>The server software is running.</w:t>
+            </w:r>
+          </w:p>
+          <w:p>
+            <w:r>
+              <w:t>A game must not be in progress.</w:t>
+            </w:r>
+          </w:p>
+          <w:p>
+            <w:r>
+              <w:t>At least two players must be in the server lobby.</w:t>
+            </w:r>
+          </w:p>
+          <w:p>
+            <w:r>
+              <w:t>At least two robots must be registered with the system.</w:t>
+            </w:r>
+          </w:p>
+          <w:p>
+            <w:r>
+              <w:t>A game type has been selected.</w:t>
+            </w:r>
+          </w:p>
+          <w:p>
+            <w:r>
+              <w:t>A valid camera must have been previously configured for use with the system.</w:t>
+            </w:r>
+          </w:p>
+        </w:tc>
+      </w:tr>
+      <w:tr>
+        <w:tc>
+          <w:tcPr>
+            <w:tcW w:w="1881" w:type="dxa"/>
+          </w:tcPr>
+          <w:p>
+            <w:pPr>
+              <w:rPr>
+                <w:b/>
+              </w:rPr>
+            </w:pPr>
+            <w:r>
+              <w:rPr>
+                <w:b/>
+              </w:rPr>
+              <w:t>Primary Actor</w:t>
+            </w:r>
+          </w:p>
+        </w:tc>
+        <w:tc>
+          <w:tcPr>
+            <w:tcW w:w="7866" w:type="dxa"/>
+          </w:tcPr>
+          <w:p>
+            <w:r>
+              <w:t>Player</w:t>
+            </w:r>
+          </w:p>
+        </w:tc>
+      </w:tr>
+      <w:tr>
+        <w:tc>
+          <w:tcPr>
+            <w:tcW w:w="1881" w:type="dxa"/>
+          </w:tcPr>
+          <w:p>
+            <w:pPr>
+              <w:rPr>
+                <w:b/>
+              </w:rPr>
+            </w:pPr>
+            <w:r>
+              <w:rPr>
+                <w:b/>
+              </w:rPr>
+              <w:t>Secondary Actors</w:t>
+            </w:r>
+          </w:p>
+        </w:tc>
+        <w:tc>
+          <w:tcPr>
+            <w:tcW w:w="7866" w:type="dxa"/>
+          </w:tcPr>
+          <w:p>
+            <w:r>
+              <w:t>Spectator, Robot</w:t>
+            </w:r>
+          </w:p>
+        </w:tc>
+      </w:tr>
+      <w:tr>
+        <w:tc>
+          <w:tcPr>
+            <w:tcW w:w="1881" w:type="dxa"/>
+          </w:tcPr>
+          <w:p>
+            <w:pPr>
+              <w:rPr>
+                <w:b/>
+              </w:rPr>
+            </w:pPr>
+            <w:r>
+              <w:rPr>
+                <w:b/>
+              </w:rPr>
+              <w:t>Dependencies</w:t>
+            </w:r>
+          </w:p>
+        </w:tc>
+        <w:tc>
+          <w:tcPr>
+            <w:tcW w:w="7866" w:type="dxa"/>
+          </w:tcPr>
+          <w:p>
+            <w:pPr>
+              <w:rPr>
+                <w:b/>
+              </w:rPr>
+            </w:pPr>
+            <w:r>
+              <w:t xml:space="preserve">INCLUDE: </w:t>
+            </w:r>
+            <w:r>
+              <w:rPr>
+                <w:b/>
+              </w:rPr>
+              <w:t>Pair player to robot for remote control</w:t>
+            </w:r>
+          </w:p>
+          <w:p>
+            <w:pPr>
+              <w:rPr>
+                <w:b/>
+              </w:rPr>
+            </w:pPr>
+            <w:r>
+              <w:t xml:space="preserve">INCLUDE: </w:t>
+            </w:r>
+            <w:r>
+              <w:rPr>
+                <w:b/>
+              </w:rPr>
+              <w:t>Display augmented video</w:t>
+            </w:r>
+          </w:p>
+        </w:tc>
+      </w:tr>
+      <w:tr>
+        <w:tc>
+          <w:tcPr>
+            <w:tcW w:w="1881" w:type="dxa"/>
+          </w:tcPr>
+          <w:p>
+            <w:pPr>
+              <w:rPr>
+                <w:b/>
+              </w:rPr>
+            </w:pPr>
+            <w:r>
+              <w:rPr>
+                <w:b/>
+              </w:rPr>
+              <w:t>Basic Flow</w:t>
+            </w:r>
+          </w:p>
+        </w:tc>
+        <w:tc>
+          <w:tcPr>
+            <w:tcW w:w="7866" w:type="dxa"/>
+          </w:tcPr>
+          <w:p>
+            <w:pPr>
+              <w:pStyle w:val="ListParagraph"/>
+              <w:numPr>
+                <w:ilvl w:val="0"/>
+                <w:numId w:val="13"/>
+              </w:numPr>
+            </w:pPr>
+            <w:r>
+              <w:t>A player selects a “begin game” option from the system’s server lobby.</w:t>
+            </w:r>
+          </w:p>
+          <w:p>
+            <w:pPr>
+              <w:pStyle w:val="ListParagraph"/>
+              <w:numPr>
+                <w:ilvl w:val="0"/>
+                <w:numId w:val="13"/>
+              </w:numPr>
+            </w:pPr>
+            <w:r>
+              <w:t xml:space="preserve">Two or more players are paired to robots for remote control depending on the number required by the game type (INCLUDE USE CASE </w:t>
+            </w:r>
+            <w:r>
+              <w:rPr>
+                <w:b/>
+              </w:rPr>
+              <w:t>Pair player to robot for remote control</w:t>
+            </w:r>
+            <w:r>
+              <w:t>).</w:t>
+            </w:r>
+          </w:p>
+          <w:p>
+            <w:pPr>
+              <w:pStyle w:val="ListParagraph"/>
+              <w:numPr>
+                <w:ilvl w:val="0"/>
+                <w:numId w:val="13"/>
+              </w:numPr>
+            </w:pPr>
+            <w:r>
+              <w:t xml:space="preserve">An augmented video feed is displayed to all connected mobile users (INCLUDE USE CASE </w:t>
+            </w:r>
+            <w:r>
+              <w:rPr>
+                <w:b/>
+              </w:rPr>
+              <w:t>Display augmented video</w:t>
+            </w:r>
+            <w:r>
+              <w:t>).</w:t>
+            </w:r>
+          </w:p>
+          <w:p>
+            <w:pPr>
+              <w:pStyle w:val="ListParagraph"/>
+              <w:numPr>
+                <w:ilvl w:val="0"/>
+                <w:numId w:val="13"/>
+              </w:numPr>
+            </w:pPr>
+            <w:r>
+              <w:t>The system changes state to reflect that a game is in progress.</w:t>
+            </w:r>
+          </w:p>
+          <w:p>
+            <w:pPr>
+              <w:pStyle w:val="ListParagraph"/>
+              <w:numPr>
+                <w:ilvl w:val="0"/>
+                <w:numId w:val="13"/>
+              </w:numPr>
+            </w:pPr>
+            <w:r>
+              <w:t>The system starts real time virtual simulation of gameplay and concurrently activates remote control of robots by remote users.</w:t>
+            </w:r>
+          </w:p>
+        </w:tc>
+      </w:tr>
+      <w:tr>
+        <w:tc>
+          <w:tcPr>
+            <w:tcW w:w="1881" w:type="dxa"/>
+          </w:tcPr>
+          <w:p>
+            <w:pPr>
+              <w:rPr>
+                <w:b/>
+              </w:rPr>
+            </w:pPr>
+            <w:r>
+              <w:rPr>
+                <w:b/>
+              </w:rPr>
+              <w:t>P</w:t>
+            </w:r>
+            <w:r>
+              <w:rPr>
+                <w:b/>
+              </w:rPr>
+              <w:t>ost Condition</w:t>
+            </w:r>
+          </w:p>
+        </w:tc>
+        <w:tc>
+          <w:tcPr>
+            <w:tcW w:w="7866" w:type="dxa"/>
+          </w:tcPr>
+          <w:p>
+            <w:r>
+              <w:t>At least two players are paired to robots.</w:t>
+            </w:r>
+          </w:p>
+          <w:p>
+            <w:r>
+              <w:t>Robot remote control is activated.</w:t>
+            </w:r>
+          </w:p>
+          <w:p>
+            <w:r>
+              <w:t>Virtual gameplay simulation is in progress.</w:t>
             </w:r>
           </w:p>
         </w:tc>
@@ -3698,7 +4426,7 @@
               <w:rPr>
                 <w:b/>
               </w:rPr>
-              <w:t>Pair player to robot for remote control</w:t>
+              <w:t>Display augmented video</w:t>
             </w:r>
           </w:p>
         </w:tc>
@@ -3734,7 +4462,7 @@
           </w:tcPr>
           <w:p>
             <w:r>
-              <w:t>A specific player is paired to a specific robot for the duration of a single game. Any commands from the player will control only the robot paired to the specific player.</w:t>
+              <w:t>The live video feed of the camera overlooking the robot arena is combined with the internal game state representation to produce virtual elements overlaid on the live video feed.</w:t>
             </w:r>
           </w:p>
         </w:tc>
@@ -3764,12 +4492,12 @@
           </w:tcPr>
           <w:p>
             <w:r>
-              <w:t xml:space="preserve">A currently unused robot and unpaired player must be connected to the system. </w:t>
-            </w:r>
-          </w:p>
-          <w:p>
-            <w:r>
-              <w:t>A game is not in progress.</w:t>
+              <w:t>The server software is running.</w:t>
+            </w:r>
+          </w:p>
+          <w:p>
+            <w:r>
+              <w:t>A valid camera must have been previously configured for use with the system.</w:t>
             </w:r>
           </w:p>
         </w:tc>
@@ -3799,7 +4527,7 @@
           </w:tcPr>
           <w:p>
             <w:r>
-              <w:t>Player</w:t>
+              <w:t>None</w:t>
             </w:r>
           </w:p>
         </w:tc>
@@ -3829,7 +4557,7 @@
           </w:tcPr>
           <w:p>
             <w:r>
-              <w:t>Robot</w:t>
+              <w:t>Mobile User</w:t>
             </w:r>
           </w:p>
         </w:tc>
@@ -3892,11 +4620,11 @@
               <w:pStyle w:val="ListParagraph"/>
               <w:numPr>
                 <w:ilvl w:val="0"/>
-                <w:numId w:val="7"/>
+                <w:numId w:val="12"/>
               </w:numPr>
             </w:pPr>
             <w:r>
-              <w:t>The system selects the first player in the waiting lobby to be paired to a robot.</w:t>
+              <w:t>The system selects a video feed based on the previously configured camera settings.</w:t>
             </w:r>
           </w:p>
           <w:p>
@@ -3904,11 +4632,11 @@
               <w:pStyle w:val="ListParagraph"/>
               <w:numPr>
                 <w:ilvl w:val="0"/>
-                <w:numId w:val="7"/>
+                <w:numId w:val="12"/>
               </w:numPr>
             </w:pPr>
             <w:r>
-              <w:t>The system selects the first available robot to be paired to the player.</w:t>
+              <w:t>The system renders virtual elements represented within the game state (such as name tags for the robots, any virtual obstacles in play, virtual projectiles, and UI elements such as health bars).</w:t>
             </w:r>
           </w:p>
           <w:p>
@@ -3916,11 +4644,11 @@
               <w:pStyle w:val="ListParagraph"/>
               <w:numPr>
                 <w:ilvl w:val="0"/>
-                <w:numId w:val="7"/>
+                <w:numId w:val="12"/>
               </w:numPr>
             </w:pPr>
             <w:r>
-              <w:t>The system flags the robot as “in use” (only one player can control a robot)</w:t>
+              <w:t>The virtually rendered elements are overlaid on the live video feed.</w:t>
             </w:r>
           </w:p>
           <w:p>
@@ -3928,459 +4656,11 @@
               <w:pStyle w:val="ListParagraph"/>
               <w:numPr>
                 <w:ilvl w:val="0"/>
-                <w:numId w:val="7"/>
+                <w:numId w:val="12"/>
               </w:numPr>
             </w:pPr>
             <w:r>
-              <w:t>The system moves the paired player to the bottom of the waiting list of players (provides rotation of robot use when more players than robots are connected).</w:t>
-            </w:r>
-          </w:p>
-        </w:tc>
-      </w:tr>
-      <w:tr>
-        <w:tc>
-          <w:tcPr>
-            <w:tcW w:w="1881" w:type="dxa"/>
-          </w:tcPr>
-          <w:p>
-            <w:pPr>
-              <w:rPr>
-                <w:b/>
-              </w:rPr>
-            </w:pPr>
-            <w:r>
-              <w:rPr>
-                <w:b/>
-              </w:rPr>
-              <w:t>Post Condition</w:t>
-            </w:r>
-          </w:p>
-        </w:tc>
-        <w:tc>
-          <w:tcPr>
-            <w:tcW w:w="7866" w:type="dxa"/>
-          </w:tcPr>
-          <w:p>
-            <w:r>
-              <w:t>All further commands from the paired player are propagated only to the paired robot.</w:t>
-            </w:r>
-          </w:p>
-        </w:tc>
-      </w:tr>
-    </w:tbl>
-    <w:p/>
-    <w:p>
-      <w:pPr>
-        <w:rPr>
-          <w:rFonts w:asciiTheme="majorHAnsi" w:eastAsiaTheme="majorEastAsia" w:hAnsiTheme="majorHAnsi" w:cstheme="majorBidi"/>
-          <w:b/>
-          <w:bCs/>
-          <w:color w:val="365F91" w:themeColor="accent1" w:themeShade="BF"/>
-          <w:sz w:val="28"/>
-          <w:szCs w:val="28"/>
-        </w:rPr>
-      </w:pPr>
-      <w:r>
-        <w:br w:type="page"/>
-      </w:r>
-    </w:p>
-    <w:p>
-      <w:pPr>
-        <w:pStyle w:val="Heading2"/>
-      </w:pPr>
-      <w:r>
-        <w:lastRenderedPageBreak/>
-        <w:t>2.4</w:t>
-      </w:r>
-      <w:r>
-        <w:t xml:space="preserve"> – Virtual </w:t>
-      </w:r>
-      <w:proofErr w:type="spellStart"/>
-      <w:r>
-        <w:t>Gameplay</w:t>
-      </w:r>
-      <w:proofErr w:type="spellEnd"/>
-      <w:r>
-        <w:t xml:space="preserve"> Use Cases</w:t>
-      </w:r>
-    </w:p>
-    <w:tbl>
-      <w:tblPr>
-        <w:tblStyle w:val="TableGrid"/>
-        <w:tblW w:w="9747" w:type="dxa"/>
-        <w:tblLook w:val="04A0"/>
-      </w:tblPr>
-      <w:tblGrid>
-        <w:gridCol w:w="1881"/>
-        <w:gridCol w:w="7866"/>
-      </w:tblGrid>
-      <w:tr>
-        <w:tc>
-          <w:tcPr>
-            <w:tcW w:w="1881" w:type="dxa"/>
-            <w:tcBorders>
-              <w:bottom w:val="double" w:sz="4" w:space="0" w:color="auto"/>
-            </w:tcBorders>
-          </w:tcPr>
-          <w:p>
-            <w:pPr>
-              <w:rPr>
-                <w:b/>
-              </w:rPr>
-            </w:pPr>
-            <w:r>
-              <w:rPr>
-                <w:b/>
-              </w:rPr>
-              <w:t>Use Case Name</w:t>
-            </w:r>
-          </w:p>
-        </w:tc>
-        <w:tc>
-          <w:tcPr>
-            <w:tcW w:w="7866" w:type="dxa"/>
-            <w:tcBorders>
-              <w:bottom w:val="double" w:sz="4" w:space="0" w:color="auto"/>
-            </w:tcBorders>
-          </w:tcPr>
-          <w:p>
-            <w:pPr>
-              <w:rPr>
-                <w:b/>
-              </w:rPr>
-            </w:pPr>
-            <w:r>
-              <w:rPr>
-                <w:b/>
-              </w:rPr>
-              <w:t>Launch game</w:t>
-            </w:r>
-          </w:p>
-        </w:tc>
-      </w:tr>
-      <w:tr>
-        <w:tc>
-          <w:tcPr>
-            <w:tcW w:w="1881" w:type="dxa"/>
-            <w:tcBorders>
-              <w:top w:val="double" w:sz="4" w:space="0" w:color="auto"/>
-            </w:tcBorders>
-          </w:tcPr>
-          <w:p>
-            <w:pPr>
-              <w:rPr>
-                <w:b/>
-              </w:rPr>
-            </w:pPr>
-            <w:r>
-              <w:rPr>
-                <w:b/>
-              </w:rPr>
-              <w:t>Description</w:t>
-            </w:r>
-          </w:p>
-        </w:tc>
-        <w:tc>
-          <w:tcPr>
-            <w:tcW w:w="7866" w:type="dxa"/>
-            <w:tcBorders>
-              <w:top w:val="double" w:sz="4" w:space="0" w:color="auto"/>
-            </w:tcBorders>
-          </w:tcPr>
-          <w:p>
-            <w:r>
-              <w:t xml:space="preserve">A player in the lobby initiates a game. The lobby is replaced with an augmented video feed, and players are paired to robots for remote control. Virtual </w:t>
-            </w:r>
-            <w:proofErr w:type="spellStart"/>
-            <w:r>
-              <w:t>gameplay</w:t>
-            </w:r>
-            <w:proofErr w:type="spellEnd"/>
-            <w:r>
-              <w:t xml:space="preserve"> begins.</w:t>
-            </w:r>
-          </w:p>
-        </w:tc>
-      </w:tr>
-      <w:tr>
-        <w:tc>
-          <w:tcPr>
-            <w:tcW w:w="1881" w:type="dxa"/>
-          </w:tcPr>
-          <w:p>
-            <w:pPr>
-              <w:rPr>
-                <w:b/>
-              </w:rPr>
-            </w:pPr>
-            <w:r>
-              <w:rPr>
-                <w:b/>
-              </w:rPr>
-              <w:t>Precondition</w:t>
-            </w:r>
-          </w:p>
-        </w:tc>
-        <w:tc>
-          <w:tcPr>
-            <w:tcW w:w="7866" w:type="dxa"/>
-          </w:tcPr>
-          <w:p>
-            <w:r>
-              <w:t>The server software is running.</w:t>
-            </w:r>
-          </w:p>
-          <w:p>
-            <w:r>
-              <w:t>A game must not be in progress.</w:t>
-            </w:r>
-          </w:p>
-          <w:p>
-            <w:r>
-              <w:t>At least two players must be in the server lobby.</w:t>
-            </w:r>
-          </w:p>
-          <w:p>
-            <w:r>
-              <w:t>At least two robots must be registered with the system.</w:t>
-            </w:r>
-          </w:p>
-          <w:p>
-            <w:r>
-              <w:t>A game type has been selected.</w:t>
-            </w:r>
-          </w:p>
-          <w:p>
-            <w:r>
-              <w:t>A valid camera must have been previously configured for use with the system.</w:t>
-            </w:r>
-          </w:p>
-        </w:tc>
-      </w:tr>
-      <w:tr>
-        <w:tc>
-          <w:tcPr>
-            <w:tcW w:w="1881" w:type="dxa"/>
-          </w:tcPr>
-          <w:p>
-            <w:pPr>
-              <w:rPr>
-                <w:b/>
-              </w:rPr>
-            </w:pPr>
-            <w:r>
-              <w:rPr>
-                <w:b/>
-              </w:rPr>
-              <w:t>Primary Actor</w:t>
-            </w:r>
-          </w:p>
-        </w:tc>
-        <w:tc>
-          <w:tcPr>
-            <w:tcW w:w="7866" w:type="dxa"/>
-          </w:tcPr>
-          <w:p>
-            <w:r>
-              <w:t>Player</w:t>
-            </w:r>
-          </w:p>
-        </w:tc>
-      </w:tr>
-      <w:tr>
-        <w:tc>
-          <w:tcPr>
-            <w:tcW w:w="1881" w:type="dxa"/>
-          </w:tcPr>
-          <w:p>
-            <w:pPr>
-              <w:rPr>
-                <w:b/>
-              </w:rPr>
-            </w:pPr>
-            <w:r>
-              <w:rPr>
-                <w:b/>
-              </w:rPr>
-              <w:t>Secondary Actors</w:t>
-            </w:r>
-          </w:p>
-        </w:tc>
-        <w:tc>
-          <w:tcPr>
-            <w:tcW w:w="7866" w:type="dxa"/>
-          </w:tcPr>
-          <w:p>
-            <w:r>
-              <w:t>Spectator, Robot</w:t>
-            </w:r>
-          </w:p>
-        </w:tc>
-      </w:tr>
-      <w:tr>
-        <w:tc>
-          <w:tcPr>
-            <w:tcW w:w="1881" w:type="dxa"/>
-          </w:tcPr>
-          <w:p>
-            <w:pPr>
-              <w:rPr>
-                <w:b/>
-              </w:rPr>
-            </w:pPr>
-            <w:r>
-              <w:rPr>
-                <w:b/>
-              </w:rPr>
-              <w:t>Dependencies</w:t>
-            </w:r>
-          </w:p>
-        </w:tc>
-        <w:tc>
-          <w:tcPr>
-            <w:tcW w:w="7866" w:type="dxa"/>
-          </w:tcPr>
-          <w:p>
-            <w:pPr>
-              <w:rPr>
-                <w:b/>
-              </w:rPr>
-            </w:pPr>
-            <w:r>
-              <w:t xml:space="preserve">INCLUDE: </w:t>
-            </w:r>
-            <w:r>
-              <w:rPr>
-                <w:b/>
-              </w:rPr>
-              <w:t>Pair player to robot for remote control</w:t>
-            </w:r>
-          </w:p>
-          <w:p>
-            <w:pPr>
-              <w:rPr>
-                <w:b/>
-              </w:rPr>
-            </w:pPr>
-            <w:r>
-              <w:t xml:space="preserve">INCLUDE: </w:t>
-            </w:r>
-            <w:r>
-              <w:rPr>
-                <w:b/>
-              </w:rPr>
-              <w:t>Display augmented video</w:t>
-            </w:r>
-          </w:p>
-        </w:tc>
-      </w:tr>
-      <w:tr>
-        <w:tc>
-          <w:tcPr>
-            <w:tcW w:w="1881" w:type="dxa"/>
-          </w:tcPr>
-          <w:p>
-            <w:pPr>
-              <w:rPr>
-                <w:b/>
-              </w:rPr>
-            </w:pPr>
-            <w:r>
-              <w:rPr>
-                <w:b/>
-              </w:rPr>
-              <w:t>Basic Flow</w:t>
-            </w:r>
-          </w:p>
-        </w:tc>
-        <w:tc>
-          <w:tcPr>
-            <w:tcW w:w="7866" w:type="dxa"/>
-          </w:tcPr>
-          <w:p>
-            <w:pPr>
-              <w:pStyle w:val="ListParagraph"/>
-              <w:numPr>
-                <w:ilvl w:val="0"/>
-                <w:numId w:val="13"/>
-              </w:numPr>
-            </w:pPr>
-            <w:r>
-              <w:t>A player selects a “begin game” option from the system’s server lobby.</w:t>
-            </w:r>
-          </w:p>
-          <w:p>
-            <w:pPr>
-              <w:pStyle w:val="ListParagraph"/>
-              <w:numPr>
-                <w:ilvl w:val="0"/>
-                <w:numId w:val="13"/>
-              </w:numPr>
-            </w:pPr>
-            <w:r>
-              <w:t xml:space="preserve">Two or more players are paired to robots for remote control depending on the number required by the game type (INCLUDE USE CASE </w:t>
-            </w:r>
-            <w:r>
-              <w:rPr>
-                <w:b/>
-              </w:rPr>
-              <w:t>Pair player to robot for remote control</w:t>
-            </w:r>
-            <w:r>
-              <w:t>).</w:t>
-            </w:r>
-          </w:p>
-          <w:p>
-            <w:pPr>
-              <w:pStyle w:val="ListParagraph"/>
-              <w:numPr>
-                <w:ilvl w:val="0"/>
-                <w:numId w:val="13"/>
-              </w:numPr>
-            </w:pPr>
-            <w:r>
-              <w:t xml:space="preserve">An augmented video feed is displayed to all connected mobile users (INCLUDE USE CASE </w:t>
-            </w:r>
-            <w:r>
-              <w:rPr>
-                <w:b/>
-              </w:rPr>
-              <w:t>Display augmented video</w:t>
-            </w:r>
-            <w:r>
-              <w:t>).</w:t>
-            </w:r>
-          </w:p>
-          <w:p>
-            <w:pPr>
-              <w:pStyle w:val="ListParagraph"/>
-              <w:numPr>
-                <w:ilvl w:val="0"/>
-                <w:numId w:val="13"/>
-              </w:numPr>
-            </w:pPr>
-            <w:r>
-              <w:t>The system changes state to reflect that a game is in progress.</w:t>
-            </w:r>
-          </w:p>
-          <w:p>
-            <w:pPr>
-              <w:pStyle w:val="ListParagraph"/>
-              <w:numPr>
-                <w:ilvl w:val="0"/>
-                <w:numId w:val="13"/>
-              </w:numPr>
-            </w:pPr>
-            <w:r>
-              <w:t xml:space="preserve">The system starts real time virtual simulation of </w:t>
-            </w:r>
-            <w:proofErr w:type="spellStart"/>
-            <w:r>
-              <w:t>gameplay</w:t>
-            </w:r>
-            <w:proofErr w:type="spellEnd"/>
-            <w:r>
-              <w:t xml:space="preserve"> and concurrently activates remote control of robots by remote users.</w:t>
+              <w:t>The combination of live video and virtually rendered elements are displayed to all connected mobile clients.</w:t>
             </w:r>
           </w:p>
         </w:tc>
@@ -4416,25 +4696,7 @@
           </w:tcPr>
           <w:p>
             <w:r>
-              <w:t>At least two players are paired to robots.</w:t>
-            </w:r>
-          </w:p>
-          <w:p>
-            <w:r>
-              <w:t>Robot remote control is activated.</w:t>
-            </w:r>
-          </w:p>
-          <w:p>
-            <w:r>
-              <w:t xml:space="preserve">Virtual </w:t>
-            </w:r>
-            <w:proofErr w:type="spellStart"/>
-            <w:r>
-              <w:t>gameplay</w:t>
-            </w:r>
-            <w:proofErr w:type="spellEnd"/>
-            <w:r>
-              <w:t xml:space="preserve"> simulation is in progress.</w:t>
+              <w:t>The augmented video feed is visible to all connected mobile clients.</w:t>
             </w:r>
           </w:p>
         </w:tc>
@@ -4490,7 +4752,7 @@
               <w:rPr>
                 <w:b/>
               </w:rPr>
-              <w:t>Display augmented video</w:t>
+              <w:t>Move robot</w:t>
             </w:r>
           </w:p>
         </w:tc>
@@ -4526,7 +4788,10 @@
           </w:tcPr>
           <w:p>
             <w:r>
-              <w:t>The live video feed of the camera overlooking the robot arena is combined with the internal game state representation to produce virtual elements overlaid on the live video feed.</w:t>
+              <w:t xml:space="preserve">A mobile player </w:t>
+            </w:r>
+            <w:r>
+              <w:t>issues a command for a robot to move, which is passed to the robot by the system.</w:t>
             </w:r>
           </w:p>
         </w:tc>
@@ -4556,12 +4821,12 @@
           </w:tcPr>
           <w:p>
             <w:r>
-              <w:t>The server software is running.</w:t>
-            </w:r>
-          </w:p>
-          <w:p>
-            <w:r>
-              <w:t>A valid camera must have been previously configured for use with the system.</w:t>
+              <w:t>The player is currently paired to a robot.</w:t>
+            </w:r>
+          </w:p>
+          <w:p>
+            <w:r>
+              <w:t>A game is in progress.</w:t>
             </w:r>
           </w:p>
         </w:tc>
@@ -4591,7 +4856,7 @@
           </w:tcPr>
           <w:p>
             <w:r>
-              <w:t>None</w:t>
+              <w:t>Player</w:t>
             </w:r>
           </w:p>
         </w:tc>
@@ -4621,7 +4886,7 @@
           </w:tcPr>
           <w:p>
             <w:r>
-              <w:t>Mobile User</w:t>
+              <w:t>Robot</w:t>
             </w:r>
           </w:p>
         </w:tc>
@@ -4684,11 +4949,11 @@
               <w:pStyle w:val="ListParagraph"/>
               <w:numPr>
                 <w:ilvl w:val="0"/>
-                <w:numId w:val="12"/>
+                <w:numId w:val="15"/>
               </w:numPr>
             </w:pPr>
             <w:r>
-              <w:t>The system selects a video feed based on the previously configured camera settings.</w:t>
+              <w:t>The player issues a command for a robot to move (either through tilt based controls or an on screen interface).</w:t>
             </w:r>
           </w:p>
           <w:p>
@@ -4696,11 +4961,14 @@
               <w:pStyle w:val="ListParagraph"/>
               <w:numPr>
                 <w:ilvl w:val="0"/>
-                <w:numId w:val="12"/>
+                <w:numId w:val="15"/>
               </w:numPr>
             </w:pPr>
             <w:r>
-              <w:t>The system renders virtual elements represented within the game state (such as name tags for the robots, any virtual obstacles in play, virtual projectiles, and UI elements such as health bars).</w:t>
+              <w:t xml:space="preserve">The </w:t>
+            </w:r>
+            <w:r>
+              <w:t>command is passed to the system through standard internet protocol.</w:t>
             </w:r>
           </w:p>
           <w:p>
@@ -4708,11 +4976,11 @@
               <w:pStyle w:val="ListParagraph"/>
               <w:numPr>
                 <w:ilvl w:val="0"/>
-                <w:numId w:val="12"/>
+                <w:numId w:val="15"/>
               </w:numPr>
             </w:pPr>
             <w:r>
-              <w:t>The virtually rendered elements are overlaid on the live video feed.</w:t>
+              <w:t>The system identifies the robot paired to the specific player.</w:t>
             </w:r>
           </w:p>
           <w:p>
@@ -4720,47 +4988,53 @@
               <w:pStyle w:val="ListParagraph"/>
               <w:numPr>
                 <w:ilvl w:val="0"/>
-                <w:numId w:val="12"/>
+                <w:numId w:val="15"/>
               </w:numPr>
             </w:pPr>
             <w:r>
-              <w:t>The combination of live video and virtually rendered elements are displayed to all connected mobile clients.</w:t>
-            </w:r>
-          </w:p>
-        </w:tc>
-      </w:tr>
-      <w:tr>
-        <w:tc>
-          <w:tcPr>
-            <w:tcW w:w="1881" w:type="dxa"/>
-          </w:tcPr>
-          <w:p>
-            <w:pPr>
-              <w:rPr>
-                <w:b/>
-              </w:rPr>
-            </w:pPr>
-            <w:r>
-              <w:rPr>
-                <w:b/>
-              </w:rPr>
-              <w:t>P</w:t>
-            </w:r>
-            <w:r>
-              <w:rPr>
-                <w:b/>
-              </w:rPr>
-              <w:t>ost Condition</w:t>
-            </w:r>
-          </w:p>
-        </w:tc>
-        <w:tc>
-          <w:tcPr>
-            <w:tcW w:w="7866" w:type="dxa"/>
-          </w:tcPr>
-          <w:p>
-            <w:r>
-              <w:t>The augmented video feed is visible to all connected mobile clients.</w:t>
+              <w:t>The movement command is transmitted to the robot through the Bluetooth connection.</w:t>
+            </w:r>
+          </w:p>
+          <w:p>
+            <w:pPr>
+              <w:pStyle w:val="ListParagraph"/>
+              <w:numPr>
+                <w:ilvl w:val="0"/>
+                <w:numId w:val="15"/>
+              </w:numPr>
+            </w:pPr>
+            <w:r>
+              <w:t>The robot receives the movement command and performs the specified movement.</w:t>
+            </w:r>
+          </w:p>
+        </w:tc>
+      </w:tr>
+      <w:tr>
+        <w:tc>
+          <w:tcPr>
+            <w:tcW w:w="1881" w:type="dxa"/>
+          </w:tcPr>
+          <w:p>
+            <w:pPr>
+              <w:rPr>
+                <w:b/>
+              </w:rPr>
+            </w:pPr>
+            <w:r>
+              <w:rPr>
+                <w:b/>
+              </w:rPr>
+              <w:t>Post Condition</w:t>
+            </w:r>
+          </w:p>
+        </w:tc>
+        <w:tc>
+          <w:tcPr>
+            <w:tcW w:w="7866" w:type="dxa"/>
+          </w:tcPr>
+          <w:p>
+            <w:r>
+              <w:t>The movement command issued by the player is carried out by the paired robot.</w:t>
             </w:r>
           </w:p>
         </w:tc>
@@ -4816,344 +5090,6 @@
               <w:rPr>
                 <w:b/>
               </w:rPr>
-              <w:t>Move robot</w:t>
-            </w:r>
-          </w:p>
-        </w:tc>
-      </w:tr>
-      <w:tr>
-        <w:tc>
-          <w:tcPr>
-            <w:tcW w:w="1881" w:type="dxa"/>
-            <w:tcBorders>
-              <w:top w:val="double" w:sz="4" w:space="0" w:color="auto"/>
-            </w:tcBorders>
-          </w:tcPr>
-          <w:p>
-            <w:pPr>
-              <w:rPr>
-                <w:b/>
-              </w:rPr>
-            </w:pPr>
-            <w:r>
-              <w:rPr>
-                <w:b/>
-              </w:rPr>
-              <w:t>Description</w:t>
-            </w:r>
-          </w:p>
-        </w:tc>
-        <w:tc>
-          <w:tcPr>
-            <w:tcW w:w="7866" w:type="dxa"/>
-            <w:tcBorders>
-              <w:top w:val="double" w:sz="4" w:space="0" w:color="auto"/>
-            </w:tcBorders>
-          </w:tcPr>
-          <w:p>
-            <w:r>
-              <w:t xml:space="preserve">A mobile player </w:t>
-            </w:r>
-            <w:r>
-              <w:t>issues a command for a robot to move, which is passed to the robot by the system.</w:t>
-            </w:r>
-          </w:p>
-        </w:tc>
-      </w:tr>
-      <w:tr>
-        <w:tc>
-          <w:tcPr>
-            <w:tcW w:w="1881" w:type="dxa"/>
-          </w:tcPr>
-          <w:p>
-            <w:pPr>
-              <w:rPr>
-                <w:b/>
-              </w:rPr>
-            </w:pPr>
-            <w:r>
-              <w:rPr>
-                <w:b/>
-              </w:rPr>
-              <w:t>Precondition</w:t>
-            </w:r>
-          </w:p>
-        </w:tc>
-        <w:tc>
-          <w:tcPr>
-            <w:tcW w:w="7866" w:type="dxa"/>
-          </w:tcPr>
-          <w:p>
-            <w:r>
-              <w:t>The player is currently paired to a robot.</w:t>
-            </w:r>
-          </w:p>
-          <w:p>
-            <w:r>
-              <w:t>A game is in progress.</w:t>
-            </w:r>
-          </w:p>
-        </w:tc>
-      </w:tr>
-      <w:tr>
-        <w:tc>
-          <w:tcPr>
-            <w:tcW w:w="1881" w:type="dxa"/>
-          </w:tcPr>
-          <w:p>
-            <w:pPr>
-              <w:rPr>
-                <w:b/>
-              </w:rPr>
-            </w:pPr>
-            <w:r>
-              <w:rPr>
-                <w:b/>
-              </w:rPr>
-              <w:t>Primary Actor</w:t>
-            </w:r>
-          </w:p>
-        </w:tc>
-        <w:tc>
-          <w:tcPr>
-            <w:tcW w:w="7866" w:type="dxa"/>
-          </w:tcPr>
-          <w:p>
-            <w:r>
-              <w:t>Player</w:t>
-            </w:r>
-          </w:p>
-        </w:tc>
-      </w:tr>
-      <w:tr>
-        <w:tc>
-          <w:tcPr>
-            <w:tcW w:w="1881" w:type="dxa"/>
-          </w:tcPr>
-          <w:p>
-            <w:pPr>
-              <w:rPr>
-                <w:b/>
-              </w:rPr>
-            </w:pPr>
-            <w:r>
-              <w:rPr>
-                <w:b/>
-              </w:rPr>
-              <w:t>Secondary Actors</w:t>
-            </w:r>
-          </w:p>
-        </w:tc>
-        <w:tc>
-          <w:tcPr>
-            <w:tcW w:w="7866" w:type="dxa"/>
-          </w:tcPr>
-          <w:p>
-            <w:r>
-              <w:t>Robot</w:t>
-            </w:r>
-          </w:p>
-        </w:tc>
-      </w:tr>
-      <w:tr>
-        <w:tc>
-          <w:tcPr>
-            <w:tcW w:w="1881" w:type="dxa"/>
-          </w:tcPr>
-          <w:p>
-            <w:pPr>
-              <w:rPr>
-                <w:b/>
-              </w:rPr>
-            </w:pPr>
-            <w:r>
-              <w:rPr>
-                <w:b/>
-              </w:rPr>
-              <w:t>Dependencies</w:t>
-            </w:r>
-          </w:p>
-        </w:tc>
-        <w:tc>
-          <w:tcPr>
-            <w:tcW w:w="7866" w:type="dxa"/>
-          </w:tcPr>
-          <w:p>
-            <w:r>
-              <w:t>None</w:t>
-            </w:r>
-          </w:p>
-        </w:tc>
-      </w:tr>
-      <w:tr>
-        <w:tc>
-          <w:tcPr>
-            <w:tcW w:w="1881" w:type="dxa"/>
-          </w:tcPr>
-          <w:p>
-            <w:pPr>
-              <w:rPr>
-                <w:b/>
-              </w:rPr>
-            </w:pPr>
-            <w:r>
-              <w:rPr>
-                <w:b/>
-              </w:rPr>
-              <w:t>Basic Flow</w:t>
-            </w:r>
-          </w:p>
-        </w:tc>
-        <w:tc>
-          <w:tcPr>
-            <w:tcW w:w="7866" w:type="dxa"/>
-          </w:tcPr>
-          <w:p>
-            <w:pPr>
-              <w:pStyle w:val="ListParagraph"/>
-              <w:numPr>
-                <w:ilvl w:val="0"/>
-                <w:numId w:val="15"/>
-              </w:numPr>
-            </w:pPr>
-            <w:r>
-              <w:t>The player issues a command for a robot to move (either through tilt based controls or an on screen interface).</w:t>
-            </w:r>
-          </w:p>
-          <w:p>
-            <w:pPr>
-              <w:pStyle w:val="ListParagraph"/>
-              <w:numPr>
-                <w:ilvl w:val="0"/>
-                <w:numId w:val="15"/>
-              </w:numPr>
-            </w:pPr>
-            <w:r>
-              <w:t xml:space="preserve">The </w:t>
-            </w:r>
-            <w:r>
-              <w:t>command is passed to the system through standard internet protocol.</w:t>
-            </w:r>
-          </w:p>
-          <w:p>
-            <w:pPr>
-              <w:pStyle w:val="ListParagraph"/>
-              <w:numPr>
-                <w:ilvl w:val="0"/>
-                <w:numId w:val="15"/>
-              </w:numPr>
-            </w:pPr>
-            <w:r>
-              <w:t>The system identifies the robot paired to the specific player.</w:t>
-            </w:r>
-          </w:p>
-          <w:p>
-            <w:pPr>
-              <w:pStyle w:val="ListParagraph"/>
-              <w:numPr>
-                <w:ilvl w:val="0"/>
-                <w:numId w:val="15"/>
-              </w:numPr>
-            </w:pPr>
-            <w:r>
-              <w:t>The movement command is transmitted to the robot through the Bluetooth connection.</w:t>
-            </w:r>
-          </w:p>
-          <w:p>
-            <w:pPr>
-              <w:pStyle w:val="ListParagraph"/>
-              <w:numPr>
-                <w:ilvl w:val="0"/>
-                <w:numId w:val="15"/>
-              </w:numPr>
-            </w:pPr>
-            <w:r>
-              <w:t>The robot receives the movement command and performs the specified movement.</w:t>
-            </w:r>
-          </w:p>
-        </w:tc>
-      </w:tr>
-      <w:tr>
-        <w:tc>
-          <w:tcPr>
-            <w:tcW w:w="1881" w:type="dxa"/>
-          </w:tcPr>
-          <w:p>
-            <w:pPr>
-              <w:rPr>
-                <w:b/>
-              </w:rPr>
-            </w:pPr>
-            <w:r>
-              <w:rPr>
-                <w:b/>
-              </w:rPr>
-              <w:t>Post Condition</w:t>
-            </w:r>
-          </w:p>
-        </w:tc>
-        <w:tc>
-          <w:tcPr>
-            <w:tcW w:w="7866" w:type="dxa"/>
-          </w:tcPr>
-          <w:p>
-            <w:r>
-              <w:t>The movement command issued by the player is carried out by the paired robot.</w:t>
-            </w:r>
-          </w:p>
-        </w:tc>
-      </w:tr>
-    </w:tbl>
-    <w:p/>
-    <w:tbl>
-      <w:tblPr>
-        <w:tblStyle w:val="TableGrid"/>
-        <w:tblW w:w="9747" w:type="dxa"/>
-        <w:tblLook w:val="04A0"/>
-      </w:tblPr>
-      <w:tblGrid>
-        <w:gridCol w:w="1881"/>
-        <w:gridCol w:w="7866"/>
-      </w:tblGrid>
-      <w:tr>
-        <w:tc>
-          <w:tcPr>
-            <w:tcW w:w="1881" w:type="dxa"/>
-            <w:tcBorders>
-              <w:bottom w:val="double" w:sz="4" w:space="0" w:color="auto"/>
-            </w:tcBorders>
-          </w:tcPr>
-          <w:p>
-            <w:pPr>
-              <w:rPr>
-                <w:b/>
-              </w:rPr>
-            </w:pPr>
-            <w:r>
-              <w:rPr>
-                <w:b/>
-              </w:rPr>
-              <w:t>Use Case Name</w:t>
-            </w:r>
-          </w:p>
-        </w:tc>
-        <w:tc>
-          <w:tcPr>
-            <w:tcW w:w="7866" w:type="dxa"/>
-            <w:tcBorders>
-              <w:bottom w:val="double" w:sz="4" w:space="0" w:color="auto"/>
-            </w:tcBorders>
-          </w:tcPr>
-          <w:p>
-            <w:pPr>
-              <w:rPr>
-                <w:b/>
-              </w:rPr>
-            </w:pPr>
-            <w:r>
-              <w:rPr>
-                <w:b/>
-              </w:rPr>
               <w:t>Fire virtual projectile</w:t>
             </w:r>
           </w:p>
@@ -5357,7 +5293,10 @@
               </w:numPr>
             </w:pPr>
             <w:r>
-              <w:t>The user issues a command to fire a virtual projectile.</w:t>
+              <w:t>The player</w:t>
+            </w:r>
+            <w:r>
+              <w:t xml:space="preserve"> issues a command to fire a virtual projectile.</w:t>
             </w:r>
           </w:p>
           <w:p>
@@ -5533,7 +5472,12 @@
           </w:tcPr>
           <w:p>
             <w:r>
-              <w:t>A game in progress is ended and all connected mobile users are returned to the game lobby. Any paired robots are freed and considered unpaired.</w:t>
+              <w:t xml:space="preserve">A game in progress is ended and all connected mobile users are returned to the game lobby. </w:t>
+            </w:r>
+          </w:p>
+          <w:p>
+            <w:r>
+              <w:t>Any paired robots are freed and considered unpaired.</w:t>
             </w:r>
           </w:p>
         </w:tc>
@@ -5881,14 +5825,7 @@
     </w:r>
     <w:r>
       <w:tab/>
-    </w:r>
-    <w:proofErr w:type="spellStart"/>
-    <w:r>
-      <w:t>RoboWars</w:t>
-    </w:r>
-    <w:proofErr w:type="spellEnd"/>
-    <w:r>
-      <w:t xml:space="preserve"> Use Case Specifications</w:t>
+      <w:t>RoboWars Use Case Specifications</w:t>
     </w:r>
     <w:r>
       <w:tab/>
@@ -5970,7 +5907,7 @@
             <w:rPr>
               <w:noProof/>
             </w:rPr>
-            <w:t>6</w:t>
+            <w:t>8</w:t>
           </w:r>
         </w:fldSimple>
       </w:p>
@@ -8347,7 +8284,7 @@
 </file>
 
 <file path=customXml/itemProps1.xml><?xml version="1.0" encoding="utf-8"?>
-<ds:datastoreItem xmlns:ds="http://schemas.openxmlformats.org/officeDocument/2006/customXml" ds:itemID="{B0EBEDFF-B5AE-481E-B3CD-1531B2C1D087}">
+<ds:datastoreItem xmlns:ds="http://schemas.openxmlformats.org/officeDocument/2006/customXml" ds:itemID="{290B5365-49D8-4EA9-8A45-CA18A8DD874A}">
   <ds:schemaRefs>
     <ds:schemaRef ds:uri="http://schemas.openxmlformats.org/officeDocument/2006/bibliography"/>
   </ds:schemaRefs>

</xml_diff>

<commit_message>
Added 2d overview to use cases.
</commit_message>
<xml_diff>
--- a/docs/UseCaseSpecification.docx
+++ b/docs/UseCaseSpecification.docx
@@ -363,9 +363,25 @@
     </w:p>
     <w:p>
       <w:pPr>
+        <w:rPr>
+          <w:rFonts w:asciiTheme="majorHAnsi" w:eastAsiaTheme="majorEastAsia" w:hAnsiTheme="majorHAnsi" w:cstheme="majorBidi"/>
+          <w:b/>
+          <w:bCs/>
+          <w:color w:val="365F91" w:themeColor="accent1" w:themeShade="BF"/>
+          <w:sz w:val="28"/>
+          <w:szCs w:val="28"/>
+        </w:rPr>
+      </w:pPr>
+      <w:r>
+        <w:br w:type="page"/>
+      </w:r>
+    </w:p>
+    <w:p>
+      <w:pPr>
         <w:pStyle w:val="Heading1"/>
       </w:pPr>
       <w:r>
+        <w:lastRenderedPageBreak/>
         <w:t>2 – Use Cases</w:t>
       </w:r>
     </w:p>
@@ -652,11 +668,7 @@
               </w:numPr>
             </w:pPr>
             <w:r>
-              <w:t xml:space="preserve">The server administrator sets the co-ordinates and heading of the camera (in </w:t>
-            </w:r>
-            <w:r>
-              <w:lastRenderedPageBreak/>
-              <w:t>relation to the robot’s arena).</w:t>
+              <w:t>The server administrator sets the co-ordinates and heading of the camera (in relation to the robot’s arena).</w:t>
             </w:r>
           </w:p>
           <w:p>
@@ -709,7 +721,6 @@
               <w:rPr>
                 <w:b/>
               </w:rPr>
-              <w:lastRenderedPageBreak/>
               <w:t>P</w:t>
             </w:r>
             <w:r>
@@ -1211,6 +1222,7 @@
               <w:rPr>
                 <w:b/>
               </w:rPr>
+              <w:lastRenderedPageBreak/>
               <w:t>Secondary Actors</w:t>
             </w:r>
           </w:p>
@@ -1343,27 +1355,350 @@
       </w:tr>
     </w:tbl>
     <w:p/>
+    <w:tbl>
+      <w:tblPr>
+        <w:tblStyle w:val="TableGrid"/>
+        <w:tblW w:w="9747" w:type="dxa"/>
+        <w:tblLook w:val="04A0"/>
+      </w:tblPr>
+      <w:tblGrid>
+        <w:gridCol w:w="1881"/>
+        <w:gridCol w:w="7866"/>
+      </w:tblGrid>
+      <w:tr>
+        <w:tc>
+          <w:tcPr>
+            <w:tcW w:w="1881" w:type="dxa"/>
+            <w:tcBorders>
+              <w:bottom w:val="double" w:sz="4" w:space="0" w:color="auto"/>
+            </w:tcBorders>
+          </w:tcPr>
+          <w:p>
+            <w:pPr>
+              <w:rPr>
+                <w:b/>
+              </w:rPr>
+            </w:pPr>
+            <w:r>
+              <w:rPr>
+                <w:b/>
+              </w:rPr>
+              <w:t>Use Case Name</w:t>
+            </w:r>
+          </w:p>
+        </w:tc>
+        <w:tc>
+          <w:tcPr>
+            <w:tcW w:w="7866" w:type="dxa"/>
+            <w:tcBorders>
+              <w:bottom w:val="double" w:sz="4" w:space="0" w:color="auto"/>
+            </w:tcBorders>
+          </w:tcPr>
+          <w:p>
+            <w:pPr>
+              <w:rPr>
+                <w:b/>
+              </w:rPr>
+            </w:pPr>
+            <w:r>
+              <w:rPr>
+                <w:b/>
+              </w:rPr>
+              <w:t>Display simplified game state</w:t>
+            </w:r>
+          </w:p>
+        </w:tc>
+      </w:tr>
+      <w:tr>
+        <w:tc>
+          <w:tcPr>
+            <w:tcW w:w="1881" w:type="dxa"/>
+            <w:tcBorders>
+              <w:top w:val="double" w:sz="4" w:space="0" w:color="auto"/>
+            </w:tcBorders>
+          </w:tcPr>
+          <w:p>
+            <w:pPr>
+              <w:rPr>
+                <w:b/>
+              </w:rPr>
+            </w:pPr>
+            <w:r>
+              <w:rPr>
+                <w:b/>
+              </w:rPr>
+              <w:t>Description</w:t>
+            </w:r>
+          </w:p>
+        </w:tc>
+        <w:tc>
+          <w:tcPr>
+            <w:tcW w:w="7866" w:type="dxa"/>
+            <w:tcBorders>
+              <w:top w:val="double" w:sz="4" w:space="0" w:color="auto"/>
+            </w:tcBorders>
+          </w:tcPr>
+          <w:p>
+            <w:r>
+              <w:t xml:space="preserve">The server administrator </w:t>
+            </w:r>
+            <w:r>
+              <w:t>triggers the display of a simple 2D rendering of the current game state which is visible in the server administration GUI.</w:t>
+            </w:r>
+          </w:p>
+        </w:tc>
+      </w:tr>
+      <w:tr>
+        <w:tc>
+          <w:tcPr>
+            <w:tcW w:w="1881" w:type="dxa"/>
+          </w:tcPr>
+          <w:p>
+            <w:pPr>
+              <w:rPr>
+                <w:b/>
+              </w:rPr>
+            </w:pPr>
+            <w:r>
+              <w:rPr>
+                <w:b/>
+              </w:rPr>
+              <w:t>Precondition</w:t>
+            </w:r>
+          </w:p>
+        </w:tc>
+        <w:tc>
+          <w:tcPr>
+            <w:tcW w:w="7866" w:type="dxa"/>
+          </w:tcPr>
+          <w:p>
+            <w:r>
+              <w:t>The server software is running.</w:t>
+            </w:r>
+          </w:p>
+          <w:p>
+            <w:r>
+              <w:t xml:space="preserve">A game </w:t>
+            </w:r>
+            <w:proofErr w:type="spellStart"/>
+            <w:r>
+              <w:t>is</w:t>
+            </w:r>
+            <w:r>
+              <w:t>in</w:t>
+            </w:r>
+            <w:proofErr w:type="spellEnd"/>
+            <w:r>
+              <w:t xml:space="preserve"> progress.</w:t>
+            </w:r>
+          </w:p>
+        </w:tc>
+      </w:tr>
+      <w:tr>
+        <w:tc>
+          <w:tcPr>
+            <w:tcW w:w="1881" w:type="dxa"/>
+          </w:tcPr>
+          <w:p>
+            <w:pPr>
+              <w:rPr>
+                <w:b/>
+              </w:rPr>
+            </w:pPr>
+            <w:r>
+              <w:rPr>
+                <w:b/>
+              </w:rPr>
+              <w:t>Primary Actor</w:t>
+            </w:r>
+          </w:p>
+        </w:tc>
+        <w:tc>
+          <w:tcPr>
+            <w:tcW w:w="7866" w:type="dxa"/>
+          </w:tcPr>
+          <w:p>
+            <w:r>
+              <w:t>Server Administrator</w:t>
+            </w:r>
+          </w:p>
+        </w:tc>
+      </w:tr>
+      <w:tr>
+        <w:tc>
+          <w:tcPr>
+            <w:tcW w:w="1881" w:type="dxa"/>
+          </w:tcPr>
+          <w:p>
+            <w:pPr>
+              <w:rPr>
+                <w:b/>
+              </w:rPr>
+            </w:pPr>
+            <w:r>
+              <w:rPr>
+                <w:b/>
+              </w:rPr>
+              <w:t>Secondary Actors</w:t>
+            </w:r>
+          </w:p>
+        </w:tc>
+        <w:tc>
+          <w:tcPr>
+            <w:tcW w:w="7866" w:type="dxa"/>
+          </w:tcPr>
+          <w:p>
+            <w:r>
+              <w:t>None</w:t>
+            </w:r>
+          </w:p>
+        </w:tc>
+      </w:tr>
+      <w:tr>
+        <w:tc>
+          <w:tcPr>
+            <w:tcW w:w="1881" w:type="dxa"/>
+          </w:tcPr>
+          <w:p>
+            <w:pPr>
+              <w:rPr>
+                <w:b/>
+              </w:rPr>
+            </w:pPr>
+            <w:r>
+              <w:rPr>
+                <w:b/>
+              </w:rPr>
+              <w:t>Dependencies</w:t>
+            </w:r>
+          </w:p>
+        </w:tc>
+        <w:tc>
+          <w:tcPr>
+            <w:tcW w:w="7866" w:type="dxa"/>
+          </w:tcPr>
+          <w:p>
+            <w:r>
+              <w:t>None</w:t>
+            </w:r>
+          </w:p>
+        </w:tc>
+      </w:tr>
+      <w:tr>
+        <w:tc>
+          <w:tcPr>
+            <w:tcW w:w="1881" w:type="dxa"/>
+          </w:tcPr>
+          <w:p>
+            <w:pPr>
+              <w:rPr>
+                <w:b/>
+              </w:rPr>
+            </w:pPr>
+            <w:r>
+              <w:rPr>
+                <w:b/>
+              </w:rPr>
+              <w:t>Basic Flow</w:t>
+            </w:r>
+          </w:p>
+        </w:tc>
+        <w:tc>
+          <w:tcPr>
+            <w:tcW w:w="7866" w:type="dxa"/>
+          </w:tcPr>
+          <w:p>
+            <w:pPr>
+              <w:pStyle w:val="ListParagraph"/>
+              <w:numPr>
+                <w:ilvl w:val="0"/>
+                <w:numId w:val="20"/>
+              </w:numPr>
+            </w:pPr>
+            <w:r>
+              <w:t>The server administrator selects a “</w:t>
+            </w:r>
+            <w:r>
+              <w:t>show game state</w:t>
+            </w:r>
+            <w:r>
+              <w:t>” option from the server administration GUI.</w:t>
+            </w:r>
+          </w:p>
+          <w:p>
+            <w:pPr>
+              <w:pStyle w:val="ListParagraph"/>
+              <w:numPr>
+                <w:ilvl w:val="0"/>
+                <w:numId w:val="20"/>
+              </w:numPr>
+            </w:pPr>
+            <w:r>
+              <w:t>The system displays a “game state” rendering window.</w:t>
+            </w:r>
+          </w:p>
+          <w:p>
+            <w:pPr>
+              <w:pStyle w:val="ListParagraph"/>
+              <w:numPr>
+                <w:ilvl w:val="0"/>
+                <w:numId w:val="20"/>
+              </w:numPr>
+            </w:pPr>
+            <w:r>
+              <w:t>The “game state” rendering window is continually updated by the system to show a simple, overhead, 2D rendering of all virtual game elements currently in play.</w:t>
+            </w:r>
+          </w:p>
+        </w:tc>
+      </w:tr>
+      <w:tr>
+        <w:tc>
+          <w:tcPr>
+            <w:tcW w:w="1881" w:type="dxa"/>
+          </w:tcPr>
+          <w:p>
+            <w:pPr>
+              <w:rPr>
+                <w:b/>
+              </w:rPr>
+            </w:pPr>
+            <w:r>
+              <w:rPr>
+                <w:b/>
+              </w:rPr>
+              <w:t>P</w:t>
+            </w:r>
+            <w:r>
+              <w:rPr>
+                <w:b/>
+              </w:rPr>
+              <w:t>ost Condition</w:t>
+            </w:r>
+          </w:p>
+        </w:tc>
+        <w:tc>
+          <w:tcPr>
+            <w:tcW w:w="7866" w:type="dxa"/>
+          </w:tcPr>
+          <w:p>
+            <w:r>
+              <w:t>The game state of the game currently in progress is visible in the system’s server administration GUI.</w:t>
+            </w:r>
+          </w:p>
+        </w:tc>
+      </w:tr>
+    </w:tbl>
+    <w:p/>
     <w:p>
       <w:pPr>
+        <w:pStyle w:val="Heading2"/>
         <w:rPr>
-          <w:rFonts w:asciiTheme="majorHAnsi" w:eastAsiaTheme="majorEastAsia" w:hAnsiTheme="majorHAnsi" w:cstheme="majorBidi"/>
-          <w:b/>
-          <w:bCs/>
           <w:color w:val="365F91" w:themeColor="accent1" w:themeShade="BF"/>
           <w:sz w:val="28"/>
           <w:szCs w:val="28"/>
         </w:rPr>
       </w:pPr>
       <w:r>
-        <w:br w:type="page"/>
-      </w:r>
-    </w:p>
-    <w:p>
-      <w:pPr>
-        <w:pStyle w:val="Heading2"/>
-      </w:pPr>
-      <w:r>
-        <w:lastRenderedPageBreak/>
         <w:t>2.2</w:t>
       </w:r>
       <w:r>
@@ -1685,6 +2020,7 @@
       </w:tr>
     </w:tbl>
     <w:p/>
+    <w:p/>
     <w:tbl>
       <w:tblPr>
         <w:tblStyle w:val="TableGrid"/>
@@ -1713,6 +2049,7 @@
               <w:rPr>
                 <w:b/>
               </w:rPr>
+              <w:lastRenderedPageBreak/>
               <w:t>Use Case Name</w:t>
             </w:r>
           </w:p>
@@ -2367,7 +2704,6 @@
               <w:rPr>
                 <w:b/>
               </w:rPr>
-              <w:lastRenderedPageBreak/>
               <w:t>Use Case Name</w:t>
             </w:r>
           </w:p>
@@ -2671,6 +3007,7 @@
         <w:pStyle w:val="Heading2"/>
       </w:pPr>
       <w:r>
+        <w:lastRenderedPageBreak/>
         <w:t>2.3</w:t>
       </w:r>
       <w:r>
@@ -2680,7 +3017,6 @@
         <w:t>erver State and User Management Use Cases</w:t>
       </w:r>
     </w:p>
-    <w:p/>
     <w:tbl>
       <w:tblPr>
         <w:tblStyle w:val="TableGrid"/>
@@ -3280,7 +3616,6 @@
               <w:rPr>
                 <w:b/>
               </w:rPr>
-              <w:lastRenderedPageBreak/>
               <w:t>Post Condition</w:t>
             </w:r>
           </w:p>
@@ -3292,6 +3627,325 @@
           <w:p>
             <w:r>
               <w:t>A spectator will never be placed in control of one of the remote robots.</w:t>
+            </w:r>
+          </w:p>
+        </w:tc>
+      </w:tr>
+    </w:tbl>
+    <w:tbl>
+      <w:tblPr>
+        <w:tblStyle w:val="TableGrid"/>
+        <w:tblpPr w:leftFromText="180" w:rightFromText="180" w:vertAnchor="text" w:horzAnchor="margin" w:tblpY="231"/>
+        <w:tblW w:w="9747" w:type="dxa"/>
+        <w:tblLook w:val="04A0"/>
+      </w:tblPr>
+      <w:tblGrid>
+        <w:gridCol w:w="1881"/>
+        <w:gridCol w:w="7866"/>
+      </w:tblGrid>
+      <w:tr>
+        <w:tc>
+          <w:tcPr>
+            <w:tcW w:w="1881" w:type="dxa"/>
+            <w:tcBorders>
+              <w:bottom w:val="double" w:sz="4" w:space="0" w:color="auto"/>
+            </w:tcBorders>
+          </w:tcPr>
+          <w:p>
+            <w:pPr>
+              <w:rPr>
+                <w:b/>
+              </w:rPr>
+            </w:pPr>
+            <w:r>
+              <w:rPr>
+                <w:b/>
+              </w:rPr>
+              <w:t>Use Case Name</w:t>
+            </w:r>
+          </w:p>
+        </w:tc>
+        <w:tc>
+          <w:tcPr>
+            <w:tcW w:w="7866" w:type="dxa"/>
+            <w:tcBorders>
+              <w:bottom w:val="double" w:sz="4" w:space="0" w:color="auto"/>
+            </w:tcBorders>
+          </w:tcPr>
+          <w:p>
+            <w:pPr>
+              <w:rPr>
+                <w:b/>
+              </w:rPr>
+            </w:pPr>
+            <w:r>
+              <w:rPr>
+                <w:b/>
+              </w:rPr>
+              <w:t>Se</w:t>
+            </w:r>
+            <w:r>
+              <w:rPr>
+                <w:b/>
+              </w:rPr>
+              <w:t>lect game type</w:t>
+            </w:r>
+          </w:p>
+        </w:tc>
+      </w:tr>
+      <w:tr>
+        <w:tc>
+          <w:tcPr>
+            <w:tcW w:w="1881" w:type="dxa"/>
+            <w:tcBorders>
+              <w:top w:val="double" w:sz="4" w:space="0" w:color="auto"/>
+            </w:tcBorders>
+          </w:tcPr>
+          <w:p>
+            <w:pPr>
+              <w:rPr>
+                <w:b/>
+              </w:rPr>
+            </w:pPr>
+            <w:r>
+              <w:rPr>
+                <w:b/>
+              </w:rPr>
+              <w:t>Description</w:t>
+            </w:r>
+          </w:p>
+        </w:tc>
+        <w:tc>
+          <w:tcPr>
+            <w:tcW w:w="7866" w:type="dxa"/>
+            <w:tcBorders>
+              <w:top w:val="double" w:sz="4" w:space="0" w:color="auto"/>
+            </w:tcBorders>
+          </w:tcPr>
+          <w:p>
+            <w:r>
+              <w:t>A player selects the type of game to play prior to starting a new game.</w:t>
+            </w:r>
+          </w:p>
+        </w:tc>
+      </w:tr>
+      <w:tr>
+        <w:tc>
+          <w:tcPr>
+            <w:tcW w:w="1881" w:type="dxa"/>
+          </w:tcPr>
+          <w:p>
+            <w:pPr>
+              <w:rPr>
+                <w:b/>
+              </w:rPr>
+            </w:pPr>
+            <w:r>
+              <w:rPr>
+                <w:b/>
+              </w:rPr>
+              <w:t>Precondition</w:t>
+            </w:r>
+          </w:p>
+        </w:tc>
+        <w:tc>
+          <w:tcPr>
+            <w:tcW w:w="7866" w:type="dxa"/>
+          </w:tcPr>
+          <w:p>
+            <w:r>
+              <w:t xml:space="preserve">The player is in the game lobby. </w:t>
+            </w:r>
+          </w:p>
+          <w:p>
+            <w:r>
+              <w:t xml:space="preserve">The player has not opted-out of robot control (not a spectator). </w:t>
+            </w:r>
+          </w:p>
+          <w:p>
+            <w:r>
+              <w:t>A game is not currently in progress.</w:t>
+            </w:r>
+          </w:p>
+        </w:tc>
+      </w:tr>
+      <w:tr>
+        <w:tc>
+          <w:tcPr>
+            <w:tcW w:w="1881" w:type="dxa"/>
+          </w:tcPr>
+          <w:p>
+            <w:pPr>
+              <w:rPr>
+                <w:b/>
+              </w:rPr>
+            </w:pPr>
+            <w:r>
+              <w:rPr>
+                <w:b/>
+              </w:rPr>
+              <w:t>Primary Actor</w:t>
+            </w:r>
+          </w:p>
+        </w:tc>
+        <w:tc>
+          <w:tcPr>
+            <w:tcW w:w="7866" w:type="dxa"/>
+          </w:tcPr>
+          <w:p>
+            <w:r>
+              <w:t>Player</w:t>
+            </w:r>
+          </w:p>
+        </w:tc>
+      </w:tr>
+      <w:tr>
+        <w:tc>
+          <w:tcPr>
+            <w:tcW w:w="1881" w:type="dxa"/>
+          </w:tcPr>
+          <w:p>
+            <w:pPr>
+              <w:rPr>
+                <w:b/>
+              </w:rPr>
+            </w:pPr>
+            <w:r>
+              <w:rPr>
+                <w:b/>
+              </w:rPr>
+              <w:t>Secondary Actors</w:t>
+            </w:r>
+          </w:p>
+        </w:tc>
+        <w:tc>
+          <w:tcPr>
+            <w:tcW w:w="7866" w:type="dxa"/>
+          </w:tcPr>
+          <w:p>
+            <w:r>
+              <w:t>None</w:t>
+            </w:r>
+          </w:p>
+        </w:tc>
+      </w:tr>
+      <w:tr>
+        <w:tc>
+          <w:tcPr>
+            <w:tcW w:w="1881" w:type="dxa"/>
+          </w:tcPr>
+          <w:p>
+            <w:pPr>
+              <w:rPr>
+                <w:b/>
+              </w:rPr>
+            </w:pPr>
+            <w:r>
+              <w:rPr>
+                <w:b/>
+              </w:rPr>
+              <w:t>Dependencies</w:t>
+            </w:r>
+          </w:p>
+        </w:tc>
+        <w:tc>
+          <w:tcPr>
+            <w:tcW w:w="7866" w:type="dxa"/>
+          </w:tcPr>
+          <w:p>
+            <w:r>
+              <w:t>None</w:t>
+            </w:r>
+          </w:p>
+        </w:tc>
+      </w:tr>
+      <w:tr>
+        <w:tc>
+          <w:tcPr>
+            <w:tcW w:w="1881" w:type="dxa"/>
+          </w:tcPr>
+          <w:p>
+            <w:pPr>
+              <w:rPr>
+                <w:b/>
+              </w:rPr>
+            </w:pPr>
+            <w:r>
+              <w:rPr>
+                <w:b/>
+              </w:rPr>
+              <w:t>Basic Flow</w:t>
+            </w:r>
+          </w:p>
+        </w:tc>
+        <w:tc>
+          <w:tcPr>
+            <w:tcW w:w="7866" w:type="dxa"/>
+          </w:tcPr>
+          <w:p>
+            <w:pPr>
+              <w:pStyle w:val="ListParagraph"/>
+              <w:numPr>
+                <w:ilvl w:val="0"/>
+                <w:numId w:val="4"/>
+              </w:numPr>
+            </w:pPr>
+            <w:r>
+              <w:t>The player is presented with a selection (drop down box) of all supported game modes (“Tank Simulation” and “Light Cycles”).</w:t>
+            </w:r>
+          </w:p>
+          <w:p>
+            <w:pPr>
+              <w:pStyle w:val="ListParagraph"/>
+              <w:numPr>
+                <w:ilvl w:val="0"/>
+                <w:numId w:val="4"/>
+              </w:numPr>
+            </w:pPr>
+            <w:r>
+              <w:t>The player selects one of the provided game modes.</w:t>
+            </w:r>
+          </w:p>
+          <w:p>
+            <w:pPr>
+              <w:pStyle w:val="ListParagraph"/>
+              <w:numPr>
+                <w:ilvl w:val="0"/>
+                <w:numId w:val="4"/>
+              </w:numPr>
+            </w:pPr>
+            <w:r>
+              <w:t>The selected game mode is displayed in the waiting lobby to all connected users.</w:t>
+            </w:r>
+          </w:p>
+        </w:tc>
+      </w:tr>
+      <w:tr>
+        <w:tc>
+          <w:tcPr>
+            <w:tcW w:w="1881" w:type="dxa"/>
+          </w:tcPr>
+          <w:p>
+            <w:pPr>
+              <w:rPr>
+                <w:b/>
+              </w:rPr>
+            </w:pPr>
+            <w:r>
+              <w:rPr>
+                <w:b/>
+              </w:rPr>
+              <w:t>Post Condition</w:t>
+            </w:r>
+          </w:p>
+        </w:tc>
+        <w:tc>
+          <w:tcPr>
+            <w:tcW w:w="7866" w:type="dxa"/>
+          </w:tcPr>
+          <w:p>
+            <w:r>
+              <w:t>When a game is launched, the selected game mode will be used unless another selection is made before the game begins.</w:t>
             </w:r>
           </w:p>
         </w:tc>
@@ -3347,325 +4001,6 @@
               <w:rPr>
                 <w:b/>
               </w:rPr>
-              <w:t>Se</w:t>
-            </w:r>
-            <w:r>
-              <w:rPr>
-                <w:b/>
-              </w:rPr>
-              <w:t>lect game type</w:t>
-            </w:r>
-          </w:p>
-        </w:tc>
-      </w:tr>
-      <w:tr>
-        <w:tc>
-          <w:tcPr>
-            <w:tcW w:w="1881" w:type="dxa"/>
-            <w:tcBorders>
-              <w:top w:val="double" w:sz="4" w:space="0" w:color="auto"/>
-            </w:tcBorders>
-          </w:tcPr>
-          <w:p>
-            <w:pPr>
-              <w:rPr>
-                <w:b/>
-              </w:rPr>
-            </w:pPr>
-            <w:r>
-              <w:rPr>
-                <w:b/>
-              </w:rPr>
-              <w:t>Description</w:t>
-            </w:r>
-          </w:p>
-        </w:tc>
-        <w:tc>
-          <w:tcPr>
-            <w:tcW w:w="7866" w:type="dxa"/>
-            <w:tcBorders>
-              <w:top w:val="double" w:sz="4" w:space="0" w:color="auto"/>
-            </w:tcBorders>
-          </w:tcPr>
-          <w:p>
-            <w:r>
-              <w:t>A player selects the type of game to play prior to starting a new game.</w:t>
-            </w:r>
-          </w:p>
-        </w:tc>
-      </w:tr>
-      <w:tr>
-        <w:tc>
-          <w:tcPr>
-            <w:tcW w:w="1881" w:type="dxa"/>
-          </w:tcPr>
-          <w:p>
-            <w:pPr>
-              <w:rPr>
-                <w:b/>
-              </w:rPr>
-            </w:pPr>
-            <w:r>
-              <w:rPr>
-                <w:b/>
-              </w:rPr>
-              <w:t>Precondition</w:t>
-            </w:r>
-          </w:p>
-        </w:tc>
-        <w:tc>
-          <w:tcPr>
-            <w:tcW w:w="7866" w:type="dxa"/>
-          </w:tcPr>
-          <w:p>
-            <w:r>
-              <w:t xml:space="preserve">The player is in the game lobby. </w:t>
-            </w:r>
-          </w:p>
-          <w:p>
-            <w:r>
-              <w:t xml:space="preserve">The player has not opted-out of robot control (not a spectator). </w:t>
-            </w:r>
-          </w:p>
-          <w:p>
-            <w:r>
-              <w:t>A game is not currently in progress.</w:t>
-            </w:r>
-          </w:p>
-        </w:tc>
-      </w:tr>
-      <w:tr>
-        <w:tc>
-          <w:tcPr>
-            <w:tcW w:w="1881" w:type="dxa"/>
-          </w:tcPr>
-          <w:p>
-            <w:pPr>
-              <w:rPr>
-                <w:b/>
-              </w:rPr>
-            </w:pPr>
-            <w:r>
-              <w:rPr>
-                <w:b/>
-              </w:rPr>
-              <w:t>Primary Actor</w:t>
-            </w:r>
-          </w:p>
-        </w:tc>
-        <w:tc>
-          <w:tcPr>
-            <w:tcW w:w="7866" w:type="dxa"/>
-          </w:tcPr>
-          <w:p>
-            <w:r>
-              <w:t>Player</w:t>
-            </w:r>
-          </w:p>
-        </w:tc>
-      </w:tr>
-      <w:tr>
-        <w:tc>
-          <w:tcPr>
-            <w:tcW w:w="1881" w:type="dxa"/>
-          </w:tcPr>
-          <w:p>
-            <w:pPr>
-              <w:rPr>
-                <w:b/>
-              </w:rPr>
-            </w:pPr>
-            <w:r>
-              <w:rPr>
-                <w:b/>
-              </w:rPr>
-              <w:t>Secondary Actors</w:t>
-            </w:r>
-          </w:p>
-        </w:tc>
-        <w:tc>
-          <w:tcPr>
-            <w:tcW w:w="7866" w:type="dxa"/>
-          </w:tcPr>
-          <w:p>
-            <w:r>
-              <w:t>None</w:t>
-            </w:r>
-          </w:p>
-        </w:tc>
-      </w:tr>
-      <w:tr>
-        <w:tc>
-          <w:tcPr>
-            <w:tcW w:w="1881" w:type="dxa"/>
-          </w:tcPr>
-          <w:p>
-            <w:pPr>
-              <w:rPr>
-                <w:b/>
-              </w:rPr>
-            </w:pPr>
-            <w:r>
-              <w:rPr>
-                <w:b/>
-              </w:rPr>
-              <w:t>Dependencies</w:t>
-            </w:r>
-          </w:p>
-        </w:tc>
-        <w:tc>
-          <w:tcPr>
-            <w:tcW w:w="7866" w:type="dxa"/>
-          </w:tcPr>
-          <w:p>
-            <w:r>
-              <w:t>None</w:t>
-            </w:r>
-          </w:p>
-        </w:tc>
-      </w:tr>
-      <w:tr>
-        <w:tc>
-          <w:tcPr>
-            <w:tcW w:w="1881" w:type="dxa"/>
-          </w:tcPr>
-          <w:p>
-            <w:pPr>
-              <w:rPr>
-                <w:b/>
-              </w:rPr>
-            </w:pPr>
-            <w:r>
-              <w:rPr>
-                <w:b/>
-              </w:rPr>
-              <w:t>Basic Flow</w:t>
-            </w:r>
-          </w:p>
-        </w:tc>
-        <w:tc>
-          <w:tcPr>
-            <w:tcW w:w="7866" w:type="dxa"/>
-          </w:tcPr>
-          <w:p>
-            <w:pPr>
-              <w:pStyle w:val="ListParagraph"/>
-              <w:numPr>
-                <w:ilvl w:val="0"/>
-                <w:numId w:val="4"/>
-              </w:numPr>
-            </w:pPr>
-            <w:r>
-              <w:t>The player is presented with a selection (drop down box) of all supported game modes (“Tank Simulation” and “Light Cycles”).</w:t>
-            </w:r>
-          </w:p>
-          <w:p>
-            <w:pPr>
-              <w:pStyle w:val="ListParagraph"/>
-              <w:numPr>
-                <w:ilvl w:val="0"/>
-                <w:numId w:val="4"/>
-              </w:numPr>
-            </w:pPr>
-            <w:r>
-              <w:t>The player selects one of the provided game modes.</w:t>
-            </w:r>
-          </w:p>
-          <w:p>
-            <w:pPr>
-              <w:pStyle w:val="ListParagraph"/>
-              <w:numPr>
-                <w:ilvl w:val="0"/>
-                <w:numId w:val="4"/>
-              </w:numPr>
-            </w:pPr>
-            <w:r>
-              <w:t>The selected game mode is displayed in the waiting lobby to all connected users.</w:t>
-            </w:r>
-          </w:p>
-        </w:tc>
-      </w:tr>
-      <w:tr>
-        <w:tc>
-          <w:tcPr>
-            <w:tcW w:w="1881" w:type="dxa"/>
-          </w:tcPr>
-          <w:p>
-            <w:pPr>
-              <w:rPr>
-                <w:b/>
-              </w:rPr>
-            </w:pPr>
-            <w:r>
-              <w:rPr>
-                <w:b/>
-              </w:rPr>
-              <w:t>Post Condition</w:t>
-            </w:r>
-          </w:p>
-        </w:tc>
-        <w:tc>
-          <w:tcPr>
-            <w:tcW w:w="7866" w:type="dxa"/>
-          </w:tcPr>
-          <w:p>
-            <w:r>
-              <w:t>When a game is launched, the selected game mode will be used unless another selection is made before the game begins.</w:t>
-            </w:r>
-          </w:p>
-        </w:tc>
-      </w:tr>
-    </w:tbl>
-    <w:p/>
-    <w:tbl>
-      <w:tblPr>
-        <w:tblStyle w:val="TableGrid"/>
-        <w:tblW w:w="9747" w:type="dxa"/>
-        <w:tblLook w:val="04A0"/>
-      </w:tblPr>
-      <w:tblGrid>
-        <w:gridCol w:w="1881"/>
-        <w:gridCol w:w="7866"/>
-      </w:tblGrid>
-      <w:tr>
-        <w:tc>
-          <w:tcPr>
-            <w:tcW w:w="1881" w:type="dxa"/>
-            <w:tcBorders>
-              <w:bottom w:val="double" w:sz="4" w:space="0" w:color="auto"/>
-            </w:tcBorders>
-          </w:tcPr>
-          <w:p>
-            <w:pPr>
-              <w:rPr>
-                <w:b/>
-              </w:rPr>
-            </w:pPr>
-            <w:r>
-              <w:rPr>
-                <w:b/>
-              </w:rPr>
-              <w:t>Use Case Name</w:t>
-            </w:r>
-          </w:p>
-        </w:tc>
-        <w:tc>
-          <w:tcPr>
-            <w:tcW w:w="7866" w:type="dxa"/>
-            <w:tcBorders>
-              <w:bottom w:val="double" w:sz="4" w:space="0" w:color="auto"/>
-            </w:tcBorders>
-          </w:tcPr>
-          <w:p>
-            <w:pPr>
-              <w:rPr>
-                <w:b/>
-              </w:rPr>
-            </w:pPr>
-            <w:r>
-              <w:rPr>
-                <w:b/>
-              </w:rPr>
               <w:t>Pair player to robot for remote control</w:t>
             </w:r>
           </w:p>
@@ -3939,25 +4274,14 @@
     <w:p/>
     <w:p>
       <w:pPr>
+        <w:pStyle w:val="Heading2"/>
         <w:rPr>
-          <w:rFonts w:asciiTheme="majorHAnsi" w:eastAsiaTheme="majorEastAsia" w:hAnsiTheme="majorHAnsi" w:cstheme="majorBidi"/>
-          <w:b/>
-          <w:bCs/>
           <w:color w:val="365F91" w:themeColor="accent1" w:themeShade="BF"/>
           <w:sz w:val="28"/>
           <w:szCs w:val="28"/>
         </w:rPr>
       </w:pPr>
       <w:r>
-        <w:br w:type="page"/>
-      </w:r>
-    </w:p>
-    <w:p>
-      <w:pPr>
-        <w:pStyle w:val="Heading2"/>
-      </w:pPr>
-      <w:r>
-        <w:lastRenderedPageBreak/>
         <w:t>2.4</w:t>
       </w:r>
       <w:r>
@@ -5041,6 +5365,9 @@
       </w:tr>
     </w:tbl>
     <w:p/>
+    <w:p/>
+    <w:p/>
+    <w:p/>
     <w:tbl>
       <w:tblPr>
         <w:tblStyle w:val="TableGrid"/>
@@ -5069,6 +5396,7 @@
               <w:rPr>
                 <w:b/>
               </w:rPr>
+              <w:lastRenderedPageBreak/>
               <w:t>Use Case Name</w:t>
             </w:r>
           </w:p>
@@ -5380,12 +5708,6 @@
         </w:tc>
       </w:tr>
     </w:tbl>
-    <w:p/>
-    <w:p>
-      <w:r>
-        <w:br w:type="page"/>
-      </w:r>
-    </w:p>
     <w:p/>
     <w:tbl>
       <w:tblPr>
@@ -5907,7 +6229,7 @@
             <w:rPr>
               <w:noProof/>
             </w:rPr>
-            <w:t>8</w:t>
+            <w:t>7</w:t>
           </w:r>
         </w:fldSimple>
       </w:p>
@@ -6096,6 +6418,92 @@
     </w:lvl>
   </w:abstractNum>
   <w:abstractNum w:abstractNumId="2">
+    <w:nsid w:val="071970A8"/>
+    <w:multiLevelType w:val="hybridMultilevel"/>
+    <w:tmpl w:val="82241EEE"/>
+    <w:lvl w:ilvl="0" w:tplc="1009000F">
+      <w:start w:val="1"/>
+      <w:numFmt w:val="decimal"/>
+      <w:lvlText w:val="%1."/>
+      <w:lvlJc w:val="left"/>
+      <w:pPr>
+        <w:ind w:left="720" w:hanging="360"/>
+      </w:pPr>
+    </w:lvl>
+    <w:lvl w:ilvl="1" w:tplc="10090019" w:tentative="1">
+      <w:start w:val="1"/>
+      <w:numFmt w:val="lowerLetter"/>
+      <w:lvlText w:val="%2."/>
+      <w:lvlJc w:val="left"/>
+      <w:pPr>
+        <w:ind w:left="1440" w:hanging="360"/>
+      </w:pPr>
+    </w:lvl>
+    <w:lvl w:ilvl="2" w:tplc="1009001B" w:tentative="1">
+      <w:start w:val="1"/>
+      <w:numFmt w:val="lowerRoman"/>
+      <w:lvlText w:val="%3."/>
+      <w:lvlJc w:val="right"/>
+      <w:pPr>
+        <w:ind w:left="2160" w:hanging="180"/>
+      </w:pPr>
+    </w:lvl>
+    <w:lvl w:ilvl="3" w:tplc="1009000F" w:tentative="1">
+      <w:start w:val="1"/>
+      <w:numFmt w:val="decimal"/>
+      <w:lvlText w:val="%4."/>
+      <w:lvlJc w:val="left"/>
+      <w:pPr>
+        <w:ind w:left="2880" w:hanging="360"/>
+      </w:pPr>
+    </w:lvl>
+    <w:lvl w:ilvl="4" w:tplc="10090019" w:tentative="1">
+      <w:start w:val="1"/>
+      <w:numFmt w:val="lowerLetter"/>
+      <w:lvlText w:val="%5."/>
+      <w:lvlJc w:val="left"/>
+      <w:pPr>
+        <w:ind w:left="3600" w:hanging="360"/>
+      </w:pPr>
+    </w:lvl>
+    <w:lvl w:ilvl="5" w:tplc="1009001B" w:tentative="1">
+      <w:start w:val="1"/>
+      <w:numFmt w:val="lowerRoman"/>
+      <w:lvlText w:val="%6."/>
+      <w:lvlJc w:val="right"/>
+      <w:pPr>
+        <w:ind w:left="4320" w:hanging="180"/>
+      </w:pPr>
+    </w:lvl>
+    <w:lvl w:ilvl="6" w:tplc="1009000F" w:tentative="1">
+      <w:start w:val="1"/>
+      <w:numFmt w:val="decimal"/>
+      <w:lvlText w:val="%7."/>
+      <w:lvlJc w:val="left"/>
+      <w:pPr>
+        <w:ind w:left="5040" w:hanging="360"/>
+      </w:pPr>
+    </w:lvl>
+    <w:lvl w:ilvl="7" w:tplc="10090019" w:tentative="1">
+      <w:start w:val="1"/>
+      <w:numFmt w:val="lowerLetter"/>
+      <w:lvlText w:val="%8."/>
+      <w:lvlJc w:val="left"/>
+      <w:pPr>
+        <w:ind w:left="5760" w:hanging="360"/>
+      </w:pPr>
+    </w:lvl>
+    <w:lvl w:ilvl="8" w:tplc="1009001B" w:tentative="1">
+      <w:start w:val="1"/>
+      <w:numFmt w:val="lowerRoman"/>
+      <w:lvlText w:val="%9."/>
+      <w:lvlJc w:val="right"/>
+      <w:pPr>
+        <w:ind w:left="6480" w:hanging="180"/>
+      </w:pPr>
+    </w:lvl>
+  </w:abstractNum>
+  <w:abstractNum w:abstractNumId="3">
     <w:nsid w:val="10553AB0"/>
     <w:multiLevelType w:val="hybridMultilevel"/>
     <w:tmpl w:val="82241EEE"/>
@@ -6181,7 +6589,7 @@
       </w:pPr>
     </w:lvl>
   </w:abstractNum>
-  <w:abstractNum w:abstractNumId="3">
+  <w:abstractNum w:abstractNumId="4">
     <w:nsid w:val="110E786B"/>
     <w:multiLevelType w:val="hybridMultilevel"/>
     <w:tmpl w:val="82241EEE"/>
@@ -6267,7 +6675,7 @@
       </w:pPr>
     </w:lvl>
   </w:abstractNum>
-  <w:abstractNum w:abstractNumId="4">
+  <w:abstractNum w:abstractNumId="5">
     <w:nsid w:val="147C12C4"/>
     <w:multiLevelType w:val="hybridMultilevel"/>
     <w:tmpl w:val="82241EEE"/>
@@ -6353,7 +6761,7 @@
       </w:pPr>
     </w:lvl>
   </w:abstractNum>
-  <w:abstractNum w:abstractNumId="5">
+  <w:abstractNum w:abstractNumId="6">
     <w:nsid w:val="29C517EF"/>
     <w:multiLevelType w:val="hybridMultilevel"/>
     <w:tmpl w:val="82241EEE"/>
@@ -6439,7 +6847,7 @@
       </w:pPr>
     </w:lvl>
   </w:abstractNum>
-  <w:abstractNum w:abstractNumId="6">
+  <w:abstractNum w:abstractNumId="7">
     <w:nsid w:val="2B603ADC"/>
     <w:multiLevelType w:val="hybridMultilevel"/>
     <w:tmpl w:val="82241EEE"/>
@@ -6525,7 +6933,7 @@
       </w:pPr>
     </w:lvl>
   </w:abstractNum>
-  <w:abstractNum w:abstractNumId="7">
+  <w:abstractNum w:abstractNumId="8">
     <w:nsid w:val="36FD4EAA"/>
     <w:multiLevelType w:val="hybridMultilevel"/>
     <w:tmpl w:val="82241EEE"/>
@@ -6611,7 +7019,7 @@
       </w:pPr>
     </w:lvl>
   </w:abstractNum>
-  <w:abstractNum w:abstractNumId="8">
+  <w:abstractNum w:abstractNumId="9">
     <w:nsid w:val="3DA52105"/>
     <w:multiLevelType w:val="hybridMultilevel"/>
     <w:tmpl w:val="82241EEE"/>
@@ -6697,7 +7105,7 @@
       </w:pPr>
     </w:lvl>
   </w:abstractNum>
-  <w:abstractNum w:abstractNumId="9">
+  <w:abstractNum w:abstractNumId="10">
     <w:nsid w:val="4ECD4411"/>
     <w:multiLevelType w:val="hybridMultilevel"/>
     <w:tmpl w:val="82241EEE"/>
@@ -6783,7 +7191,7 @@
       </w:pPr>
     </w:lvl>
   </w:abstractNum>
-  <w:abstractNum w:abstractNumId="10">
+  <w:abstractNum w:abstractNumId="11">
     <w:nsid w:val="52F30204"/>
     <w:multiLevelType w:val="multilevel"/>
     <w:tmpl w:val="FCEC8016"/>
@@ -6896,7 +7304,7 @@
       </w:rPr>
     </w:lvl>
   </w:abstractNum>
-  <w:abstractNum w:abstractNumId="11">
+  <w:abstractNum w:abstractNumId="12">
     <w:nsid w:val="5CCB125E"/>
     <w:multiLevelType w:val="hybridMultilevel"/>
     <w:tmpl w:val="82241EEE"/>
@@ -6982,7 +7390,7 @@
       </w:pPr>
     </w:lvl>
   </w:abstractNum>
-  <w:abstractNum w:abstractNumId="12">
+  <w:abstractNum w:abstractNumId="13">
     <w:nsid w:val="5F3072B1"/>
     <w:multiLevelType w:val="hybridMultilevel"/>
     <w:tmpl w:val="82241EEE"/>
@@ -7068,7 +7476,7 @@
       </w:pPr>
     </w:lvl>
   </w:abstractNum>
-  <w:abstractNum w:abstractNumId="13">
+  <w:abstractNum w:abstractNumId="14">
     <w:nsid w:val="64B844FB"/>
     <w:multiLevelType w:val="hybridMultilevel"/>
     <w:tmpl w:val="82241EEE"/>
@@ -7154,7 +7562,7 @@
       </w:pPr>
     </w:lvl>
   </w:abstractNum>
-  <w:abstractNum w:abstractNumId="14">
+  <w:abstractNum w:abstractNumId="15">
     <w:nsid w:val="6A922C7C"/>
     <w:multiLevelType w:val="hybridMultilevel"/>
     <w:tmpl w:val="82241EEE"/>
@@ -7240,7 +7648,7 @@
       </w:pPr>
     </w:lvl>
   </w:abstractNum>
-  <w:abstractNum w:abstractNumId="15">
+  <w:abstractNum w:abstractNumId="16">
     <w:nsid w:val="6ECA1657"/>
     <w:multiLevelType w:val="hybridMultilevel"/>
     <w:tmpl w:val="82241EEE"/>
@@ -7326,7 +7734,7 @@
       </w:pPr>
     </w:lvl>
   </w:abstractNum>
-  <w:abstractNum w:abstractNumId="16">
+  <w:abstractNum w:abstractNumId="17">
     <w:nsid w:val="78FB7C94"/>
     <w:multiLevelType w:val="hybridMultilevel"/>
     <w:tmpl w:val="82241EEE"/>
@@ -7412,7 +7820,7 @@
       </w:pPr>
     </w:lvl>
   </w:abstractNum>
-  <w:abstractNum w:abstractNumId="17">
+  <w:abstractNum w:abstractNumId="18">
     <w:nsid w:val="7A8815F3"/>
     <w:multiLevelType w:val="hybridMultilevel"/>
     <w:tmpl w:val="82241EEE"/>
@@ -7498,7 +7906,7 @@
       </w:pPr>
     </w:lvl>
   </w:abstractNum>
-  <w:abstractNum w:abstractNumId="18">
+  <w:abstractNum w:abstractNumId="19">
     <w:nsid w:val="7EB672AB"/>
     <w:multiLevelType w:val="hybridMultilevel"/>
     <w:tmpl w:val="82241EEE"/>
@@ -7585,61 +7993,64 @@
     </w:lvl>
   </w:abstractNum>
   <w:num w:numId="1">
+    <w:abstractNumId w:val="16"/>
+  </w:num>
+  <w:num w:numId="2">
     <w:abstractNumId w:val="15"/>
   </w:num>
-  <w:num w:numId="2">
-    <w:abstractNumId w:val="14"/>
-  </w:num>
   <w:num w:numId="3">
-    <w:abstractNumId w:val="12"/>
+    <w:abstractNumId w:val="13"/>
   </w:num>
   <w:num w:numId="4">
-    <w:abstractNumId w:val="3"/>
+    <w:abstractNumId w:val="4"/>
   </w:num>
   <w:num w:numId="5">
-    <w:abstractNumId w:val="17"/>
+    <w:abstractNumId w:val="18"/>
   </w:num>
   <w:num w:numId="6">
     <w:abstractNumId w:val="0"/>
   </w:num>
   <w:num w:numId="7">
-    <w:abstractNumId w:val="13"/>
+    <w:abstractNumId w:val="14"/>
   </w:num>
   <w:num w:numId="8">
-    <w:abstractNumId w:val="4"/>
+    <w:abstractNumId w:val="5"/>
   </w:num>
   <w:num w:numId="9">
-    <w:abstractNumId w:val="8"/>
+    <w:abstractNumId w:val="9"/>
   </w:num>
   <w:num w:numId="10">
     <w:abstractNumId w:val="1"/>
   </w:num>
   <w:num w:numId="11">
+    <w:abstractNumId w:val="7"/>
+  </w:num>
+  <w:num w:numId="12">
     <w:abstractNumId w:val="6"/>
   </w:num>
-  <w:num w:numId="12">
-    <w:abstractNumId w:val="5"/>
-  </w:num>
   <w:num w:numId="13">
-    <w:abstractNumId w:val="16"/>
+    <w:abstractNumId w:val="17"/>
   </w:num>
   <w:num w:numId="14">
-    <w:abstractNumId w:val="7"/>
+    <w:abstractNumId w:val="8"/>
   </w:num>
   <w:num w:numId="15">
-    <w:abstractNumId w:val="2"/>
+    <w:abstractNumId w:val="3"/>
   </w:num>
   <w:num w:numId="16">
+    <w:abstractNumId w:val="12"/>
+  </w:num>
+  <w:num w:numId="17">
+    <w:abstractNumId w:val="19"/>
+  </w:num>
+  <w:num w:numId="18">
     <w:abstractNumId w:val="11"/>
   </w:num>
-  <w:num w:numId="17">
-    <w:abstractNumId w:val="18"/>
-  </w:num>
-  <w:num w:numId="18">
+  <w:num w:numId="19">
     <w:abstractNumId w:val="10"/>
   </w:num>
-  <w:num w:numId="19">
-    <w:abstractNumId w:val="9"/>
+  <w:num w:numId="20">
+    <w:abstractNumId w:val="2"/>
   </w:num>
 </w:numbering>
 </file>
@@ -8284,7 +8695,7 @@
 </file>
 
 <file path=customXml/itemProps1.xml><?xml version="1.0" encoding="utf-8"?>
-<ds:datastoreItem xmlns:ds="http://schemas.openxmlformats.org/officeDocument/2006/customXml" ds:itemID="{290B5365-49D8-4EA9-8A45-CA18A8DD874A}">
+<ds:datastoreItem xmlns:ds="http://schemas.openxmlformats.org/officeDocument/2006/customXml" ds:itemID="{AE02E4EF-6230-451E-9481-836F184FA3FF}">
   <ds:schemaRefs>
     <ds:schemaRef ds:uri="http://schemas.openxmlformats.org/officeDocument/2006/bibliography"/>
   </ds:schemaRefs>

</xml_diff>

<commit_message>
Updated use case specification (moved a case that was in the improper category.
</commit_message>
<xml_diff>
--- a/docs/UseCaseSpecification.docx
+++ b/docs/UseCaseSpecification.docx
@@ -320,15 +320,7 @@
         <w:t>Mobile User:</w:t>
       </w:r>
       <w:r>
-        <w:t xml:space="preserve"> The mobile user actor represents any user of the system who connects remotely from a mobile platform.  Note that the module of code running on the mobile user’s </w:t>
-      </w:r>
-      <w:proofErr w:type="spellStart"/>
-      <w:r>
-        <w:t>smartphone</w:t>
-      </w:r>
-      <w:proofErr w:type="spellEnd"/>
-      <w:r>
-        <w:t xml:space="preserve"> is considered within the scope of the robotics control system for the purposes of these design documents.</w:t>
+        <w:t xml:space="preserve"> The mobile user actor represents any user of the system who connects remotely from a mobile platform.  Note that the module of code running on the mobile user’s smartphone is considered within the scope of the robotics control system for the purposes of these design documents.</w:t>
       </w:r>
       <w:r>
         <w:t xml:space="preserve"> All mobile users have the ability to connect to the system lobby and chat with other users.</w:t>
@@ -1440,10 +1432,7 @@
           </w:tcPr>
           <w:p>
             <w:r>
-              <w:t xml:space="preserve">The server administrator </w:t>
-            </w:r>
-            <w:r>
-              <w:t>triggers the display of a simple 2D rendering of the current game state which is visible in the server administration GUI.</w:t>
+              <w:t>The server administrator triggers the display of a simple 2D rendering of the current game state which is visible in the server administration GUI.</w:t>
             </w:r>
           </w:p>
         </w:tc>
@@ -1482,10 +1471,7 @@
             </w:r>
             <w:proofErr w:type="spellStart"/>
             <w:r>
-              <w:t>is</w:t>
-            </w:r>
-            <w:r>
-              <w:t>in</w:t>
+              <w:t>isin</w:t>
             </w:r>
             <w:proofErr w:type="spellEnd"/>
             <w:r>
@@ -1616,13 +1602,7 @@
               </w:numPr>
             </w:pPr>
             <w:r>
-              <w:t>The server administrator selects a “</w:t>
-            </w:r>
-            <w:r>
-              <w:t>show game state</w:t>
-            </w:r>
-            <w:r>
-              <w:t>” option from the server administration GUI.</w:t>
+              <w:t>The server administrator selects a “show game state” option from the server administration GUI.</w:t>
             </w:r>
           </w:p>
           <w:p>
@@ -2675,6 +2655,21 @@
         </w:tc>
       </w:tr>
     </w:tbl>
+    <w:p>
+      <w:pPr>
+        <w:pStyle w:val="Heading2"/>
+        <w:numPr>
+          <w:ilvl w:val="1"/>
+          <w:numId w:val="19"/>
+        </w:numPr>
+      </w:pPr>
+      <w:r>
+        <w:t>– S</w:t>
+      </w:r>
+      <w:r>
+        <w:t>erver State and User Management Use Cases</w:t>
+      </w:r>
+    </w:p>
     <w:tbl>
       <w:tblPr>
         <w:tblStyle w:val="TableGrid"/>
@@ -2914,7 +2909,7 @@
               <w:pStyle w:val="ListParagraph"/>
               <w:numPr>
                 <w:ilvl w:val="0"/>
-                <w:numId w:val="1"/>
+                <w:numId w:val="21"/>
               </w:numPr>
             </w:pPr>
             <w:r>
@@ -2926,7 +2921,7 @@
               <w:pStyle w:val="ListParagraph"/>
               <w:numPr>
                 <w:ilvl w:val="0"/>
-                <w:numId w:val="1"/>
+                <w:numId w:val="21"/>
               </w:numPr>
             </w:pPr>
             <w:r>
@@ -2938,7 +2933,7 @@
               <w:pStyle w:val="ListParagraph"/>
               <w:numPr>
                 <w:ilvl w:val="0"/>
-                <w:numId w:val="1"/>
+                <w:numId w:val="21"/>
               </w:numPr>
             </w:pPr>
             <w:r>
@@ -2950,7 +2945,7 @@
               <w:pStyle w:val="ListParagraph"/>
               <w:numPr>
                 <w:ilvl w:val="0"/>
-                <w:numId w:val="1"/>
+                <w:numId w:val="21"/>
               </w:numPr>
             </w:pPr>
             <w:r>
@@ -2962,30 +2957,35 @@
               <w:pStyle w:val="ListParagraph"/>
               <w:numPr>
                 <w:ilvl w:val="0"/>
-                <w:numId w:val="1"/>
+                <w:numId w:val="21"/>
               </w:numPr>
             </w:pPr>
             <w:r>
-              <w:t>The mobile user is presented with the server lobby (a list of connected user names and a chat window).</w:t>
-            </w:r>
-          </w:p>
-        </w:tc>
-      </w:tr>
-      <w:tr>
-        <w:tc>
-          <w:tcPr>
-            <w:tcW w:w="1881" w:type="dxa"/>
-          </w:tcPr>
-          <w:p>
-            <w:pPr>
-              <w:rPr>
-                <w:b/>
-              </w:rPr>
-            </w:pPr>
-            <w:r>
-              <w:rPr>
-                <w:b/>
-              </w:rPr>
+              <w:t xml:space="preserve">The mobile user is presented with the server lobby (a list of connected user </w:t>
+            </w:r>
+            <w:r>
+              <w:lastRenderedPageBreak/>
+              <w:t>names and a chat window).</w:t>
+            </w:r>
+          </w:p>
+        </w:tc>
+      </w:tr>
+      <w:tr>
+        <w:tc>
+          <w:tcPr>
+            <w:tcW w:w="1881" w:type="dxa"/>
+          </w:tcPr>
+          <w:p>
+            <w:pPr>
+              <w:rPr>
+                <w:b/>
+              </w:rPr>
+            </w:pPr>
+            <w:r>
+              <w:rPr>
+                <w:b/>
+              </w:rPr>
+              <w:lastRenderedPageBreak/>
               <w:t>Post Condition</w:t>
             </w:r>
           </w:p>
@@ -2997,316 +2997,6 @@
           <w:p>
             <w:r>
               <w:t>The mobile user is identified by a unique user name and is added to the server lobby.</w:t>
-            </w:r>
-          </w:p>
-        </w:tc>
-      </w:tr>
-    </w:tbl>
-    <w:p>
-      <w:pPr>
-        <w:pStyle w:val="Heading2"/>
-      </w:pPr>
-      <w:r>
-        <w:lastRenderedPageBreak/>
-        <w:t>2.3</w:t>
-      </w:r>
-      <w:r>
-        <w:t xml:space="preserve"> – S</w:t>
-      </w:r>
-      <w:r>
-        <w:t>erver State and User Management Use Cases</w:t>
-      </w:r>
-    </w:p>
-    <w:tbl>
-      <w:tblPr>
-        <w:tblStyle w:val="TableGrid"/>
-        <w:tblW w:w="9747" w:type="dxa"/>
-        <w:tblLook w:val="04A0"/>
-      </w:tblPr>
-      <w:tblGrid>
-        <w:gridCol w:w="1881"/>
-        <w:gridCol w:w="7866"/>
-      </w:tblGrid>
-      <w:tr>
-        <w:tc>
-          <w:tcPr>
-            <w:tcW w:w="1881" w:type="dxa"/>
-            <w:tcBorders>
-              <w:bottom w:val="double" w:sz="4" w:space="0" w:color="auto"/>
-            </w:tcBorders>
-          </w:tcPr>
-          <w:p>
-            <w:pPr>
-              <w:rPr>
-                <w:b/>
-              </w:rPr>
-            </w:pPr>
-            <w:r>
-              <w:rPr>
-                <w:b/>
-              </w:rPr>
-              <w:t>Use Case Name</w:t>
-            </w:r>
-          </w:p>
-        </w:tc>
-        <w:tc>
-          <w:tcPr>
-            <w:tcW w:w="7866" w:type="dxa"/>
-            <w:tcBorders>
-              <w:bottom w:val="double" w:sz="4" w:space="0" w:color="auto"/>
-            </w:tcBorders>
-          </w:tcPr>
-          <w:p>
-            <w:pPr>
-              <w:rPr>
-                <w:b/>
-              </w:rPr>
-            </w:pPr>
-            <w:r>
-              <w:rPr>
-                <w:b/>
-              </w:rPr>
-              <w:t>Send chat message</w:t>
-            </w:r>
-          </w:p>
-        </w:tc>
-      </w:tr>
-      <w:tr>
-        <w:tc>
-          <w:tcPr>
-            <w:tcW w:w="1881" w:type="dxa"/>
-            <w:tcBorders>
-              <w:top w:val="double" w:sz="4" w:space="0" w:color="auto"/>
-            </w:tcBorders>
-          </w:tcPr>
-          <w:p>
-            <w:pPr>
-              <w:rPr>
-                <w:b/>
-              </w:rPr>
-            </w:pPr>
-            <w:r>
-              <w:rPr>
-                <w:b/>
-              </w:rPr>
-              <w:t>Description</w:t>
-            </w:r>
-          </w:p>
-        </w:tc>
-        <w:tc>
-          <w:tcPr>
-            <w:tcW w:w="7866" w:type="dxa"/>
-            <w:tcBorders>
-              <w:top w:val="double" w:sz="4" w:space="0" w:color="auto"/>
-            </w:tcBorders>
-          </w:tcPr>
-          <w:p>
-            <w:r>
-              <w:t>A mobile user sends a chat message to be displayed to all other connected mobile users.</w:t>
-            </w:r>
-          </w:p>
-        </w:tc>
-      </w:tr>
-      <w:tr>
-        <w:tc>
-          <w:tcPr>
-            <w:tcW w:w="1881" w:type="dxa"/>
-          </w:tcPr>
-          <w:p>
-            <w:pPr>
-              <w:rPr>
-                <w:b/>
-              </w:rPr>
-            </w:pPr>
-            <w:r>
-              <w:rPr>
-                <w:b/>
-              </w:rPr>
-              <w:t>Precondition</w:t>
-            </w:r>
-          </w:p>
-        </w:tc>
-        <w:tc>
-          <w:tcPr>
-            <w:tcW w:w="7866" w:type="dxa"/>
-          </w:tcPr>
-          <w:p>
-            <w:r>
-              <w:t xml:space="preserve">The mobile user has established a connection to the server. </w:t>
-            </w:r>
-          </w:p>
-          <w:p>
-            <w:r>
-              <w:t>The mobile user is either in the game lobby or in a running game.</w:t>
-            </w:r>
-          </w:p>
-        </w:tc>
-      </w:tr>
-      <w:tr>
-        <w:tc>
-          <w:tcPr>
-            <w:tcW w:w="1881" w:type="dxa"/>
-          </w:tcPr>
-          <w:p>
-            <w:pPr>
-              <w:rPr>
-                <w:b/>
-              </w:rPr>
-            </w:pPr>
-            <w:r>
-              <w:rPr>
-                <w:b/>
-              </w:rPr>
-              <w:t>Primary Actor</w:t>
-            </w:r>
-          </w:p>
-        </w:tc>
-        <w:tc>
-          <w:tcPr>
-            <w:tcW w:w="7866" w:type="dxa"/>
-          </w:tcPr>
-          <w:p>
-            <w:r>
-              <w:t>Mobile user</w:t>
-            </w:r>
-          </w:p>
-        </w:tc>
-      </w:tr>
-      <w:tr>
-        <w:tc>
-          <w:tcPr>
-            <w:tcW w:w="1881" w:type="dxa"/>
-          </w:tcPr>
-          <w:p>
-            <w:pPr>
-              <w:rPr>
-                <w:b/>
-              </w:rPr>
-            </w:pPr>
-            <w:r>
-              <w:rPr>
-                <w:b/>
-              </w:rPr>
-              <w:t>Secondary Actors</w:t>
-            </w:r>
-          </w:p>
-        </w:tc>
-        <w:tc>
-          <w:tcPr>
-            <w:tcW w:w="7866" w:type="dxa"/>
-          </w:tcPr>
-          <w:p>
-            <w:r>
-              <w:t>None</w:t>
-            </w:r>
-          </w:p>
-        </w:tc>
-      </w:tr>
-      <w:tr>
-        <w:tc>
-          <w:tcPr>
-            <w:tcW w:w="1881" w:type="dxa"/>
-          </w:tcPr>
-          <w:p>
-            <w:pPr>
-              <w:rPr>
-                <w:b/>
-              </w:rPr>
-            </w:pPr>
-            <w:r>
-              <w:rPr>
-                <w:b/>
-              </w:rPr>
-              <w:t>Dependencies</w:t>
-            </w:r>
-          </w:p>
-        </w:tc>
-        <w:tc>
-          <w:tcPr>
-            <w:tcW w:w="7866" w:type="dxa"/>
-          </w:tcPr>
-          <w:p>
-            <w:r>
-              <w:t>None</w:t>
-            </w:r>
-          </w:p>
-        </w:tc>
-      </w:tr>
-      <w:tr>
-        <w:tc>
-          <w:tcPr>
-            <w:tcW w:w="1881" w:type="dxa"/>
-          </w:tcPr>
-          <w:p>
-            <w:pPr>
-              <w:rPr>
-                <w:b/>
-              </w:rPr>
-            </w:pPr>
-            <w:r>
-              <w:rPr>
-                <w:b/>
-              </w:rPr>
-              <w:t>Basic Flow</w:t>
-            </w:r>
-          </w:p>
-        </w:tc>
-        <w:tc>
-          <w:tcPr>
-            <w:tcW w:w="7866" w:type="dxa"/>
-          </w:tcPr>
-          <w:p>
-            <w:pPr>
-              <w:pStyle w:val="ListParagraph"/>
-              <w:numPr>
-                <w:ilvl w:val="0"/>
-                <w:numId w:val="2"/>
-              </w:numPr>
-            </w:pPr>
-            <w:r>
-              <w:t>The user enters a string of text to be displayed to other mobile users.</w:t>
-            </w:r>
-          </w:p>
-          <w:p>
-            <w:pPr>
-              <w:pStyle w:val="ListParagraph"/>
-              <w:numPr>
-                <w:ilvl w:val="0"/>
-                <w:numId w:val="2"/>
-              </w:numPr>
-            </w:pPr>
-            <w:r>
-              <w:t>The system displays the text message to all connected users along with the user name of the originating mobile user.</w:t>
-            </w:r>
-          </w:p>
-        </w:tc>
-      </w:tr>
-      <w:tr>
-        <w:tc>
-          <w:tcPr>
-            <w:tcW w:w="1881" w:type="dxa"/>
-          </w:tcPr>
-          <w:p>
-            <w:pPr>
-              <w:rPr>
-                <w:b/>
-              </w:rPr>
-            </w:pPr>
-            <w:r>
-              <w:rPr>
-                <w:b/>
-              </w:rPr>
-              <w:t>Post Condition</w:t>
-            </w:r>
-          </w:p>
-        </w:tc>
-        <w:tc>
-          <w:tcPr>
-            <w:tcW w:w="7866" w:type="dxa"/>
-          </w:tcPr>
-          <w:p>
-            <w:r>
-              <w:t>The chat message is displayed on the mobile client of all connected mobile users.</w:t>
             </w:r>
           </w:p>
         </w:tc>
@@ -3362,6 +3052,302 @@
               <w:rPr>
                 <w:b/>
               </w:rPr>
+              <w:t>Send chat message</w:t>
+            </w:r>
+          </w:p>
+        </w:tc>
+      </w:tr>
+      <w:tr>
+        <w:tc>
+          <w:tcPr>
+            <w:tcW w:w="1881" w:type="dxa"/>
+            <w:tcBorders>
+              <w:top w:val="double" w:sz="4" w:space="0" w:color="auto"/>
+            </w:tcBorders>
+          </w:tcPr>
+          <w:p>
+            <w:pPr>
+              <w:rPr>
+                <w:b/>
+              </w:rPr>
+            </w:pPr>
+            <w:r>
+              <w:rPr>
+                <w:b/>
+              </w:rPr>
+              <w:t>Description</w:t>
+            </w:r>
+          </w:p>
+        </w:tc>
+        <w:tc>
+          <w:tcPr>
+            <w:tcW w:w="7866" w:type="dxa"/>
+            <w:tcBorders>
+              <w:top w:val="double" w:sz="4" w:space="0" w:color="auto"/>
+            </w:tcBorders>
+          </w:tcPr>
+          <w:p>
+            <w:r>
+              <w:t>A mobile user sends a chat message to be displayed to all other connected mobile users.</w:t>
+            </w:r>
+          </w:p>
+        </w:tc>
+      </w:tr>
+      <w:tr>
+        <w:tc>
+          <w:tcPr>
+            <w:tcW w:w="1881" w:type="dxa"/>
+          </w:tcPr>
+          <w:p>
+            <w:pPr>
+              <w:rPr>
+                <w:b/>
+              </w:rPr>
+            </w:pPr>
+            <w:r>
+              <w:rPr>
+                <w:b/>
+              </w:rPr>
+              <w:t>Precondition</w:t>
+            </w:r>
+          </w:p>
+        </w:tc>
+        <w:tc>
+          <w:tcPr>
+            <w:tcW w:w="7866" w:type="dxa"/>
+          </w:tcPr>
+          <w:p>
+            <w:r>
+              <w:t xml:space="preserve">The mobile user has established a connection to the server. </w:t>
+            </w:r>
+          </w:p>
+          <w:p>
+            <w:r>
+              <w:t>The mobile user is either in the game lobby or in a running game.</w:t>
+            </w:r>
+          </w:p>
+        </w:tc>
+      </w:tr>
+      <w:tr>
+        <w:tc>
+          <w:tcPr>
+            <w:tcW w:w="1881" w:type="dxa"/>
+          </w:tcPr>
+          <w:p>
+            <w:pPr>
+              <w:rPr>
+                <w:b/>
+              </w:rPr>
+            </w:pPr>
+            <w:r>
+              <w:rPr>
+                <w:b/>
+              </w:rPr>
+              <w:t>Primary Actor</w:t>
+            </w:r>
+          </w:p>
+        </w:tc>
+        <w:tc>
+          <w:tcPr>
+            <w:tcW w:w="7866" w:type="dxa"/>
+          </w:tcPr>
+          <w:p>
+            <w:r>
+              <w:t>Mobile user</w:t>
+            </w:r>
+          </w:p>
+        </w:tc>
+      </w:tr>
+      <w:tr>
+        <w:tc>
+          <w:tcPr>
+            <w:tcW w:w="1881" w:type="dxa"/>
+          </w:tcPr>
+          <w:p>
+            <w:pPr>
+              <w:rPr>
+                <w:b/>
+              </w:rPr>
+            </w:pPr>
+            <w:r>
+              <w:rPr>
+                <w:b/>
+              </w:rPr>
+              <w:t>Secondary Actors</w:t>
+            </w:r>
+          </w:p>
+        </w:tc>
+        <w:tc>
+          <w:tcPr>
+            <w:tcW w:w="7866" w:type="dxa"/>
+          </w:tcPr>
+          <w:p>
+            <w:r>
+              <w:t>None</w:t>
+            </w:r>
+          </w:p>
+        </w:tc>
+      </w:tr>
+      <w:tr>
+        <w:tc>
+          <w:tcPr>
+            <w:tcW w:w="1881" w:type="dxa"/>
+          </w:tcPr>
+          <w:p>
+            <w:pPr>
+              <w:rPr>
+                <w:b/>
+              </w:rPr>
+            </w:pPr>
+            <w:r>
+              <w:rPr>
+                <w:b/>
+              </w:rPr>
+              <w:t>Dependencies</w:t>
+            </w:r>
+          </w:p>
+        </w:tc>
+        <w:tc>
+          <w:tcPr>
+            <w:tcW w:w="7866" w:type="dxa"/>
+          </w:tcPr>
+          <w:p>
+            <w:r>
+              <w:t>None</w:t>
+            </w:r>
+          </w:p>
+        </w:tc>
+      </w:tr>
+      <w:tr>
+        <w:tc>
+          <w:tcPr>
+            <w:tcW w:w="1881" w:type="dxa"/>
+          </w:tcPr>
+          <w:p>
+            <w:pPr>
+              <w:rPr>
+                <w:b/>
+              </w:rPr>
+            </w:pPr>
+            <w:r>
+              <w:rPr>
+                <w:b/>
+              </w:rPr>
+              <w:t>Basic Flow</w:t>
+            </w:r>
+          </w:p>
+        </w:tc>
+        <w:tc>
+          <w:tcPr>
+            <w:tcW w:w="7866" w:type="dxa"/>
+          </w:tcPr>
+          <w:p>
+            <w:pPr>
+              <w:pStyle w:val="ListParagraph"/>
+              <w:numPr>
+                <w:ilvl w:val="0"/>
+                <w:numId w:val="2"/>
+              </w:numPr>
+            </w:pPr>
+            <w:r>
+              <w:t>The user enters a string of text to be displayed to other mobile users.</w:t>
+            </w:r>
+          </w:p>
+          <w:p>
+            <w:pPr>
+              <w:pStyle w:val="ListParagraph"/>
+              <w:numPr>
+                <w:ilvl w:val="0"/>
+                <w:numId w:val="2"/>
+              </w:numPr>
+            </w:pPr>
+            <w:r>
+              <w:t>The system displays the text message to all connected users along with the user name of the originating mobile user.</w:t>
+            </w:r>
+          </w:p>
+        </w:tc>
+      </w:tr>
+      <w:tr>
+        <w:tc>
+          <w:tcPr>
+            <w:tcW w:w="1881" w:type="dxa"/>
+          </w:tcPr>
+          <w:p>
+            <w:pPr>
+              <w:rPr>
+                <w:b/>
+              </w:rPr>
+            </w:pPr>
+            <w:r>
+              <w:rPr>
+                <w:b/>
+              </w:rPr>
+              <w:t>Post Condition</w:t>
+            </w:r>
+          </w:p>
+        </w:tc>
+        <w:tc>
+          <w:tcPr>
+            <w:tcW w:w="7866" w:type="dxa"/>
+          </w:tcPr>
+          <w:p>
+            <w:r>
+              <w:t>The chat message is displayed on the mobile client of all connected mobile users.</w:t>
+            </w:r>
+          </w:p>
+        </w:tc>
+      </w:tr>
+    </w:tbl>
+    <w:p/>
+    <w:tbl>
+      <w:tblPr>
+        <w:tblStyle w:val="TableGrid"/>
+        <w:tblW w:w="9747" w:type="dxa"/>
+        <w:tblLook w:val="04A0"/>
+      </w:tblPr>
+      <w:tblGrid>
+        <w:gridCol w:w="1881"/>
+        <w:gridCol w:w="7866"/>
+      </w:tblGrid>
+      <w:tr>
+        <w:tc>
+          <w:tcPr>
+            <w:tcW w:w="1881" w:type="dxa"/>
+            <w:tcBorders>
+              <w:bottom w:val="double" w:sz="4" w:space="0" w:color="auto"/>
+            </w:tcBorders>
+          </w:tcPr>
+          <w:p>
+            <w:pPr>
+              <w:rPr>
+                <w:b/>
+              </w:rPr>
+            </w:pPr>
+            <w:r>
+              <w:rPr>
+                <w:b/>
+              </w:rPr>
+              <w:t>Use Case Name</w:t>
+            </w:r>
+          </w:p>
+        </w:tc>
+        <w:tc>
+          <w:tcPr>
+            <w:tcW w:w="7866" w:type="dxa"/>
+            <w:tcBorders>
+              <w:bottom w:val="double" w:sz="4" w:space="0" w:color="auto"/>
+            </w:tcBorders>
+          </w:tcPr>
+          <w:p>
+            <w:pPr>
+              <w:rPr>
+                <w:b/>
+              </w:rPr>
+            </w:pPr>
+            <w:r>
+              <w:rPr>
+                <w:b/>
+              </w:rPr>
               <w:t>Opt-out of robot control</w:t>
             </w:r>
           </w:p>
@@ -3935,6 +3921,7 @@
               <w:rPr>
                 <w:b/>
               </w:rPr>
+              <w:lastRenderedPageBreak/>
               <w:t>Post Condition</w:t>
             </w:r>
           </w:p>
@@ -4668,6 +4655,7 @@
               <w:rPr>
                 <w:b/>
               </w:rPr>
+              <w:lastRenderedPageBreak/>
               <w:t>P</w:t>
             </w:r>
             <w:r>
@@ -5396,7 +5384,6 @@
               <w:rPr>
                 <w:b/>
               </w:rPr>
-              <w:lastRenderedPageBreak/>
               <w:t>Use Case Name</w:t>
             </w:r>
           </w:p>
@@ -6229,7 +6216,7 @@
             <w:rPr>
               <w:noProof/>
             </w:rPr>
-            <w:t>7</w:t>
+            <w:t>4</w:t>
           </w:r>
         </w:fldSimple>
       </w:p>
@@ -7106,7 +7093,7 @@
     </w:lvl>
   </w:abstractNum>
   <w:abstractNum w:abstractNumId="10">
-    <w:nsid w:val="4ECD4411"/>
+    <w:nsid w:val="4A1C5C51"/>
     <w:multiLevelType w:val="hybridMultilevel"/>
     <w:tmpl w:val="82241EEE"/>
     <w:lvl w:ilvl="0" w:tplc="1009000F">
@@ -7192,6 +7179,124 @@
     </w:lvl>
   </w:abstractNum>
   <w:abstractNum w:abstractNumId="11">
+    <w:nsid w:val="4ECD4411"/>
+    <w:multiLevelType w:val="multilevel"/>
+    <w:tmpl w:val="2F66CFCC"/>
+    <w:lvl w:ilvl="0">
+      <w:start w:val="1"/>
+      <w:numFmt w:val="decimal"/>
+      <w:lvlText w:val="%1."/>
+      <w:lvlJc w:val="left"/>
+      <w:pPr>
+        <w:ind w:left="720" w:hanging="360"/>
+      </w:pPr>
+    </w:lvl>
+    <w:lvl w:ilvl="1">
+      <w:start w:val="3"/>
+      <w:numFmt w:val="decimal"/>
+      <w:isLgl/>
+      <w:lvlText w:val="%1.%2"/>
+      <w:lvlJc w:val="left"/>
+      <w:pPr>
+        <w:ind w:left="765" w:hanging="405"/>
+      </w:pPr>
+      <w:rPr>
+        <w:rFonts w:hint="default"/>
+      </w:rPr>
+    </w:lvl>
+    <w:lvl w:ilvl="2">
+      <w:start w:val="1"/>
+      <w:numFmt w:val="decimal"/>
+      <w:isLgl/>
+      <w:lvlText w:val="%1.%2.%3"/>
+      <w:lvlJc w:val="left"/>
+      <w:pPr>
+        <w:ind w:left="1080" w:hanging="720"/>
+      </w:pPr>
+      <w:rPr>
+        <w:rFonts w:hint="default"/>
+      </w:rPr>
+    </w:lvl>
+    <w:lvl w:ilvl="3">
+      <w:start w:val="1"/>
+      <w:numFmt w:val="decimal"/>
+      <w:isLgl/>
+      <w:lvlText w:val="%1.%2.%3.%4"/>
+      <w:lvlJc w:val="left"/>
+      <w:pPr>
+        <w:ind w:left="1080" w:hanging="720"/>
+      </w:pPr>
+      <w:rPr>
+        <w:rFonts w:hint="default"/>
+      </w:rPr>
+    </w:lvl>
+    <w:lvl w:ilvl="4">
+      <w:start w:val="1"/>
+      <w:numFmt w:val="decimal"/>
+      <w:isLgl/>
+      <w:lvlText w:val="%1.%2.%3.%4.%5"/>
+      <w:lvlJc w:val="left"/>
+      <w:pPr>
+        <w:ind w:left="1440" w:hanging="1080"/>
+      </w:pPr>
+      <w:rPr>
+        <w:rFonts w:hint="default"/>
+      </w:rPr>
+    </w:lvl>
+    <w:lvl w:ilvl="5">
+      <w:start w:val="1"/>
+      <w:numFmt w:val="decimal"/>
+      <w:isLgl/>
+      <w:lvlText w:val="%1.%2.%3.%4.%5.%6"/>
+      <w:lvlJc w:val="left"/>
+      <w:pPr>
+        <w:ind w:left="1440" w:hanging="1080"/>
+      </w:pPr>
+      <w:rPr>
+        <w:rFonts w:hint="default"/>
+      </w:rPr>
+    </w:lvl>
+    <w:lvl w:ilvl="6">
+      <w:start w:val="1"/>
+      <w:numFmt w:val="decimal"/>
+      <w:isLgl/>
+      <w:lvlText w:val="%1.%2.%3.%4.%5.%6.%7"/>
+      <w:lvlJc w:val="left"/>
+      <w:pPr>
+        <w:ind w:left="1800" w:hanging="1440"/>
+      </w:pPr>
+      <w:rPr>
+        <w:rFonts w:hint="default"/>
+      </w:rPr>
+    </w:lvl>
+    <w:lvl w:ilvl="7">
+      <w:start w:val="1"/>
+      <w:numFmt w:val="decimal"/>
+      <w:isLgl/>
+      <w:lvlText w:val="%1.%2.%3.%4.%5.%6.%7.%8"/>
+      <w:lvlJc w:val="left"/>
+      <w:pPr>
+        <w:ind w:left="1800" w:hanging="1440"/>
+      </w:pPr>
+      <w:rPr>
+        <w:rFonts w:hint="default"/>
+      </w:rPr>
+    </w:lvl>
+    <w:lvl w:ilvl="8">
+      <w:start w:val="1"/>
+      <w:numFmt w:val="decimal"/>
+      <w:isLgl/>
+      <w:lvlText w:val="%1.%2.%3.%4.%5.%6.%7.%8.%9"/>
+      <w:lvlJc w:val="left"/>
+      <w:pPr>
+        <w:ind w:left="1800" w:hanging="1440"/>
+      </w:pPr>
+      <w:rPr>
+        <w:rFonts w:hint="default"/>
+      </w:rPr>
+    </w:lvl>
+  </w:abstractNum>
+  <w:abstractNum w:abstractNumId="12">
     <w:nsid w:val="52F30204"/>
     <w:multiLevelType w:val="multilevel"/>
     <w:tmpl w:val="FCEC8016"/>
@@ -7304,7 +7409,7 @@
       </w:rPr>
     </w:lvl>
   </w:abstractNum>
-  <w:abstractNum w:abstractNumId="12">
+  <w:abstractNum w:abstractNumId="13">
     <w:nsid w:val="5CCB125E"/>
     <w:multiLevelType w:val="hybridMultilevel"/>
     <w:tmpl w:val="82241EEE"/>
@@ -7390,7 +7495,7 @@
       </w:pPr>
     </w:lvl>
   </w:abstractNum>
-  <w:abstractNum w:abstractNumId="13">
+  <w:abstractNum w:abstractNumId="14">
     <w:nsid w:val="5F3072B1"/>
     <w:multiLevelType w:val="hybridMultilevel"/>
     <w:tmpl w:val="82241EEE"/>
@@ -7476,7 +7581,7 @@
       </w:pPr>
     </w:lvl>
   </w:abstractNum>
-  <w:abstractNum w:abstractNumId="14">
+  <w:abstractNum w:abstractNumId="15">
     <w:nsid w:val="64B844FB"/>
     <w:multiLevelType w:val="hybridMultilevel"/>
     <w:tmpl w:val="82241EEE"/>
@@ -7562,7 +7667,7 @@
       </w:pPr>
     </w:lvl>
   </w:abstractNum>
-  <w:abstractNum w:abstractNumId="15">
+  <w:abstractNum w:abstractNumId="16">
     <w:nsid w:val="6A922C7C"/>
     <w:multiLevelType w:val="hybridMultilevel"/>
     <w:tmpl w:val="82241EEE"/>
@@ -7648,7 +7753,7 @@
       </w:pPr>
     </w:lvl>
   </w:abstractNum>
-  <w:abstractNum w:abstractNumId="16">
+  <w:abstractNum w:abstractNumId="17">
     <w:nsid w:val="6ECA1657"/>
     <w:multiLevelType w:val="hybridMultilevel"/>
     <w:tmpl w:val="82241EEE"/>
@@ -7734,7 +7839,7 @@
       </w:pPr>
     </w:lvl>
   </w:abstractNum>
-  <w:abstractNum w:abstractNumId="17">
+  <w:abstractNum w:abstractNumId="18">
     <w:nsid w:val="78FB7C94"/>
     <w:multiLevelType w:val="hybridMultilevel"/>
     <w:tmpl w:val="82241EEE"/>
@@ -7820,7 +7925,7 @@
       </w:pPr>
     </w:lvl>
   </w:abstractNum>
-  <w:abstractNum w:abstractNumId="18">
+  <w:abstractNum w:abstractNumId="19">
     <w:nsid w:val="7A8815F3"/>
     <w:multiLevelType w:val="hybridMultilevel"/>
     <w:tmpl w:val="82241EEE"/>
@@ -7906,7 +8011,7 @@
       </w:pPr>
     </w:lvl>
   </w:abstractNum>
-  <w:abstractNum w:abstractNumId="19">
+  <w:abstractNum w:abstractNumId="20">
     <w:nsid w:val="7EB672AB"/>
     <w:multiLevelType w:val="hybridMultilevel"/>
     <w:tmpl w:val="82241EEE"/>
@@ -7993,25 +8098,25 @@
     </w:lvl>
   </w:abstractNum>
   <w:num w:numId="1">
+    <w:abstractNumId w:val="17"/>
+  </w:num>
+  <w:num w:numId="2">
     <w:abstractNumId w:val="16"/>
   </w:num>
-  <w:num w:numId="2">
-    <w:abstractNumId w:val="15"/>
-  </w:num>
   <w:num w:numId="3">
-    <w:abstractNumId w:val="13"/>
+    <w:abstractNumId w:val="14"/>
   </w:num>
   <w:num w:numId="4">
     <w:abstractNumId w:val="4"/>
   </w:num>
   <w:num w:numId="5">
-    <w:abstractNumId w:val="18"/>
+    <w:abstractNumId w:val="19"/>
   </w:num>
   <w:num w:numId="6">
     <w:abstractNumId w:val="0"/>
   </w:num>
   <w:num w:numId="7">
-    <w:abstractNumId w:val="14"/>
+    <w:abstractNumId w:val="15"/>
   </w:num>
   <w:num w:numId="8">
     <w:abstractNumId w:val="5"/>
@@ -8029,7 +8134,7 @@
     <w:abstractNumId w:val="6"/>
   </w:num>
   <w:num w:numId="13">
-    <w:abstractNumId w:val="17"/>
+    <w:abstractNumId w:val="18"/>
   </w:num>
   <w:num w:numId="14">
     <w:abstractNumId w:val="8"/>
@@ -8038,19 +8143,22 @@
     <w:abstractNumId w:val="3"/>
   </w:num>
   <w:num w:numId="16">
+    <w:abstractNumId w:val="13"/>
+  </w:num>
+  <w:num w:numId="17">
+    <w:abstractNumId w:val="20"/>
+  </w:num>
+  <w:num w:numId="18">
     <w:abstractNumId w:val="12"/>
   </w:num>
-  <w:num w:numId="17">
-    <w:abstractNumId w:val="19"/>
-  </w:num>
-  <w:num w:numId="18">
+  <w:num w:numId="19">
     <w:abstractNumId w:val="11"/>
-  </w:num>
-  <w:num w:numId="19">
-    <w:abstractNumId w:val="10"/>
   </w:num>
   <w:num w:numId="20">
     <w:abstractNumId w:val="2"/>
+  </w:num>
+  <w:num w:numId="21">
+    <w:abstractNumId w:val="10"/>
   </w:num>
 </w:numbering>
 </file>
@@ -8695,7 +8803,7 @@
 </file>
 
 <file path=customXml/itemProps1.xml><?xml version="1.0" encoding="utf-8"?>
-<ds:datastoreItem xmlns:ds="http://schemas.openxmlformats.org/officeDocument/2006/customXml" ds:itemID="{AE02E4EF-6230-451E-9481-836F184FA3FF}">
+<ds:datastoreItem xmlns:ds="http://schemas.openxmlformats.org/officeDocument/2006/customXml" ds:itemID="{F35FC4A0-649C-4723-9B2A-5ACC5F36D9AF}">
   <ds:schemaRefs>
     <ds:schemaRef ds:uri="http://schemas.openxmlformats.org/officeDocument/2006/bibliography"/>
   </ds:schemaRefs>

</xml_diff>